<commit_message>
Adicionado a forma de como fazer um commit em um projeto inicial
</commit_message>
<xml_diff>
--- a/Capitulos/GitGithub/GitGithub.docx
+++ b/Capitulos/GitGithub/GitGithub.docx
@@ -38,19 +38,8 @@
           <w:sz w:val="28"/>
           <w:szCs w:val="28"/>
         </w:rPr>
-        <w:t xml:space="preserve"> e </w:t>
-      </w:r>
-      <w:proofErr w:type="spellStart"/>
-      <w:r>
-        <w:rPr>
-          <w:b/>
-          <w:bCs/>
-          <w:sz w:val="28"/>
-          <w:szCs w:val="28"/>
-        </w:rPr>
-        <w:t>Github</w:t>
-      </w:r>
-      <w:proofErr w:type="spellEnd"/>
+        <w:t xml:space="preserve"> e Github</w:t>
+      </w:r>
     </w:p>
     <w:p>
       <w:pPr>
@@ -173,32 +162,15 @@
           <w:sz w:val="24"/>
           <w:szCs w:val="24"/>
         </w:rPr>
-        <w:t xml:space="preserve">Dessa forma podemos dizer que existem dois tipos de repositórios, os locais e os remotos. Os remotos são os que estão centralizados em serviços online como no </w:t>
-      </w:r>
-      <w:proofErr w:type="spellStart"/>
-      <w:r>
-        <w:rPr>
-          <w:sz w:val="24"/>
-          <w:szCs w:val="24"/>
-        </w:rPr>
-        <w:t>Github</w:t>
-      </w:r>
-      <w:proofErr w:type="spellEnd"/>
-      <w:r>
-        <w:rPr>
-          <w:sz w:val="24"/>
-          <w:szCs w:val="24"/>
-        </w:rPr>
-        <w:t xml:space="preserve">, </w:t>
-      </w:r>
-      <w:proofErr w:type="spellStart"/>
-      <w:proofErr w:type="gramStart"/>
-      <w:r>
-        <w:rPr>
-          <w:sz w:val="24"/>
-          <w:szCs w:val="24"/>
-        </w:rPr>
-        <w:t>bitbucket</w:t>
+        <w:t xml:space="preserve">Dessa forma podemos dizer que existem dois tipos de repositórios, os locais e os remotos. Os remotos são os que estão centralizados em serviços online como no Github, </w:t>
+      </w:r>
+      <w:proofErr w:type="spellStart"/>
+      <w:r>
+        <w:rPr>
+          <w:sz w:val="24"/>
+          <w:szCs w:val="24"/>
+        </w:rPr>
+        <w:t>Bitbucket</w:t>
       </w:r>
       <w:proofErr w:type="spellEnd"/>
       <w:r>
@@ -208,7 +180,6 @@
         </w:rPr>
         <w:t>, etc.</w:t>
       </w:r>
-      <w:proofErr w:type="gramEnd"/>
       <w:r>
         <w:rPr>
           <w:sz w:val="24"/>
@@ -597,7 +568,6 @@
         <w:t xml:space="preserve">git config –global </w:t>
       </w:r>
       <w:proofErr w:type="spellStart"/>
-      <w:proofErr w:type="gramStart"/>
       <w:r>
         <w:rPr>
           <w:b/>
@@ -609,7 +579,6 @@
         <w:t>user.email</w:t>
       </w:r>
       <w:proofErr w:type="spellEnd"/>
-      <w:proofErr w:type="gramEnd"/>
       <w:r>
         <w:rPr>
           <w:b/>
@@ -658,8 +627,11 @@
       <w:pPr>
         <w:jc w:val="both"/>
         <w:rPr>
-          <w:sz w:val="28"/>
-          <w:szCs w:val="28"/>
+          <w:b/>
+          <w:bCs/>
+          <w:sz w:val="28"/>
+          <w:szCs w:val="28"/>
+          <w:u w:val="single"/>
         </w:rPr>
       </w:pPr>
       <w:r>
@@ -711,9 +683,8 @@
           <w:szCs w:val="28"/>
           <w:u w:val="single"/>
         </w:rPr>
-        <w:t xml:space="preserve"> --</w:t>
-      </w:r>
-      <w:proofErr w:type="spellStart"/>
+        <w:t xml:space="preserve"> </w:t>
+      </w:r>
       <w:r>
         <w:rPr>
           <w:b/>
@@ -722,9 +693,761 @@
           <w:szCs w:val="28"/>
           <w:u w:val="single"/>
         </w:rPr>
+        <w:t>–</w:t>
+      </w:r>
+      <w:proofErr w:type="spellStart"/>
+      <w:r>
+        <w:rPr>
+          <w:b/>
+          <w:bCs/>
+          <w:sz w:val="28"/>
+          <w:szCs w:val="28"/>
+          <w:u w:val="single"/>
+        </w:rPr>
         <w:t>list</w:t>
       </w:r>
       <w:proofErr w:type="spellEnd"/>
+    </w:p>
+    <w:p>
+      <w:pPr>
+        <w:jc w:val="both"/>
+        <w:rPr>
+          <w:b/>
+          <w:bCs/>
+          <w:sz w:val="28"/>
+          <w:szCs w:val="28"/>
+          <w:u w:val="single"/>
+        </w:rPr>
+      </w:pPr>
+    </w:p>
+    <w:p>
+      <w:pPr>
+        <w:jc w:val="both"/>
+        <w:rPr>
+          <w:b/>
+          <w:bCs/>
+          <w:sz w:val="28"/>
+          <w:szCs w:val="28"/>
+        </w:rPr>
+      </w:pPr>
+      <w:r>
+        <w:rPr>
+          <w:b/>
+          <w:bCs/>
+          <w:sz w:val="28"/>
+          <w:szCs w:val="28"/>
+        </w:rPr>
+        <w:t>102. Salvando a primeira versão de um projeto no Github</w:t>
+      </w:r>
+    </w:p>
+    <w:p>
+      <w:pPr>
+        <w:jc w:val="both"/>
+        <w:rPr>
+          <w:sz w:val="28"/>
+          <w:szCs w:val="28"/>
+        </w:rPr>
+      </w:pPr>
+      <w:r>
+        <w:rPr>
+          <w:sz w:val="28"/>
+          <w:szCs w:val="28"/>
+        </w:rPr>
+        <w:t xml:space="preserve">O primeiro passo é criar um repositório no Github, ou seja, o local para onde os seus arquivos </w:t>
+      </w:r>
+      <w:r>
+        <w:rPr>
+          <w:sz w:val="28"/>
+          <w:szCs w:val="28"/>
+        </w:rPr>
+        <w:t>ficarão</w:t>
+      </w:r>
+      <w:r>
+        <w:rPr>
+          <w:sz w:val="28"/>
+          <w:szCs w:val="28"/>
+        </w:rPr>
+        <w:t xml:space="preserve"> hospedados. </w:t>
+      </w:r>
+    </w:p>
+    <w:p>
+      <w:pPr>
+        <w:jc w:val="both"/>
+        <w:rPr>
+          <w:sz w:val="28"/>
+          <w:szCs w:val="28"/>
+        </w:rPr>
+      </w:pPr>
+      <w:r>
+        <w:rPr>
+          <w:sz w:val="28"/>
+          <w:szCs w:val="28"/>
+        </w:rPr>
+        <w:t xml:space="preserve">Depois iremos criar localmente a pasta com o projeto ou os arquivos que queremos versionar em nosso computador. Devemos informar que essa pasta será um repositório usando o comando: </w:t>
+      </w:r>
+    </w:p>
+    <w:p>
+      <w:pPr>
+        <w:jc w:val="both"/>
+        <w:rPr>
+          <w:b/>
+          <w:bCs/>
+          <w:sz w:val="28"/>
+          <w:szCs w:val="28"/>
+        </w:rPr>
+      </w:pPr>
+      <w:r>
+        <w:rPr>
+          <w:b/>
+          <w:bCs/>
+          <w:sz w:val="28"/>
+          <w:szCs w:val="28"/>
+        </w:rPr>
+        <w:t xml:space="preserve">$ </w:t>
+      </w:r>
+      <w:proofErr w:type="spellStart"/>
+      <w:r>
+        <w:rPr>
+          <w:b/>
+          <w:bCs/>
+          <w:sz w:val="28"/>
+          <w:szCs w:val="28"/>
+        </w:rPr>
+        <w:t>git</w:t>
+      </w:r>
+      <w:proofErr w:type="spellEnd"/>
+      <w:r>
+        <w:rPr>
+          <w:b/>
+          <w:bCs/>
+          <w:sz w:val="28"/>
+          <w:szCs w:val="28"/>
+        </w:rPr>
+        <w:t xml:space="preserve"> </w:t>
+      </w:r>
+      <w:proofErr w:type="spellStart"/>
+      <w:r>
+        <w:rPr>
+          <w:b/>
+          <w:bCs/>
+          <w:sz w:val="28"/>
+          <w:szCs w:val="28"/>
+        </w:rPr>
+        <w:t>init</w:t>
+      </w:r>
+      <w:proofErr w:type="spellEnd"/>
+    </w:p>
+    <w:p>
+      <w:pPr>
+        <w:jc w:val="both"/>
+        <w:rPr>
+          <w:sz w:val="28"/>
+          <w:szCs w:val="28"/>
+        </w:rPr>
+      </w:pPr>
+      <w:r>
+        <w:rPr>
+          <w:sz w:val="28"/>
+          <w:szCs w:val="28"/>
+        </w:rPr>
+        <w:t xml:space="preserve">Para salvar um versão sempre precisaremos adicionar o arquivo a uma área especial chamada de </w:t>
+      </w:r>
+      <w:proofErr w:type="spellStart"/>
+      <w:r>
+        <w:rPr>
+          <w:sz w:val="28"/>
+          <w:szCs w:val="28"/>
+        </w:rPr>
+        <w:t>Stage</w:t>
+      </w:r>
+      <w:proofErr w:type="spellEnd"/>
+      <w:r>
+        <w:rPr>
+          <w:sz w:val="28"/>
+          <w:szCs w:val="28"/>
+        </w:rPr>
+        <w:t xml:space="preserve"> e depois realizar o </w:t>
+      </w:r>
+      <w:proofErr w:type="spellStart"/>
+      <w:r>
+        <w:rPr>
+          <w:sz w:val="28"/>
+          <w:szCs w:val="28"/>
+        </w:rPr>
+        <w:t>Commit</w:t>
+      </w:r>
+      <w:proofErr w:type="spellEnd"/>
+      <w:r>
+        <w:rPr>
+          <w:sz w:val="28"/>
+          <w:szCs w:val="28"/>
+        </w:rPr>
+        <w:t xml:space="preserve">. Para isso usamos os seguintes comandos: </w:t>
+      </w:r>
+    </w:p>
+    <w:p>
+      <w:pPr>
+        <w:jc w:val="both"/>
+        <w:rPr>
+          <w:b/>
+          <w:bCs/>
+          <w:sz w:val="28"/>
+          <w:szCs w:val="28"/>
+        </w:rPr>
+      </w:pPr>
+      <w:r>
+        <w:rPr>
+          <w:b/>
+          <w:bCs/>
+          <w:sz w:val="28"/>
+          <w:szCs w:val="28"/>
+        </w:rPr>
+        <w:t xml:space="preserve">$ </w:t>
+      </w:r>
+      <w:proofErr w:type="spellStart"/>
+      <w:r>
+        <w:rPr>
+          <w:b/>
+          <w:bCs/>
+          <w:sz w:val="28"/>
+          <w:szCs w:val="28"/>
+        </w:rPr>
+        <w:t>git</w:t>
+      </w:r>
+      <w:proofErr w:type="spellEnd"/>
+      <w:r>
+        <w:rPr>
+          <w:b/>
+          <w:bCs/>
+          <w:sz w:val="28"/>
+          <w:szCs w:val="28"/>
+        </w:rPr>
+        <w:t xml:space="preserve"> </w:t>
+      </w:r>
+      <w:proofErr w:type="spellStart"/>
+      <w:r>
+        <w:rPr>
+          <w:b/>
+          <w:bCs/>
+          <w:sz w:val="28"/>
+          <w:szCs w:val="28"/>
+        </w:rPr>
+        <w:t>add</w:t>
+      </w:r>
+      <w:proofErr w:type="spellEnd"/>
+      <w:r>
+        <w:rPr>
+          <w:b/>
+          <w:bCs/>
+          <w:sz w:val="28"/>
+          <w:szCs w:val="28"/>
+        </w:rPr>
+        <w:t xml:space="preserve"> . </w:t>
+      </w:r>
+    </w:p>
+    <w:p>
+      <w:pPr>
+        <w:jc w:val="both"/>
+        <w:rPr>
+          <w:b/>
+          <w:bCs/>
+          <w:sz w:val="28"/>
+          <w:szCs w:val="28"/>
+          <w:lang w:val="en-US"/>
+        </w:rPr>
+      </w:pPr>
+      <w:r>
+        <w:rPr>
+          <w:b/>
+          <w:bCs/>
+          <w:sz w:val="28"/>
+          <w:szCs w:val="28"/>
+          <w:lang w:val="en-US"/>
+        </w:rPr>
+        <w:t xml:space="preserve">$ git commit -m “Meu commit </w:t>
+      </w:r>
+      <w:proofErr w:type="spellStart"/>
+      <w:r>
+        <w:rPr>
+          <w:b/>
+          <w:bCs/>
+          <w:sz w:val="28"/>
+          <w:szCs w:val="28"/>
+          <w:lang w:val="en-US"/>
+        </w:rPr>
+        <w:t>inicial</w:t>
+      </w:r>
+      <w:proofErr w:type="spellEnd"/>
+      <w:r>
+        <w:rPr>
+          <w:b/>
+          <w:bCs/>
+          <w:sz w:val="28"/>
+          <w:szCs w:val="28"/>
+          <w:lang w:val="en-US"/>
+        </w:rPr>
+        <w:t>”</w:t>
+      </w:r>
+    </w:p>
+    <w:p>
+      <w:pPr>
+        <w:jc w:val="both"/>
+        <w:rPr>
+          <w:sz w:val="28"/>
+          <w:szCs w:val="28"/>
+        </w:rPr>
+      </w:pPr>
+      <w:r>
+        <w:rPr>
+          <w:sz w:val="28"/>
+          <w:szCs w:val="28"/>
+        </w:rPr>
+        <w:t xml:space="preserve">Sempre que possível busque verificar qual é o status do seu repositório local como, por exemplo, conferir se está atualizado. Para isso: </w:t>
+      </w:r>
+    </w:p>
+    <w:p>
+      <w:pPr>
+        <w:jc w:val="both"/>
+        <w:rPr>
+          <w:b/>
+          <w:bCs/>
+          <w:sz w:val="28"/>
+          <w:szCs w:val="28"/>
+        </w:rPr>
+      </w:pPr>
+      <w:r>
+        <w:rPr>
+          <w:b/>
+          <w:bCs/>
+          <w:sz w:val="28"/>
+          <w:szCs w:val="28"/>
+        </w:rPr>
+        <w:t xml:space="preserve">$ </w:t>
+      </w:r>
+      <w:proofErr w:type="spellStart"/>
+      <w:r>
+        <w:rPr>
+          <w:b/>
+          <w:bCs/>
+          <w:sz w:val="28"/>
+          <w:szCs w:val="28"/>
+        </w:rPr>
+        <w:t>git</w:t>
+      </w:r>
+      <w:proofErr w:type="spellEnd"/>
+      <w:r>
+        <w:rPr>
+          <w:b/>
+          <w:bCs/>
+          <w:sz w:val="28"/>
+          <w:szCs w:val="28"/>
+        </w:rPr>
+        <w:t xml:space="preserve"> status </w:t>
+      </w:r>
+    </w:p>
+    <w:p>
+      <w:pPr>
+        <w:jc w:val="both"/>
+        <w:rPr>
+          <w:sz w:val="28"/>
+          <w:szCs w:val="28"/>
+        </w:rPr>
+      </w:pPr>
+      <w:r>
+        <w:rPr>
+          <w:sz w:val="28"/>
+          <w:szCs w:val="28"/>
+        </w:rPr>
+        <w:t xml:space="preserve">Para conseguir enviar os arquivos para o Github é necessário associar o repositório local ao remoto. </w:t>
+      </w:r>
+      <w:r>
+        <w:rPr>
+          <w:sz w:val="28"/>
+          <w:szCs w:val="28"/>
+        </w:rPr>
+        <w:t xml:space="preserve">Essa associação é feita com o comando abaixo: </w:t>
+      </w:r>
+    </w:p>
+    <w:p>
+      <w:pPr>
+        <w:jc w:val="both"/>
+        <w:rPr>
+          <w:b/>
+          <w:bCs/>
+          <w:sz w:val="28"/>
+          <w:szCs w:val="28"/>
+          <w:lang w:val="en-US"/>
+        </w:rPr>
+      </w:pPr>
+      <w:r>
+        <w:rPr>
+          <w:b/>
+          <w:bCs/>
+          <w:sz w:val="28"/>
+          <w:szCs w:val="28"/>
+          <w:lang w:val="en-US"/>
+        </w:rPr>
+        <w:t xml:space="preserve">$ remote add origin </w:t>
+      </w:r>
+      <w:proofErr w:type="spellStart"/>
+      <w:r>
+        <w:rPr>
+          <w:b/>
+          <w:bCs/>
+          <w:color w:val="002060"/>
+          <w:sz w:val="28"/>
+          <w:szCs w:val="28"/>
+          <w:lang w:val="en-US"/>
+        </w:rPr>
+        <w:t>git@github.com:seuusuario</w:t>
+      </w:r>
+      <w:proofErr w:type="spellEnd"/>
+      <w:r>
+        <w:rPr>
+          <w:b/>
+          <w:bCs/>
+          <w:color w:val="002060"/>
+          <w:sz w:val="28"/>
+          <w:szCs w:val="28"/>
+          <w:lang w:val="en-US"/>
+        </w:rPr>
+        <w:t>/</w:t>
+      </w:r>
+      <w:proofErr w:type="spellStart"/>
+      <w:r>
+        <w:rPr>
+          <w:b/>
+          <w:bCs/>
+          <w:color w:val="002060"/>
+          <w:sz w:val="28"/>
+          <w:szCs w:val="28"/>
+          <w:lang w:val="en-US"/>
+        </w:rPr>
+        <w:t>seurepositorio.git</w:t>
+      </w:r>
+      <w:proofErr w:type="spellEnd"/>
+    </w:p>
+    <w:p>
+      <w:pPr>
+        <w:jc w:val="both"/>
+        <w:rPr>
+          <w:sz w:val="28"/>
+          <w:szCs w:val="28"/>
+        </w:rPr>
+      </w:pPr>
+      <w:r>
+        <w:rPr>
+          <w:sz w:val="28"/>
+          <w:szCs w:val="28"/>
+        </w:rPr>
+        <w:t>Por fim para enviar os a</w:t>
+      </w:r>
+      <w:r>
+        <w:rPr>
+          <w:sz w:val="28"/>
+          <w:szCs w:val="28"/>
+        </w:rPr>
+        <w:t xml:space="preserve">rquivo de fato use: </w:t>
+      </w:r>
+    </w:p>
+    <w:p>
+      <w:pPr>
+        <w:jc w:val="both"/>
+        <w:rPr>
+          <w:b/>
+          <w:bCs/>
+          <w:sz w:val="28"/>
+          <w:szCs w:val="28"/>
+          <w:lang w:val="en-US"/>
+        </w:rPr>
+      </w:pPr>
+      <w:r>
+        <w:rPr>
+          <w:b/>
+          <w:bCs/>
+          <w:sz w:val="28"/>
+          <w:szCs w:val="28"/>
+          <w:lang w:val="en-US"/>
+        </w:rPr>
+        <w:t>$ git push -u origin master</w:t>
+      </w:r>
+    </w:p>
+    <w:p>
+      <w:pPr>
+        <w:jc w:val="both"/>
+        <w:rPr>
+          <w:b/>
+          <w:bCs/>
+          <w:sz w:val="28"/>
+          <w:szCs w:val="28"/>
+          <w:lang w:val="en-US"/>
+        </w:rPr>
+      </w:pPr>
+      <w:r>
+        <w:rPr>
+          <w:b/>
+          <w:bCs/>
+          <w:sz w:val="28"/>
+          <w:szCs w:val="28"/>
+          <w:lang w:val="en-US"/>
+        </w:rPr>
+        <w:lastRenderedPageBreak/>
+        <w:t>1</w:t>
+      </w:r>
+      <w:r>
+        <w:rPr>
+          <w:b/>
+          <w:bCs/>
+          <w:sz w:val="28"/>
+          <w:szCs w:val="28"/>
+          <w:lang w:val="en-US"/>
+        </w:rPr>
+        <w:t xml:space="preserve">03. </w:t>
+      </w:r>
+      <w:proofErr w:type="spellStart"/>
+      <w:r>
+        <w:rPr>
+          <w:b/>
+          <w:bCs/>
+          <w:sz w:val="28"/>
+          <w:szCs w:val="28"/>
+          <w:lang w:val="en-US"/>
+        </w:rPr>
+        <w:t>Salvando</w:t>
+      </w:r>
+      <w:proofErr w:type="spellEnd"/>
+      <w:r>
+        <w:rPr>
+          <w:b/>
+          <w:bCs/>
+          <w:sz w:val="28"/>
+          <w:szCs w:val="28"/>
+          <w:lang w:val="en-US"/>
+        </w:rPr>
+        <w:t xml:space="preserve"> um novo commit</w:t>
+      </w:r>
+    </w:p>
+    <w:p>
+      <w:pPr>
+        <w:jc w:val="both"/>
+        <w:rPr>
+          <w:sz w:val="28"/>
+          <w:szCs w:val="28"/>
+          <w:u w:val="single"/>
+        </w:rPr>
+      </w:pPr>
+      <w:r>
+        <w:rPr>
+          <w:sz w:val="28"/>
+          <w:szCs w:val="28"/>
+        </w:rPr>
+        <w:t>Toda e qualquer modificação s</w:t>
+      </w:r>
+      <w:r>
+        <w:rPr>
+          <w:sz w:val="28"/>
+          <w:szCs w:val="28"/>
+        </w:rPr>
+        <w:t>erá rastreada. Então conforme citado sempre verifique o status (</w:t>
+      </w:r>
+      <w:proofErr w:type="spellStart"/>
+      <w:r>
+        <w:rPr>
+          <w:sz w:val="28"/>
+          <w:szCs w:val="28"/>
+        </w:rPr>
+        <w:t>git</w:t>
+      </w:r>
+      <w:proofErr w:type="spellEnd"/>
+      <w:r>
+        <w:rPr>
+          <w:sz w:val="28"/>
+          <w:szCs w:val="28"/>
+        </w:rPr>
+        <w:t xml:space="preserve"> status), adicione os arquivos em </w:t>
+      </w:r>
+      <w:proofErr w:type="spellStart"/>
+      <w:r>
+        <w:rPr>
+          <w:sz w:val="28"/>
+          <w:szCs w:val="28"/>
+        </w:rPr>
+        <w:t>Stage</w:t>
+      </w:r>
+      <w:proofErr w:type="spellEnd"/>
+      <w:r>
+        <w:rPr>
+          <w:sz w:val="28"/>
+          <w:szCs w:val="28"/>
+        </w:rPr>
+        <w:t xml:space="preserve"> (</w:t>
+      </w:r>
+      <w:proofErr w:type="spellStart"/>
+      <w:r>
+        <w:rPr>
+          <w:sz w:val="28"/>
+          <w:szCs w:val="28"/>
+        </w:rPr>
+        <w:t>git</w:t>
+      </w:r>
+      <w:proofErr w:type="spellEnd"/>
+      <w:r>
+        <w:rPr>
+          <w:sz w:val="28"/>
+          <w:szCs w:val="28"/>
+        </w:rPr>
+        <w:t xml:space="preserve"> </w:t>
+      </w:r>
+      <w:proofErr w:type="spellStart"/>
+      <w:r>
+        <w:rPr>
+          <w:sz w:val="28"/>
+          <w:szCs w:val="28"/>
+        </w:rPr>
+        <w:t>add</w:t>
+      </w:r>
+      <w:proofErr w:type="spellEnd"/>
+      <w:r>
+        <w:rPr>
+          <w:sz w:val="28"/>
+          <w:szCs w:val="28"/>
+        </w:rPr>
+        <w:t xml:space="preserve"> .), faça o </w:t>
+      </w:r>
+      <w:proofErr w:type="spellStart"/>
+      <w:r>
+        <w:rPr>
+          <w:sz w:val="28"/>
+          <w:szCs w:val="28"/>
+        </w:rPr>
+        <w:t>Commit</w:t>
+      </w:r>
+      <w:proofErr w:type="spellEnd"/>
+      <w:r>
+        <w:rPr>
+          <w:sz w:val="28"/>
+          <w:szCs w:val="28"/>
+        </w:rPr>
+        <w:t xml:space="preserve"> (</w:t>
+      </w:r>
+      <w:proofErr w:type="spellStart"/>
+      <w:r>
+        <w:rPr>
+          <w:sz w:val="28"/>
+          <w:szCs w:val="28"/>
+        </w:rPr>
+        <w:t>git</w:t>
+      </w:r>
+      <w:proofErr w:type="spellEnd"/>
+      <w:r>
+        <w:rPr>
+          <w:sz w:val="28"/>
+          <w:szCs w:val="28"/>
+        </w:rPr>
+        <w:t xml:space="preserve"> </w:t>
+      </w:r>
+      <w:proofErr w:type="spellStart"/>
+      <w:r>
+        <w:rPr>
+          <w:sz w:val="28"/>
+          <w:szCs w:val="28"/>
+        </w:rPr>
+        <w:t>commit</w:t>
+      </w:r>
+      <w:proofErr w:type="spellEnd"/>
+      <w:r>
+        <w:rPr>
+          <w:sz w:val="28"/>
+          <w:szCs w:val="28"/>
+        </w:rPr>
+        <w:t xml:space="preserve"> -m “mensagem”) com uma mensagem explicativa e por fim envie os arquivos/modificações (</w:t>
+      </w:r>
+      <w:proofErr w:type="spellStart"/>
+      <w:r>
+        <w:rPr>
+          <w:sz w:val="28"/>
+          <w:szCs w:val="28"/>
+        </w:rPr>
+        <w:t>git</w:t>
+      </w:r>
+      <w:proofErr w:type="spellEnd"/>
+      <w:r>
+        <w:rPr>
+          <w:sz w:val="28"/>
+          <w:szCs w:val="28"/>
+        </w:rPr>
+        <w:t xml:space="preserve"> </w:t>
+      </w:r>
+      <w:proofErr w:type="spellStart"/>
+      <w:r>
+        <w:rPr>
+          <w:sz w:val="28"/>
+          <w:szCs w:val="28"/>
+        </w:rPr>
+        <w:t>push</w:t>
+      </w:r>
+      <w:proofErr w:type="spellEnd"/>
+      <w:r>
+        <w:rPr>
+          <w:sz w:val="28"/>
+          <w:szCs w:val="28"/>
+        </w:rPr>
+        <w:t xml:space="preserve"> -u </w:t>
+      </w:r>
+      <w:proofErr w:type="spellStart"/>
+      <w:r>
+        <w:rPr>
+          <w:sz w:val="28"/>
+          <w:szCs w:val="28"/>
+        </w:rPr>
+        <w:t>origin</w:t>
+      </w:r>
+      <w:proofErr w:type="spellEnd"/>
+      <w:r>
+        <w:rPr>
+          <w:sz w:val="28"/>
+          <w:szCs w:val="28"/>
+        </w:rPr>
+        <w:t xml:space="preserve"> master). </w:t>
+      </w:r>
+    </w:p>
+    <w:p>
+      <w:pPr>
+        <w:jc w:val="both"/>
+        <w:rPr>
+          <w:sz w:val="28"/>
+          <w:szCs w:val="28"/>
+        </w:rPr>
+      </w:pPr>
+    </w:p>
+    <w:p>
+      <w:pPr>
+        <w:jc w:val="both"/>
+        <w:rPr>
+          <w:sz w:val="28"/>
+          <w:szCs w:val="28"/>
+        </w:rPr>
+      </w:pPr>
+    </w:p>
+    <w:p>
+      <w:pPr>
+        <w:jc w:val="both"/>
+        <w:rPr>
+          <w:sz w:val="28"/>
+          <w:szCs w:val="28"/>
+        </w:rPr>
+      </w:pPr>
+    </w:p>
+    <w:p>
+      <w:pPr>
+        <w:jc w:val="both"/>
+        <w:rPr>
+          <w:b/>
+          <w:bCs/>
+          <w:sz w:val="28"/>
+          <w:szCs w:val="28"/>
+        </w:rPr>
+      </w:pPr>
     </w:p>
     <w:sectPr>
       <w:pgSz w:w="11906" w:h="16838"/>

</xml_diff>

<commit_message>
Mostrando como se clona um projeto
</commit_message>
<xml_diff>
--- a/Capitulos/GitGithub/GitGithub.docx
+++ b/Capitulos/GitGithub/GitGithub.docx
@@ -38,8 +38,19 @@
           <w:sz w:val="28"/>
           <w:szCs w:val="28"/>
         </w:rPr>
-        <w:t xml:space="preserve"> e Github</w:t>
-      </w:r>
+        <w:t xml:space="preserve"> e </w:t>
+      </w:r>
+      <w:proofErr w:type="spellStart"/>
+      <w:r>
+        <w:rPr>
+          <w:b/>
+          <w:bCs/>
+          <w:sz w:val="28"/>
+          <w:szCs w:val="28"/>
+        </w:rPr>
+        <w:t>Github</w:t>
+      </w:r>
+      <w:proofErr w:type="spellEnd"/>
     </w:p>
     <w:p>
       <w:pPr>
@@ -162,9 +173,26 @@
           <w:sz w:val="24"/>
           <w:szCs w:val="24"/>
         </w:rPr>
-        <w:t xml:space="preserve">Dessa forma podemos dizer que existem dois tipos de repositórios, os locais e os remotos. Os remotos são os que estão centralizados em serviços online como no Github, </w:t>
-      </w:r>
-      <w:proofErr w:type="spellStart"/>
+        <w:t xml:space="preserve">Dessa forma podemos dizer que existem dois tipos de repositórios, os locais e os remotos. Os remotos são os que estão centralizados em serviços online como no </w:t>
+      </w:r>
+      <w:proofErr w:type="spellStart"/>
+      <w:r>
+        <w:rPr>
+          <w:sz w:val="24"/>
+          <w:szCs w:val="24"/>
+        </w:rPr>
+        <w:t>Github</w:t>
+      </w:r>
+      <w:proofErr w:type="spellEnd"/>
+      <w:r>
+        <w:rPr>
+          <w:sz w:val="24"/>
+          <w:szCs w:val="24"/>
+        </w:rPr>
+        <w:t xml:space="preserve">, </w:t>
+      </w:r>
+      <w:proofErr w:type="spellStart"/>
+      <w:proofErr w:type="gramStart"/>
       <w:r>
         <w:rPr>
           <w:sz w:val="24"/>
@@ -180,6 +208,7 @@
         </w:rPr>
         <w:t>, etc.</w:t>
       </w:r>
+      <w:proofErr w:type="gramEnd"/>
       <w:r>
         <w:rPr>
           <w:sz w:val="24"/>
@@ -568,6 +597,7 @@
         <w:t xml:space="preserve">git config –global </w:t>
       </w:r>
       <w:proofErr w:type="spellStart"/>
+      <w:proofErr w:type="gramStart"/>
       <w:r>
         <w:rPr>
           <w:b/>
@@ -579,6 +609,7 @@
         <w:t>user.email</w:t>
       </w:r>
       <w:proofErr w:type="spellEnd"/>
+      <w:proofErr w:type="gramEnd"/>
       <w:r>
         <w:rPr>
           <w:b/>
@@ -753,7 +784,15 @@
           <w:sz w:val="28"/>
           <w:szCs w:val="28"/>
         </w:rPr>
-        <w:t xml:space="preserve">O primeiro passo é criar um repositório no Github, ou seja, o local para onde os seus arquivos </w:t>
+        <w:t xml:space="preserve">O primeiro passo é criar um repositório no Github, ou seja, </w:t>
+      </w:r>
+      <w:proofErr w:type="gramStart"/>
+      <w:r>
+        <w:rPr>
+          <w:sz w:val="28"/>
+          <w:szCs w:val="28"/>
+        </w:rPr>
+        <w:t xml:space="preserve">o local para onde os seus arquivos </w:t>
       </w:r>
       <w:r>
         <w:rPr>
@@ -762,6 +801,7 @@
         </w:rPr>
         <w:t>ficarão</w:t>
       </w:r>
+      <w:proofErr w:type="gramEnd"/>
       <w:r>
         <w:rPr>
           <w:sz w:val="28"/>
@@ -850,7 +890,23 @@
           <w:sz w:val="28"/>
           <w:szCs w:val="28"/>
         </w:rPr>
-        <w:t xml:space="preserve">Para salvar um versão sempre precisaremos adicionar o arquivo a uma área especial chamada de </w:t>
+        <w:t xml:space="preserve">Para salvar </w:t>
+      </w:r>
+      <w:proofErr w:type="gramStart"/>
+      <w:r>
+        <w:rPr>
+          <w:sz w:val="28"/>
+          <w:szCs w:val="28"/>
+        </w:rPr>
+        <w:t>um versão</w:t>
+      </w:r>
+      <w:proofErr w:type="gramEnd"/>
+      <w:r>
+        <w:rPr>
+          <w:sz w:val="28"/>
+          <w:szCs w:val="28"/>
+        </w:rPr>
+        <w:t xml:space="preserve"> sempre precisaremos adicionar o arquivo a uma área especial chamada de </w:t>
       </w:r>
       <w:proofErr w:type="spellStart"/>
       <w:r>
@@ -924,6 +980,191 @@
         </w:rPr>
         <w:t xml:space="preserve"> </w:t>
       </w:r>
+      <w:proofErr w:type="gramStart"/>
+      <w:r>
+        <w:rPr>
+          <w:b/>
+          <w:bCs/>
+          <w:sz w:val="28"/>
+          <w:szCs w:val="28"/>
+        </w:rPr>
+        <w:t>add .</w:t>
+      </w:r>
+      <w:proofErr w:type="gramEnd"/>
+      <w:r>
+        <w:rPr>
+          <w:b/>
+          <w:bCs/>
+          <w:sz w:val="28"/>
+          <w:szCs w:val="28"/>
+        </w:rPr>
+        <w:t xml:space="preserve"> </w:t>
+      </w:r>
+    </w:p>
+    <w:p>
+      <w:pPr>
+        <w:jc w:val="both"/>
+        <w:rPr>
+          <w:b/>
+          <w:bCs/>
+          <w:sz w:val="28"/>
+          <w:szCs w:val="28"/>
+          <w:lang w:val="en-US"/>
+        </w:rPr>
+      </w:pPr>
+      <w:r>
+        <w:rPr>
+          <w:b/>
+          <w:bCs/>
+          <w:sz w:val="28"/>
+          <w:szCs w:val="28"/>
+          <w:lang w:val="en-US"/>
+        </w:rPr>
+        <w:t xml:space="preserve">$ git commit -m “Meu commit </w:t>
+      </w:r>
+      <w:proofErr w:type="spellStart"/>
+      <w:proofErr w:type="gramStart"/>
+      <w:r>
+        <w:rPr>
+          <w:b/>
+          <w:bCs/>
+          <w:sz w:val="28"/>
+          <w:szCs w:val="28"/>
+          <w:lang w:val="en-US"/>
+        </w:rPr>
+        <w:t>inicial</w:t>
+      </w:r>
+      <w:proofErr w:type="spellEnd"/>
+      <w:proofErr w:type="gramEnd"/>
+      <w:r>
+        <w:rPr>
+          <w:b/>
+          <w:bCs/>
+          <w:sz w:val="28"/>
+          <w:szCs w:val="28"/>
+          <w:lang w:val="en-US"/>
+        </w:rPr>
+        <w:t>”</w:t>
+      </w:r>
+    </w:p>
+    <w:p>
+      <w:pPr>
+        <w:jc w:val="both"/>
+        <w:rPr>
+          <w:sz w:val="28"/>
+          <w:szCs w:val="28"/>
+        </w:rPr>
+      </w:pPr>
+      <w:r>
+        <w:rPr>
+          <w:sz w:val="28"/>
+          <w:szCs w:val="28"/>
+        </w:rPr>
+        <w:t xml:space="preserve">Sempre que possível busque verificar qual é o status do seu repositório local como, por exemplo, conferir se está atualizado. Para isso: </w:t>
+      </w:r>
+    </w:p>
+    <w:p>
+      <w:pPr>
+        <w:jc w:val="both"/>
+        <w:rPr>
+          <w:b/>
+          <w:bCs/>
+          <w:sz w:val="28"/>
+          <w:szCs w:val="28"/>
+        </w:rPr>
+      </w:pPr>
+      <w:r>
+        <w:rPr>
+          <w:b/>
+          <w:bCs/>
+          <w:sz w:val="28"/>
+          <w:szCs w:val="28"/>
+        </w:rPr>
+        <w:t xml:space="preserve">$ </w:t>
+      </w:r>
+      <w:proofErr w:type="spellStart"/>
+      <w:r>
+        <w:rPr>
+          <w:b/>
+          <w:bCs/>
+          <w:sz w:val="28"/>
+          <w:szCs w:val="28"/>
+        </w:rPr>
+        <w:t>git</w:t>
+      </w:r>
+      <w:proofErr w:type="spellEnd"/>
+      <w:r>
+        <w:rPr>
+          <w:b/>
+          <w:bCs/>
+          <w:sz w:val="28"/>
+          <w:szCs w:val="28"/>
+        </w:rPr>
+        <w:t xml:space="preserve"> status </w:t>
+      </w:r>
+    </w:p>
+    <w:p>
+      <w:pPr>
+        <w:jc w:val="both"/>
+        <w:rPr>
+          <w:sz w:val="28"/>
+          <w:szCs w:val="28"/>
+        </w:rPr>
+      </w:pPr>
+      <w:r>
+        <w:rPr>
+          <w:sz w:val="28"/>
+          <w:szCs w:val="28"/>
+        </w:rPr>
+        <w:t xml:space="preserve">Para conseguir enviar os arquivos para o Github é necessário associar o repositório local ao remoto. </w:t>
+      </w:r>
+      <w:r>
+        <w:rPr>
+          <w:sz w:val="28"/>
+          <w:szCs w:val="28"/>
+        </w:rPr>
+        <w:t xml:space="preserve">Essa associação é feita com o comando abaixo: </w:t>
+      </w:r>
+    </w:p>
+    <w:p>
+      <w:pPr>
+        <w:jc w:val="both"/>
+        <w:rPr>
+          <w:b/>
+          <w:bCs/>
+          <w:sz w:val="28"/>
+          <w:szCs w:val="28"/>
+        </w:rPr>
+      </w:pPr>
+      <w:r>
+        <w:rPr>
+          <w:b/>
+          <w:bCs/>
+          <w:sz w:val="28"/>
+          <w:szCs w:val="28"/>
+        </w:rPr>
+        <w:t xml:space="preserve">$ </w:t>
+      </w:r>
+      <w:proofErr w:type="spellStart"/>
+      <w:r>
+        <w:rPr>
+          <w:b/>
+          <w:bCs/>
+          <w:sz w:val="28"/>
+          <w:szCs w:val="28"/>
+        </w:rPr>
+        <w:t>remote</w:t>
+      </w:r>
+      <w:proofErr w:type="spellEnd"/>
+      <w:r>
+        <w:rPr>
+          <w:b/>
+          <w:bCs/>
+          <w:sz w:val="28"/>
+          <w:szCs w:val="28"/>
+        </w:rPr>
+        <w:t xml:space="preserve"> </w:t>
+      </w:r>
       <w:proofErr w:type="spellStart"/>
       <w:r>
         <w:rPr>
@@ -942,67 +1183,100 @@
           <w:sz w:val="28"/>
           <w:szCs w:val="28"/>
         </w:rPr>
-        <w:t xml:space="preserve"> . </w:t>
-      </w:r>
-    </w:p>
-    <w:p>
-      <w:pPr>
-        <w:jc w:val="both"/>
-        <w:rPr>
-          <w:b/>
-          <w:bCs/>
-          <w:sz w:val="28"/>
-          <w:szCs w:val="28"/>
-          <w:lang w:val="en-US"/>
-        </w:rPr>
-      </w:pPr>
-      <w:r>
-        <w:rPr>
-          <w:b/>
-          <w:bCs/>
-          <w:sz w:val="28"/>
-          <w:szCs w:val="28"/>
-          <w:lang w:val="en-US"/>
-        </w:rPr>
-        <w:t xml:space="preserve">$ git commit -m “Meu commit </w:t>
-      </w:r>
-      <w:proofErr w:type="spellStart"/>
-      <w:r>
-        <w:rPr>
-          <w:b/>
-          <w:bCs/>
-          <w:sz w:val="28"/>
-          <w:szCs w:val="28"/>
-          <w:lang w:val="en-US"/>
-        </w:rPr>
-        <w:t>inicial</w:t>
-      </w:r>
-      <w:proofErr w:type="spellEnd"/>
-      <w:r>
-        <w:rPr>
-          <w:b/>
-          <w:bCs/>
-          <w:sz w:val="28"/>
-          <w:szCs w:val="28"/>
-          <w:lang w:val="en-US"/>
-        </w:rPr>
-        <w:t>”</w:t>
-      </w:r>
-    </w:p>
-    <w:p>
-      <w:pPr>
-        <w:jc w:val="both"/>
-        <w:rPr>
-          <w:sz w:val="28"/>
-          <w:szCs w:val="28"/>
-        </w:rPr>
-      </w:pPr>
-      <w:r>
-        <w:rPr>
-          <w:sz w:val="28"/>
-          <w:szCs w:val="28"/>
-        </w:rPr>
-        <w:t xml:space="preserve">Sempre que possível busque verificar qual é o status do seu repositório local como, por exemplo, conferir se está atualizado. Para isso: </w:t>
+        <w:t xml:space="preserve"> </w:t>
+      </w:r>
+      <w:proofErr w:type="spellStart"/>
+      <w:r>
+        <w:rPr>
+          <w:b/>
+          <w:bCs/>
+          <w:sz w:val="28"/>
+          <w:szCs w:val="28"/>
+        </w:rPr>
+        <w:t>origin</w:t>
+      </w:r>
+      <w:proofErr w:type="spellEnd"/>
+      <w:r>
+        <w:rPr>
+          <w:b/>
+          <w:bCs/>
+          <w:sz w:val="28"/>
+          <w:szCs w:val="28"/>
+        </w:rPr>
+        <w:t xml:space="preserve"> </w:t>
+      </w:r>
+      <w:proofErr w:type="spellStart"/>
+      <w:r>
+        <w:rPr>
+          <w:b/>
+          <w:bCs/>
+          <w:color w:val="002060"/>
+          <w:sz w:val="28"/>
+          <w:szCs w:val="28"/>
+        </w:rPr>
+        <w:t>git@github.com:seuusuario</w:t>
+      </w:r>
+      <w:proofErr w:type="spellEnd"/>
+      <w:r>
+        <w:rPr>
+          <w:b/>
+          <w:bCs/>
+          <w:color w:val="002060"/>
+          <w:sz w:val="28"/>
+          <w:szCs w:val="28"/>
+        </w:rPr>
+        <w:t>/</w:t>
+      </w:r>
+      <w:proofErr w:type="spellStart"/>
+      <w:r>
+        <w:rPr>
+          <w:b/>
+          <w:bCs/>
+          <w:color w:val="002060"/>
+          <w:sz w:val="28"/>
+          <w:szCs w:val="28"/>
+        </w:rPr>
+        <w:t>seurepositorio.git</w:t>
+      </w:r>
+      <w:proofErr w:type="spellEnd"/>
+    </w:p>
+    <w:p>
+      <w:pPr>
+        <w:jc w:val="both"/>
+        <w:rPr>
+          <w:sz w:val="28"/>
+          <w:szCs w:val="28"/>
+        </w:rPr>
+      </w:pPr>
+      <w:r>
+        <w:rPr>
+          <w:sz w:val="28"/>
+          <w:szCs w:val="28"/>
+        </w:rPr>
+        <w:t xml:space="preserve">Por fim para enviar </w:t>
+      </w:r>
+      <w:proofErr w:type="gramStart"/>
+      <w:r>
+        <w:rPr>
+          <w:sz w:val="28"/>
+          <w:szCs w:val="28"/>
+        </w:rPr>
+        <w:t>os a</w:t>
+      </w:r>
+      <w:r>
+        <w:rPr>
+          <w:sz w:val="28"/>
+          <w:szCs w:val="28"/>
+        </w:rPr>
+        <w:t>rquivo</w:t>
+      </w:r>
+      <w:proofErr w:type="gramEnd"/>
+      <w:r>
+        <w:rPr>
+          <w:sz w:val="28"/>
+          <w:szCs w:val="28"/>
+        </w:rPr>
+        <w:t xml:space="preserve"> de fato use: </w:t>
       </w:r>
     </w:p>
     <w:p>
@@ -1042,195 +1316,288 @@
           <w:sz w:val="28"/>
           <w:szCs w:val="28"/>
         </w:rPr>
-        <w:t xml:space="preserve"> status </w:t>
-      </w:r>
-    </w:p>
-    <w:p>
-      <w:pPr>
-        <w:jc w:val="both"/>
-        <w:rPr>
-          <w:sz w:val="28"/>
-          <w:szCs w:val="28"/>
-        </w:rPr>
-      </w:pPr>
-      <w:r>
-        <w:rPr>
-          <w:sz w:val="28"/>
-          <w:szCs w:val="28"/>
-        </w:rPr>
-        <w:t xml:space="preserve">Para conseguir enviar os arquivos para o Github é necessário associar o repositório local ao remoto. </w:t>
-      </w:r>
-      <w:r>
-        <w:rPr>
-          <w:sz w:val="28"/>
-          <w:szCs w:val="28"/>
-        </w:rPr>
-        <w:t xml:space="preserve">Essa associação é feita com o comando abaixo: </w:t>
-      </w:r>
-    </w:p>
-    <w:p>
-      <w:pPr>
-        <w:jc w:val="both"/>
-        <w:rPr>
-          <w:b/>
-          <w:bCs/>
-          <w:sz w:val="28"/>
-          <w:szCs w:val="28"/>
-          <w:lang w:val="en-US"/>
-        </w:rPr>
-      </w:pPr>
-      <w:r>
-        <w:rPr>
-          <w:b/>
-          <w:bCs/>
-          <w:sz w:val="28"/>
-          <w:szCs w:val="28"/>
-          <w:lang w:val="en-US"/>
-        </w:rPr>
-        <w:t xml:space="preserve">$ remote add origin </w:t>
-      </w:r>
-      <w:proofErr w:type="spellStart"/>
-      <w:r>
-        <w:rPr>
-          <w:b/>
-          <w:bCs/>
-          <w:color w:val="002060"/>
-          <w:sz w:val="28"/>
-          <w:szCs w:val="28"/>
-          <w:lang w:val="en-US"/>
-        </w:rPr>
-        <w:t>git@github.com:seuusuario</w:t>
-      </w:r>
-      <w:proofErr w:type="spellEnd"/>
-      <w:r>
-        <w:rPr>
-          <w:b/>
-          <w:bCs/>
-          <w:color w:val="002060"/>
-          <w:sz w:val="28"/>
-          <w:szCs w:val="28"/>
-          <w:lang w:val="en-US"/>
-        </w:rPr>
-        <w:t>/</w:t>
-      </w:r>
-      <w:proofErr w:type="spellStart"/>
-      <w:r>
-        <w:rPr>
-          <w:b/>
-          <w:bCs/>
-          <w:color w:val="002060"/>
-          <w:sz w:val="28"/>
-          <w:szCs w:val="28"/>
-          <w:lang w:val="en-US"/>
-        </w:rPr>
-        <w:t>seurepositorio.git</w:t>
-      </w:r>
-      <w:proofErr w:type="spellEnd"/>
-    </w:p>
-    <w:p>
-      <w:pPr>
-        <w:jc w:val="both"/>
-        <w:rPr>
-          <w:sz w:val="28"/>
-          <w:szCs w:val="28"/>
-        </w:rPr>
-      </w:pPr>
-      <w:r>
-        <w:rPr>
-          <w:sz w:val="28"/>
-          <w:szCs w:val="28"/>
-        </w:rPr>
-        <w:t>Por fim para enviar os a</w:t>
-      </w:r>
-      <w:r>
-        <w:rPr>
-          <w:sz w:val="28"/>
-          <w:szCs w:val="28"/>
-        </w:rPr>
-        <w:t xml:space="preserve">rquivo de fato use: </w:t>
-      </w:r>
-    </w:p>
-    <w:p>
-      <w:pPr>
-        <w:jc w:val="both"/>
-        <w:rPr>
-          <w:b/>
-          <w:bCs/>
-          <w:sz w:val="28"/>
-          <w:szCs w:val="28"/>
-          <w:lang w:val="en-US"/>
-        </w:rPr>
-      </w:pPr>
-      <w:r>
-        <w:rPr>
-          <w:b/>
-          <w:bCs/>
-          <w:sz w:val="28"/>
-          <w:szCs w:val="28"/>
-          <w:lang w:val="en-US"/>
-        </w:rPr>
-        <w:t>$ git push -u origin master</w:t>
-      </w:r>
-    </w:p>
-    <w:p>
-      <w:pPr>
-        <w:jc w:val="both"/>
-        <w:rPr>
-          <w:b/>
-          <w:bCs/>
-          <w:sz w:val="28"/>
-          <w:szCs w:val="28"/>
-          <w:lang w:val="en-US"/>
-        </w:rPr>
-      </w:pPr>
-      <w:r>
-        <w:rPr>
-          <w:b/>
-          <w:bCs/>
-          <w:sz w:val="28"/>
-          <w:szCs w:val="28"/>
-          <w:lang w:val="en-US"/>
+        <w:t xml:space="preserve"> </w:t>
+      </w:r>
+      <w:proofErr w:type="spellStart"/>
+      <w:r>
+        <w:rPr>
+          <w:b/>
+          <w:bCs/>
+          <w:sz w:val="28"/>
+          <w:szCs w:val="28"/>
+        </w:rPr>
+        <w:t>push</w:t>
+      </w:r>
+      <w:proofErr w:type="spellEnd"/>
+      <w:r>
+        <w:rPr>
+          <w:b/>
+          <w:bCs/>
+          <w:sz w:val="28"/>
+          <w:szCs w:val="28"/>
+        </w:rPr>
+        <w:t xml:space="preserve"> -u </w:t>
+      </w:r>
+      <w:proofErr w:type="spellStart"/>
+      <w:r>
+        <w:rPr>
+          <w:b/>
+          <w:bCs/>
+          <w:sz w:val="28"/>
+          <w:szCs w:val="28"/>
+        </w:rPr>
+        <w:t>origin</w:t>
+      </w:r>
+      <w:proofErr w:type="spellEnd"/>
+      <w:r>
+        <w:rPr>
+          <w:b/>
+          <w:bCs/>
+          <w:sz w:val="28"/>
+          <w:szCs w:val="28"/>
+        </w:rPr>
+        <w:t xml:space="preserve"> master</w:t>
+      </w:r>
+    </w:p>
+    <w:p>
+      <w:pPr>
+        <w:jc w:val="both"/>
+        <w:rPr>
+          <w:b/>
+          <w:bCs/>
+          <w:sz w:val="28"/>
+          <w:szCs w:val="28"/>
+        </w:rPr>
+      </w:pPr>
+      <w:r>
+        <w:rPr>
+          <w:b/>
+          <w:bCs/>
+          <w:sz w:val="28"/>
+          <w:szCs w:val="28"/>
         </w:rPr>
         <w:lastRenderedPageBreak/>
-        <w:t>1</w:t>
-      </w:r>
-      <w:r>
-        <w:rPr>
-          <w:b/>
-          <w:bCs/>
-          <w:sz w:val="28"/>
-          <w:szCs w:val="28"/>
-          <w:lang w:val="en-US"/>
-        </w:rPr>
-        <w:t xml:space="preserve">03. </w:t>
-      </w:r>
-      <w:proofErr w:type="spellStart"/>
-      <w:r>
-        <w:rPr>
-          <w:b/>
-          <w:bCs/>
-          <w:sz w:val="28"/>
-          <w:szCs w:val="28"/>
-          <w:lang w:val="en-US"/>
-        </w:rPr>
-        <w:t>Salvando</w:t>
-      </w:r>
-      <w:proofErr w:type="spellEnd"/>
-      <w:r>
-        <w:rPr>
-          <w:b/>
-          <w:bCs/>
-          <w:sz w:val="28"/>
-          <w:szCs w:val="28"/>
-          <w:lang w:val="en-US"/>
-        </w:rPr>
-        <w:t xml:space="preserve"> um novo commit</w:t>
-      </w:r>
-    </w:p>
-    <w:p>
-      <w:pPr>
-        <w:jc w:val="both"/>
-        <w:rPr>
+        <w:t xml:space="preserve">103. Salvando um novo </w:t>
+      </w:r>
+      <w:proofErr w:type="spellStart"/>
+      <w:r>
+        <w:rPr>
+          <w:b/>
+          <w:bCs/>
+          <w:sz w:val="28"/>
+          <w:szCs w:val="28"/>
+        </w:rPr>
+        <w:t>commit</w:t>
+      </w:r>
+      <w:proofErr w:type="spellEnd"/>
+    </w:p>
+    <w:p>
+      <w:pPr>
+        <w:jc w:val="both"/>
+        <w:rPr>
+          <w:sz w:val="28"/>
+          <w:szCs w:val="28"/>
+        </w:rPr>
+      </w:pPr>
+      <w:r>
+        <w:rPr>
+          <w:sz w:val="28"/>
+          <w:szCs w:val="28"/>
+        </w:rPr>
+        <w:t>Toda e qualquer modificação s</w:t>
+      </w:r>
+      <w:r>
+        <w:rPr>
+          <w:sz w:val="28"/>
+          <w:szCs w:val="28"/>
+        </w:rPr>
+        <w:t>erá rastreada. Então conforme citado sempre verifique o status (</w:t>
+      </w:r>
+      <w:proofErr w:type="spellStart"/>
+      <w:r>
+        <w:rPr>
+          <w:sz w:val="28"/>
+          <w:szCs w:val="28"/>
+        </w:rPr>
+        <w:t>git</w:t>
+      </w:r>
+      <w:proofErr w:type="spellEnd"/>
+      <w:r>
+        <w:rPr>
+          <w:sz w:val="28"/>
+          <w:szCs w:val="28"/>
+        </w:rPr>
+        <w:t xml:space="preserve"> status), adicione os arquivos em </w:t>
+      </w:r>
+      <w:proofErr w:type="spellStart"/>
+      <w:r>
+        <w:rPr>
+          <w:sz w:val="28"/>
+          <w:szCs w:val="28"/>
+        </w:rPr>
+        <w:t>Stage</w:t>
+      </w:r>
+      <w:proofErr w:type="spellEnd"/>
+      <w:r>
+        <w:rPr>
+          <w:sz w:val="28"/>
+          <w:szCs w:val="28"/>
+        </w:rPr>
+        <w:t xml:space="preserve"> (</w:t>
+      </w:r>
+      <w:proofErr w:type="spellStart"/>
+      <w:r>
+        <w:rPr>
+          <w:sz w:val="28"/>
+          <w:szCs w:val="28"/>
+        </w:rPr>
+        <w:t>git</w:t>
+      </w:r>
+      <w:proofErr w:type="spellEnd"/>
+      <w:r>
+        <w:rPr>
+          <w:sz w:val="28"/>
+          <w:szCs w:val="28"/>
+        </w:rPr>
+        <w:t xml:space="preserve"> </w:t>
+      </w:r>
+      <w:proofErr w:type="spellStart"/>
+      <w:proofErr w:type="gramStart"/>
+      <w:r>
+        <w:rPr>
+          <w:sz w:val="28"/>
+          <w:szCs w:val="28"/>
+        </w:rPr>
+        <w:t>add</w:t>
+      </w:r>
+      <w:proofErr w:type="spellEnd"/>
+      <w:r>
+        <w:rPr>
+          <w:sz w:val="28"/>
+          <w:szCs w:val="28"/>
+        </w:rPr>
+        <w:t xml:space="preserve"> .</w:t>
+      </w:r>
+      <w:proofErr w:type="gramEnd"/>
+      <w:r>
+        <w:rPr>
+          <w:sz w:val="28"/>
+          <w:szCs w:val="28"/>
+        </w:rPr>
+        <w:t xml:space="preserve">), faça o </w:t>
+      </w:r>
+      <w:proofErr w:type="spellStart"/>
+      <w:r>
+        <w:rPr>
+          <w:sz w:val="28"/>
+          <w:szCs w:val="28"/>
+        </w:rPr>
+        <w:t>Commit</w:t>
+      </w:r>
+      <w:proofErr w:type="spellEnd"/>
+      <w:r>
+        <w:rPr>
+          <w:sz w:val="28"/>
+          <w:szCs w:val="28"/>
+        </w:rPr>
+        <w:t xml:space="preserve"> (</w:t>
+      </w:r>
+      <w:proofErr w:type="spellStart"/>
+      <w:r>
+        <w:rPr>
+          <w:sz w:val="28"/>
+          <w:szCs w:val="28"/>
+        </w:rPr>
+        <w:t>git</w:t>
+      </w:r>
+      <w:proofErr w:type="spellEnd"/>
+      <w:r>
+        <w:rPr>
+          <w:sz w:val="28"/>
+          <w:szCs w:val="28"/>
+        </w:rPr>
+        <w:t xml:space="preserve"> </w:t>
+      </w:r>
+      <w:proofErr w:type="spellStart"/>
+      <w:r>
+        <w:rPr>
+          <w:sz w:val="28"/>
+          <w:szCs w:val="28"/>
+        </w:rPr>
+        <w:t>commit</w:t>
+      </w:r>
+      <w:proofErr w:type="spellEnd"/>
+      <w:r>
+        <w:rPr>
+          <w:sz w:val="28"/>
+          <w:szCs w:val="28"/>
+        </w:rPr>
+        <w:t xml:space="preserve"> -m “mensagem”) com uma mensagem explicativa e por fim envie os arquivos/modificações (</w:t>
+      </w:r>
+      <w:proofErr w:type="spellStart"/>
+      <w:r>
+        <w:rPr>
+          <w:sz w:val="28"/>
+          <w:szCs w:val="28"/>
+        </w:rPr>
+        <w:t>git</w:t>
+      </w:r>
+      <w:proofErr w:type="spellEnd"/>
+      <w:r>
+        <w:rPr>
+          <w:sz w:val="28"/>
+          <w:szCs w:val="28"/>
+        </w:rPr>
+        <w:t xml:space="preserve"> </w:t>
+      </w:r>
+      <w:proofErr w:type="spellStart"/>
+      <w:r>
+        <w:rPr>
+          <w:sz w:val="28"/>
+          <w:szCs w:val="28"/>
+        </w:rPr>
+        <w:t>push</w:t>
+      </w:r>
+      <w:proofErr w:type="spellEnd"/>
+      <w:r>
+        <w:rPr>
+          <w:sz w:val="28"/>
+          <w:szCs w:val="28"/>
+        </w:rPr>
+        <w:t xml:space="preserve"> -u </w:t>
+      </w:r>
+      <w:proofErr w:type="spellStart"/>
+      <w:r>
+        <w:rPr>
+          <w:sz w:val="28"/>
+          <w:szCs w:val="28"/>
+        </w:rPr>
+        <w:t>origin</w:t>
+      </w:r>
+      <w:proofErr w:type="spellEnd"/>
+      <w:r>
+        <w:rPr>
+          <w:sz w:val="28"/>
+          <w:szCs w:val="28"/>
+        </w:rPr>
+        <w:t xml:space="preserve"> master). </w:t>
+      </w:r>
+    </w:p>
+    <w:p>
+      <w:pPr>
+        <w:jc w:val="both"/>
+        <w:rPr>
+          <w:sz w:val="28"/>
+          <w:szCs w:val="28"/>
+        </w:rPr>
+      </w:pPr>
+    </w:p>
+    <w:p>
+      <w:pPr>
+        <w:jc w:val="both"/>
+        <w:rPr>
+          <w:b/>
+          <w:bCs/>
           <w:sz w:val="28"/>
           <w:szCs w:val="28"/>
           <w:u w:val="single"/>
@@ -1238,21 +1605,54 @@
       </w:pPr>
       <w:r>
         <w:rPr>
-          <w:sz w:val="28"/>
-          <w:szCs w:val="28"/>
-        </w:rPr>
-        <w:t>Toda e qualquer modificação s</w:t>
-      </w:r>
-      <w:r>
-        <w:rPr>
-          <w:sz w:val="28"/>
-          <w:szCs w:val="28"/>
-        </w:rPr>
-        <w:t>erá rastreada. Então conforme citado sempre verifique o status (</w:t>
-      </w:r>
-      <w:proofErr w:type="spellStart"/>
-      <w:r>
-        <w:rPr>
+          <w:b/>
+          <w:bCs/>
+          <w:sz w:val="28"/>
+          <w:szCs w:val="28"/>
+        </w:rPr>
+        <w:t>104. DEMO – clonar e modificar um projeto</w:t>
+      </w:r>
+    </w:p>
+    <w:p>
+      <w:pPr>
+        <w:jc w:val="both"/>
+        <w:rPr>
+          <w:sz w:val="28"/>
+          <w:szCs w:val="28"/>
+        </w:rPr>
+      </w:pPr>
+      <w:r>
+        <w:rPr>
+          <w:sz w:val="28"/>
+          <w:szCs w:val="28"/>
+        </w:rPr>
+        <w:t xml:space="preserve">Partindo do pressuposto que os seus projetos já se encontram atualizados no repositório remoto, basta você navegar até o local onde deseja criar/baixar esse repositório em seu sistema. Informe o seguinte código: </w:t>
+      </w:r>
+    </w:p>
+    <w:p>
+      <w:pPr>
+        <w:jc w:val="both"/>
+        <w:rPr>
+          <w:b/>
+          <w:bCs/>
+          <w:sz w:val="28"/>
+          <w:szCs w:val="28"/>
+        </w:rPr>
+      </w:pPr>
+      <w:r>
+        <w:rPr>
+          <w:b/>
+          <w:bCs/>
+          <w:sz w:val="28"/>
+          <w:szCs w:val="28"/>
+        </w:rPr>
+        <w:t xml:space="preserve">$ </w:t>
+      </w:r>
+      <w:proofErr w:type="spellStart"/>
+      <w:r>
+        <w:rPr>
+          <w:b/>
+          <w:bCs/>
           <w:sz w:val="28"/>
           <w:szCs w:val="28"/>
         </w:rPr>
@@ -1261,171 +1661,41 @@
       <w:proofErr w:type="spellEnd"/>
       <w:r>
         <w:rPr>
-          <w:sz w:val="28"/>
-          <w:szCs w:val="28"/>
-        </w:rPr>
-        <w:t xml:space="preserve"> status), adicione os arquivos em </w:t>
-      </w:r>
-      <w:proofErr w:type="spellStart"/>
-      <w:r>
-        <w:rPr>
-          <w:sz w:val="28"/>
-          <w:szCs w:val="28"/>
-        </w:rPr>
-        <w:t>Stage</w:t>
-      </w:r>
-      <w:proofErr w:type="spellEnd"/>
-      <w:r>
-        <w:rPr>
-          <w:sz w:val="28"/>
-          <w:szCs w:val="28"/>
-        </w:rPr>
-        <w:t xml:space="preserve"> (</w:t>
-      </w:r>
-      <w:proofErr w:type="spellStart"/>
-      <w:r>
-        <w:rPr>
-          <w:sz w:val="28"/>
-          <w:szCs w:val="28"/>
-        </w:rPr>
-        <w:t>git</w:t>
-      </w:r>
-      <w:proofErr w:type="spellEnd"/>
-      <w:r>
-        <w:rPr>
-          <w:sz w:val="28"/>
-          <w:szCs w:val="28"/>
-        </w:rPr>
-        <w:t xml:space="preserve"> </w:t>
-      </w:r>
-      <w:proofErr w:type="spellStart"/>
-      <w:r>
-        <w:rPr>
-          <w:sz w:val="28"/>
-          <w:szCs w:val="28"/>
-        </w:rPr>
-        <w:t>add</w:t>
-      </w:r>
-      <w:proofErr w:type="spellEnd"/>
-      <w:r>
-        <w:rPr>
-          <w:sz w:val="28"/>
-          <w:szCs w:val="28"/>
-        </w:rPr>
-        <w:t xml:space="preserve"> .), faça o </w:t>
-      </w:r>
-      <w:proofErr w:type="spellStart"/>
-      <w:r>
-        <w:rPr>
-          <w:sz w:val="28"/>
-          <w:szCs w:val="28"/>
-        </w:rPr>
-        <w:t>Commit</w:t>
-      </w:r>
-      <w:proofErr w:type="spellEnd"/>
-      <w:r>
-        <w:rPr>
-          <w:sz w:val="28"/>
-          <w:szCs w:val="28"/>
-        </w:rPr>
-        <w:t xml:space="preserve"> (</w:t>
-      </w:r>
-      <w:proofErr w:type="spellStart"/>
-      <w:r>
-        <w:rPr>
-          <w:sz w:val="28"/>
-          <w:szCs w:val="28"/>
-        </w:rPr>
-        <w:t>git</w:t>
-      </w:r>
-      <w:proofErr w:type="spellEnd"/>
-      <w:r>
-        <w:rPr>
-          <w:sz w:val="28"/>
-          <w:szCs w:val="28"/>
-        </w:rPr>
-        <w:t xml:space="preserve"> </w:t>
-      </w:r>
-      <w:proofErr w:type="spellStart"/>
-      <w:r>
-        <w:rPr>
-          <w:sz w:val="28"/>
-          <w:szCs w:val="28"/>
-        </w:rPr>
-        <w:t>commit</w:t>
-      </w:r>
-      <w:proofErr w:type="spellEnd"/>
-      <w:r>
-        <w:rPr>
-          <w:sz w:val="28"/>
-          <w:szCs w:val="28"/>
-        </w:rPr>
-        <w:t xml:space="preserve"> -m “mensagem”) com uma mensagem explicativa e por fim envie os arquivos/modificações (</w:t>
-      </w:r>
-      <w:proofErr w:type="spellStart"/>
-      <w:r>
-        <w:rPr>
-          <w:sz w:val="28"/>
-          <w:szCs w:val="28"/>
-        </w:rPr>
-        <w:t>git</w:t>
-      </w:r>
-      <w:proofErr w:type="spellEnd"/>
-      <w:r>
-        <w:rPr>
-          <w:sz w:val="28"/>
-          <w:szCs w:val="28"/>
-        </w:rPr>
-        <w:t xml:space="preserve"> </w:t>
-      </w:r>
-      <w:proofErr w:type="spellStart"/>
-      <w:r>
-        <w:rPr>
-          <w:sz w:val="28"/>
-          <w:szCs w:val="28"/>
-        </w:rPr>
-        <w:t>push</w:t>
-      </w:r>
-      <w:proofErr w:type="spellEnd"/>
-      <w:r>
-        <w:rPr>
-          <w:sz w:val="28"/>
-          <w:szCs w:val="28"/>
-        </w:rPr>
-        <w:t xml:space="preserve"> -u </w:t>
-      </w:r>
-      <w:proofErr w:type="spellStart"/>
-      <w:r>
-        <w:rPr>
-          <w:sz w:val="28"/>
-          <w:szCs w:val="28"/>
-        </w:rPr>
-        <w:t>origin</w:t>
-      </w:r>
-      <w:proofErr w:type="spellEnd"/>
-      <w:r>
-        <w:rPr>
-          <w:sz w:val="28"/>
-          <w:szCs w:val="28"/>
-        </w:rPr>
-        <w:t xml:space="preserve"> master). </w:t>
-      </w:r>
-    </w:p>
-    <w:p>
-      <w:pPr>
-        <w:jc w:val="both"/>
-        <w:rPr>
-          <w:sz w:val="28"/>
-          <w:szCs w:val="28"/>
-        </w:rPr>
-      </w:pPr>
-    </w:p>
-    <w:p>
-      <w:pPr>
-        <w:jc w:val="both"/>
-        <w:rPr>
-          <w:sz w:val="28"/>
-          <w:szCs w:val="28"/>
+          <w:b/>
+          <w:bCs/>
+          <w:sz w:val="28"/>
+          <w:szCs w:val="28"/>
+        </w:rPr>
+        <w:t xml:space="preserve"> clone &lt;</w:t>
+      </w:r>
+      <w:proofErr w:type="spellStart"/>
+      <w:r>
+        <w:rPr>
+          <w:b/>
+          <w:bCs/>
+          <w:sz w:val="28"/>
+          <w:szCs w:val="28"/>
+        </w:rPr>
+        <w:t>endereço_repositório</w:t>
+      </w:r>
+      <w:proofErr w:type="spellEnd"/>
+      <w:r>
+        <w:rPr>
+          <w:b/>
+          <w:bCs/>
+          <w:sz w:val="28"/>
+          <w:szCs w:val="28"/>
+        </w:rPr>
+        <w:t>&gt;</w:t>
+      </w:r>
+    </w:p>
+    <w:p>
+      <w:pPr>
+        <w:jc w:val="both"/>
+        <w:rPr>
+          <w:sz w:val="28"/>
+          <w:szCs w:val="28"/>
+          <w:u w:val="single"/>
         </w:rPr>
       </w:pPr>
     </w:p>

</xml_diff>

<commit_message>
Testando os status possíveis para um arquivo
</commit_message>
<xml_diff>
--- a/Capitulos/GitGithub/GitGithub.docx
+++ b/Capitulos/GitGithub/GitGithub.docx
@@ -192,7 +192,6 @@
         <w:t xml:space="preserve">, </w:t>
       </w:r>
       <w:proofErr w:type="spellStart"/>
-      <w:proofErr w:type="gramStart"/>
       <w:r>
         <w:rPr>
           <w:sz w:val="24"/>
@@ -208,7 +207,6 @@
         </w:rPr>
         <w:t>, etc.</w:t>
       </w:r>
-      <w:proofErr w:type="gramEnd"/>
       <w:r>
         <w:rPr>
           <w:sz w:val="24"/>
@@ -597,7 +595,6 @@
         <w:t xml:space="preserve">git config –global </w:t>
       </w:r>
       <w:proofErr w:type="spellStart"/>
-      <w:proofErr w:type="gramStart"/>
       <w:r>
         <w:rPr>
           <w:b/>
@@ -609,7 +606,6 @@
         <w:t>user.email</w:t>
       </w:r>
       <w:proofErr w:type="spellEnd"/>
-      <w:proofErr w:type="gramEnd"/>
       <w:r>
         <w:rPr>
           <w:b/>
@@ -784,15 +780,7 @@
           <w:sz w:val="28"/>
           <w:szCs w:val="28"/>
         </w:rPr>
-        <w:t xml:space="preserve">O primeiro passo é criar um repositório no Github, ou seja, </w:t>
-      </w:r>
-      <w:proofErr w:type="gramStart"/>
-      <w:r>
-        <w:rPr>
-          <w:sz w:val="28"/>
-          <w:szCs w:val="28"/>
-        </w:rPr>
-        <w:t xml:space="preserve">o local para onde os seus arquivos </w:t>
+        <w:t xml:space="preserve">O primeiro passo é criar um repositório no Github, ou seja, o local para onde os seus arquivos </w:t>
       </w:r>
       <w:r>
         <w:rPr>
@@ -801,7 +789,6 @@
         </w:rPr>
         <w:t>ficarão</w:t>
       </w:r>
-      <w:proofErr w:type="gramEnd"/>
       <w:r>
         <w:rPr>
           <w:sz w:val="28"/>
@@ -890,23 +877,7 @@
           <w:sz w:val="28"/>
           <w:szCs w:val="28"/>
         </w:rPr>
-        <w:t xml:space="preserve">Para salvar </w:t>
-      </w:r>
-      <w:proofErr w:type="gramStart"/>
-      <w:r>
-        <w:rPr>
-          <w:sz w:val="28"/>
-          <w:szCs w:val="28"/>
-        </w:rPr>
-        <w:t>um versão</w:t>
-      </w:r>
-      <w:proofErr w:type="gramEnd"/>
-      <w:r>
-        <w:rPr>
-          <w:sz w:val="28"/>
-          <w:szCs w:val="28"/>
-        </w:rPr>
-        <w:t xml:space="preserve"> sempre precisaremos adicionar o arquivo a uma área especial chamada de </w:t>
+        <w:t xml:space="preserve">Para salvar um versão sempre precisaremos adicionar o arquivo a uma área especial chamada de </w:t>
       </w:r>
       <w:proofErr w:type="spellStart"/>
       <w:r>
@@ -949,6 +920,88 @@
           <w:bCs/>
           <w:sz w:val="28"/>
           <w:szCs w:val="28"/>
+          <w:lang w:val="en-US"/>
+        </w:rPr>
+      </w:pPr>
+      <w:r>
+        <w:rPr>
+          <w:b/>
+          <w:bCs/>
+          <w:sz w:val="28"/>
+          <w:szCs w:val="28"/>
+          <w:lang w:val="en-US"/>
+        </w:rPr>
+        <w:t xml:space="preserve">$ git add . </w:t>
+      </w:r>
+    </w:p>
+    <w:p>
+      <w:pPr>
+        <w:jc w:val="both"/>
+        <w:rPr>
+          <w:b/>
+          <w:bCs/>
+          <w:sz w:val="28"/>
+          <w:szCs w:val="28"/>
+          <w:lang w:val="en-US"/>
+        </w:rPr>
+      </w:pPr>
+      <w:r>
+        <w:rPr>
+          <w:b/>
+          <w:bCs/>
+          <w:sz w:val="28"/>
+          <w:szCs w:val="28"/>
+          <w:lang w:val="en-US"/>
+        </w:rPr>
+        <w:t xml:space="preserve">$ git commit -m “Meu commit </w:t>
+      </w:r>
+      <w:proofErr w:type="spellStart"/>
+      <w:r>
+        <w:rPr>
+          <w:b/>
+          <w:bCs/>
+          <w:sz w:val="28"/>
+          <w:szCs w:val="28"/>
+          <w:lang w:val="en-US"/>
+        </w:rPr>
+        <w:t>inicial</w:t>
+      </w:r>
+      <w:proofErr w:type="spellEnd"/>
+      <w:r>
+        <w:rPr>
+          <w:b/>
+          <w:bCs/>
+          <w:sz w:val="28"/>
+          <w:szCs w:val="28"/>
+          <w:lang w:val="en-US"/>
+        </w:rPr>
+        <w:t>”</w:t>
+      </w:r>
+    </w:p>
+    <w:p>
+      <w:pPr>
+        <w:jc w:val="both"/>
+        <w:rPr>
+          <w:sz w:val="28"/>
+          <w:szCs w:val="28"/>
+        </w:rPr>
+      </w:pPr>
+      <w:r>
+        <w:rPr>
+          <w:sz w:val="28"/>
+          <w:szCs w:val="28"/>
+        </w:rPr>
+        <w:t xml:space="preserve">Sempre que possível busque verificar qual é o status do seu repositório local como, por exemplo, conferir se está atualizado. Para isso: </w:t>
+      </w:r>
+    </w:p>
+    <w:p>
+      <w:pPr>
+        <w:jc w:val="both"/>
+        <w:rPr>
+          <w:b/>
+          <w:bCs/>
+          <w:sz w:val="28"/>
+          <w:szCs w:val="28"/>
         </w:rPr>
       </w:pPr>
       <w:r>
@@ -978,19 +1031,82 @@
           <w:sz w:val="28"/>
           <w:szCs w:val="28"/>
         </w:rPr>
+        <w:t xml:space="preserve"> status </w:t>
+      </w:r>
+    </w:p>
+    <w:p>
+      <w:pPr>
+        <w:jc w:val="both"/>
+        <w:rPr>
+          <w:sz w:val="28"/>
+          <w:szCs w:val="28"/>
+        </w:rPr>
+      </w:pPr>
+      <w:r>
+        <w:rPr>
+          <w:sz w:val="28"/>
+          <w:szCs w:val="28"/>
+        </w:rPr>
+        <w:t xml:space="preserve">Para conseguir enviar os arquivos para o Github é necessário associar o repositório local ao remoto. </w:t>
+      </w:r>
+      <w:r>
+        <w:rPr>
+          <w:sz w:val="28"/>
+          <w:szCs w:val="28"/>
+        </w:rPr>
+        <w:t xml:space="preserve">Essa associação é feita com o comando abaixo: </w:t>
+      </w:r>
+    </w:p>
+    <w:p>
+      <w:pPr>
+        <w:jc w:val="both"/>
+        <w:rPr>
+          <w:b/>
+          <w:bCs/>
+          <w:sz w:val="28"/>
+          <w:szCs w:val="28"/>
+        </w:rPr>
+      </w:pPr>
+      <w:r>
+        <w:rPr>
+          <w:b/>
+          <w:bCs/>
+          <w:sz w:val="28"/>
+          <w:szCs w:val="28"/>
+        </w:rPr>
+        <w:t xml:space="preserve">$ </w:t>
+      </w:r>
+      <w:proofErr w:type="spellStart"/>
+      <w:r>
+        <w:rPr>
+          <w:b/>
+          <w:bCs/>
+          <w:sz w:val="28"/>
+          <w:szCs w:val="28"/>
+        </w:rPr>
+        <w:t>remote</w:t>
+      </w:r>
+      <w:proofErr w:type="spellEnd"/>
+      <w:r>
+        <w:rPr>
+          <w:b/>
+          <w:bCs/>
+          <w:sz w:val="28"/>
+          <w:szCs w:val="28"/>
+        </w:rPr>
         <w:t xml:space="preserve"> </w:t>
       </w:r>
-      <w:proofErr w:type="gramStart"/>
-      <w:r>
-        <w:rPr>
-          <w:b/>
-          <w:bCs/>
-          <w:sz w:val="28"/>
-          <w:szCs w:val="28"/>
-        </w:rPr>
-        <w:t>add .</w:t>
-      </w:r>
-      <w:proofErr w:type="gramEnd"/>
+      <w:proofErr w:type="spellStart"/>
+      <w:r>
+        <w:rPr>
+          <w:b/>
+          <w:bCs/>
+          <w:sz w:val="28"/>
+          <w:szCs w:val="28"/>
+        </w:rPr>
+        <w:t>add</w:t>
+      </w:r>
+      <w:proofErr w:type="spellEnd"/>
       <w:r>
         <w:rPr>
           <w:b/>
@@ -1000,160 +1116,15 @@
         </w:rPr>
         <w:t xml:space="preserve"> </w:t>
       </w:r>
-    </w:p>
-    <w:p>
-      <w:pPr>
-        <w:jc w:val="both"/>
-        <w:rPr>
-          <w:b/>
-          <w:bCs/>
-          <w:sz w:val="28"/>
-          <w:szCs w:val="28"/>
-          <w:lang w:val="en-US"/>
-        </w:rPr>
-      </w:pPr>
-      <w:r>
-        <w:rPr>
-          <w:b/>
-          <w:bCs/>
-          <w:sz w:val="28"/>
-          <w:szCs w:val="28"/>
-          <w:lang w:val="en-US"/>
-        </w:rPr>
-        <w:t xml:space="preserve">$ git commit -m “Meu commit </w:t>
-      </w:r>
-      <w:proofErr w:type="spellStart"/>
-      <w:proofErr w:type="gramStart"/>
-      <w:r>
-        <w:rPr>
-          <w:b/>
-          <w:bCs/>
-          <w:sz w:val="28"/>
-          <w:szCs w:val="28"/>
-          <w:lang w:val="en-US"/>
-        </w:rPr>
-        <w:t>inicial</w:t>
-      </w:r>
-      <w:proofErr w:type="spellEnd"/>
-      <w:proofErr w:type="gramEnd"/>
-      <w:r>
-        <w:rPr>
-          <w:b/>
-          <w:bCs/>
-          <w:sz w:val="28"/>
-          <w:szCs w:val="28"/>
-          <w:lang w:val="en-US"/>
-        </w:rPr>
-        <w:t>”</w:t>
-      </w:r>
-    </w:p>
-    <w:p>
-      <w:pPr>
-        <w:jc w:val="both"/>
-        <w:rPr>
-          <w:sz w:val="28"/>
-          <w:szCs w:val="28"/>
-        </w:rPr>
-      </w:pPr>
-      <w:r>
-        <w:rPr>
-          <w:sz w:val="28"/>
-          <w:szCs w:val="28"/>
-        </w:rPr>
-        <w:t xml:space="preserve">Sempre que possível busque verificar qual é o status do seu repositório local como, por exemplo, conferir se está atualizado. Para isso: </w:t>
-      </w:r>
-    </w:p>
-    <w:p>
-      <w:pPr>
-        <w:jc w:val="both"/>
-        <w:rPr>
-          <w:b/>
-          <w:bCs/>
-          <w:sz w:val="28"/>
-          <w:szCs w:val="28"/>
-        </w:rPr>
-      </w:pPr>
-      <w:r>
-        <w:rPr>
-          <w:b/>
-          <w:bCs/>
-          <w:sz w:val="28"/>
-          <w:szCs w:val="28"/>
-        </w:rPr>
-        <w:t xml:space="preserve">$ </w:t>
-      </w:r>
-      <w:proofErr w:type="spellStart"/>
-      <w:r>
-        <w:rPr>
-          <w:b/>
-          <w:bCs/>
-          <w:sz w:val="28"/>
-          <w:szCs w:val="28"/>
-        </w:rPr>
-        <w:t>git</w:t>
-      </w:r>
-      <w:proofErr w:type="spellEnd"/>
-      <w:r>
-        <w:rPr>
-          <w:b/>
-          <w:bCs/>
-          <w:sz w:val="28"/>
-          <w:szCs w:val="28"/>
-        </w:rPr>
-        <w:t xml:space="preserve"> status </w:t>
-      </w:r>
-    </w:p>
-    <w:p>
-      <w:pPr>
-        <w:jc w:val="both"/>
-        <w:rPr>
-          <w:sz w:val="28"/>
-          <w:szCs w:val="28"/>
-        </w:rPr>
-      </w:pPr>
-      <w:r>
-        <w:rPr>
-          <w:sz w:val="28"/>
-          <w:szCs w:val="28"/>
-        </w:rPr>
-        <w:t xml:space="preserve">Para conseguir enviar os arquivos para o Github é necessário associar o repositório local ao remoto. </w:t>
-      </w:r>
-      <w:r>
-        <w:rPr>
-          <w:sz w:val="28"/>
-          <w:szCs w:val="28"/>
-        </w:rPr>
-        <w:t xml:space="preserve">Essa associação é feita com o comando abaixo: </w:t>
-      </w:r>
-    </w:p>
-    <w:p>
-      <w:pPr>
-        <w:jc w:val="both"/>
-        <w:rPr>
-          <w:b/>
-          <w:bCs/>
-          <w:sz w:val="28"/>
-          <w:szCs w:val="28"/>
-        </w:rPr>
-      </w:pPr>
-      <w:r>
-        <w:rPr>
-          <w:b/>
-          <w:bCs/>
-          <w:sz w:val="28"/>
-          <w:szCs w:val="28"/>
-        </w:rPr>
-        <w:t xml:space="preserve">$ </w:t>
-      </w:r>
-      <w:proofErr w:type="spellStart"/>
-      <w:r>
-        <w:rPr>
-          <w:b/>
-          <w:bCs/>
-          <w:sz w:val="28"/>
-          <w:szCs w:val="28"/>
-        </w:rPr>
-        <w:t>remote</w:t>
+      <w:proofErr w:type="spellStart"/>
+      <w:r>
+        <w:rPr>
+          <w:b/>
+          <w:bCs/>
+          <w:sz w:val="28"/>
+          <w:szCs w:val="28"/>
+        </w:rPr>
+        <w:t>origin</w:t>
       </w:r>
       <w:proofErr w:type="spellEnd"/>
       <w:r>
@@ -1170,46 +1141,6 @@
         <w:rPr>
           <w:b/>
           <w:bCs/>
-          <w:sz w:val="28"/>
-          <w:szCs w:val="28"/>
-        </w:rPr>
-        <w:t>add</w:t>
-      </w:r>
-      <w:proofErr w:type="spellEnd"/>
-      <w:r>
-        <w:rPr>
-          <w:b/>
-          <w:bCs/>
-          <w:sz w:val="28"/>
-          <w:szCs w:val="28"/>
-        </w:rPr>
-        <w:t xml:space="preserve"> </w:t>
-      </w:r>
-      <w:proofErr w:type="spellStart"/>
-      <w:r>
-        <w:rPr>
-          <w:b/>
-          <w:bCs/>
-          <w:sz w:val="28"/>
-          <w:szCs w:val="28"/>
-        </w:rPr>
-        <w:t>origin</w:t>
-      </w:r>
-      <w:proofErr w:type="spellEnd"/>
-      <w:r>
-        <w:rPr>
-          <w:b/>
-          <w:bCs/>
-          <w:sz w:val="28"/>
-          <w:szCs w:val="28"/>
-        </w:rPr>
-        <w:t xml:space="preserve"> </w:t>
-      </w:r>
-      <w:proofErr w:type="spellStart"/>
-      <w:r>
-        <w:rPr>
-          <w:b/>
-          <w:bCs/>
           <w:color w:val="002060"/>
           <w:sz w:val="28"/>
           <w:szCs w:val="28"/>
@@ -1253,30 +1184,14 @@
           <w:sz w:val="28"/>
           <w:szCs w:val="28"/>
         </w:rPr>
-        <w:t xml:space="preserve">Por fim para enviar </w:t>
-      </w:r>
-      <w:proofErr w:type="gramStart"/>
-      <w:r>
-        <w:rPr>
-          <w:sz w:val="28"/>
-          <w:szCs w:val="28"/>
-        </w:rPr>
-        <w:t>os a</w:t>
-      </w:r>
-      <w:r>
-        <w:rPr>
-          <w:sz w:val="28"/>
-          <w:szCs w:val="28"/>
-        </w:rPr>
-        <w:t>rquivo</w:t>
-      </w:r>
-      <w:proofErr w:type="gramEnd"/>
-      <w:r>
-        <w:rPr>
-          <w:sz w:val="28"/>
-          <w:szCs w:val="28"/>
-        </w:rPr>
-        <w:t xml:space="preserve"> de fato use: </w:t>
+        <w:t>Por fim para enviar os a</w:t>
+      </w:r>
+      <w:r>
+        <w:rPr>
+          <w:sz w:val="28"/>
+          <w:szCs w:val="28"/>
+        </w:rPr>
+        <w:t xml:space="preserve">rquivo de fato use: </w:t>
       </w:r>
     </w:p>
     <w:p>
@@ -1462,7 +1377,6 @@
         <w:t xml:space="preserve"> </w:t>
       </w:r>
       <w:proofErr w:type="spellStart"/>
-      <w:proofErr w:type="gramStart"/>
       <w:r>
         <w:rPr>
           <w:sz w:val="28"/>
@@ -1476,15 +1390,7 @@
           <w:sz w:val="28"/>
           <w:szCs w:val="28"/>
         </w:rPr>
-        <w:t xml:space="preserve"> .</w:t>
-      </w:r>
-      <w:proofErr w:type="gramEnd"/>
-      <w:r>
-        <w:rPr>
-          <w:sz w:val="28"/>
-          <w:szCs w:val="28"/>
-        </w:rPr>
-        <w:t xml:space="preserve">), faça o </w:t>
+        <w:t xml:space="preserve"> .), faça o </w:t>
       </w:r>
       <w:proofErr w:type="spellStart"/>
       <w:r>
@@ -1695,18 +1601,363 @@
         <w:rPr>
           <w:sz w:val="28"/>
           <w:szCs w:val="28"/>
-          <w:u w:val="single"/>
-        </w:rPr>
-      </w:pPr>
-    </w:p>
-    <w:p>
-      <w:pPr>
-        <w:jc w:val="both"/>
-        <w:rPr>
-          <w:sz w:val="28"/>
-          <w:szCs w:val="28"/>
-        </w:rPr>
-      </w:pPr>
+        </w:rPr>
+      </w:pPr>
+      <w:r>
+        <w:rPr>
+          <w:sz w:val="28"/>
+          <w:szCs w:val="28"/>
+        </w:rPr>
+        <w:t xml:space="preserve">Após o projeto ser clonado podemos fazer modificações e trabalhá-las conforme instruções do tópico 103. Outro comando interessante é a possibilidade de ver os </w:t>
+      </w:r>
+      <w:proofErr w:type="spellStart"/>
+      <w:r>
+        <w:rPr>
+          <w:sz w:val="28"/>
+          <w:szCs w:val="28"/>
+        </w:rPr>
+        <w:t>commits</w:t>
+      </w:r>
+      <w:proofErr w:type="spellEnd"/>
+      <w:r>
+        <w:rPr>
+          <w:sz w:val="28"/>
+          <w:szCs w:val="28"/>
+        </w:rPr>
+        <w:t xml:space="preserve"> realizados em um projeto. Para isso use o comando: </w:t>
+      </w:r>
+    </w:p>
+    <w:p>
+      <w:pPr>
+        <w:jc w:val="both"/>
+        <w:rPr>
+          <w:b/>
+          <w:bCs/>
+          <w:sz w:val="28"/>
+          <w:szCs w:val="28"/>
+        </w:rPr>
+      </w:pPr>
+      <w:r>
+        <w:rPr>
+          <w:b/>
+          <w:bCs/>
+          <w:sz w:val="28"/>
+          <w:szCs w:val="28"/>
+        </w:rPr>
+        <w:t xml:space="preserve">$ </w:t>
+      </w:r>
+      <w:proofErr w:type="spellStart"/>
+      <w:r>
+        <w:rPr>
+          <w:b/>
+          <w:bCs/>
+          <w:sz w:val="28"/>
+          <w:szCs w:val="28"/>
+        </w:rPr>
+        <w:t>git</w:t>
+      </w:r>
+      <w:proofErr w:type="spellEnd"/>
+      <w:r>
+        <w:rPr>
+          <w:b/>
+          <w:bCs/>
+          <w:sz w:val="28"/>
+          <w:szCs w:val="28"/>
+        </w:rPr>
+        <w:t xml:space="preserve"> log</w:t>
+      </w:r>
+    </w:p>
+    <w:p>
+      <w:pPr>
+        <w:jc w:val="both"/>
+        <w:rPr>
+          <w:b/>
+          <w:bCs/>
+          <w:sz w:val="28"/>
+          <w:szCs w:val="28"/>
+        </w:rPr>
+      </w:pPr>
+    </w:p>
+    <w:p>
+      <w:pPr>
+        <w:jc w:val="both"/>
+        <w:rPr>
+          <w:b/>
+          <w:bCs/>
+          <w:sz w:val="28"/>
+          <w:szCs w:val="28"/>
+        </w:rPr>
+      </w:pPr>
+      <w:r>
+        <w:rPr>
+          <w:b/>
+          <w:bCs/>
+          <w:sz w:val="28"/>
+          <w:szCs w:val="28"/>
+        </w:rPr>
+        <w:t xml:space="preserve">105. </w:t>
+      </w:r>
+      <w:proofErr w:type="spellStart"/>
+      <w:r>
+        <w:rPr>
+          <w:b/>
+          <w:bCs/>
+          <w:sz w:val="28"/>
+          <w:szCs w:val="28"/>
+        </w:rPr>
+        <w:t>Git</w:t>
+      </w:r>
+      <w:proofErr w:type="spellEnd"/>
+      <w:r>
+        <w:rPr>
+          <w:b/>
+          <w:bCs/>
+          <w:sz w:val="28"/>
+          <w:szCs w:val="28"/>
+        </w:rPr>
+        <w:t xml:space="preserve"> log para verificar histórico de versões</w:t>
+      </w:r>
+    </w:p>
+    <w:p>
+      <w:pPr>
+        <w:jc w:val="both"/>
+        <w:rPr>
+          <w:sz w:val="28"/>
+          <w:szCs w:val="28"/>
+        </w:rPr>
+      </w:pPr>
+      <w:r>
+        <w:rPr>
+          <w:sz w:val="28"/>
+          <w:szCs w:val="28"/>
+        </w:rPr>
+        <w:t xml:space="preserve">Além do comando visto anteriormente </w:t>
+      </w:r>
+      <w:proofErr w:type="spellStart"/>
+      <w:r>
+        <w:rPr>
+          <w:b/>
+          <w:bCs/>
+          <w:sz w:val="28"/>
+          <w:szCs w:val="28"/>
+        </w:rPr>
+        <w:t>git</w:t>
+      </w:r>
+      <w:proofErr w:type="spellEnd"/>
+      <w:r>
+        <w:rPr>
+          <w:b/>
+          <w:bCs/>
+          <w:sz w:val="28"/>
+          <w:szCs w:val="28"/>
+        </w:rPr>
+        <w:t xml:space="preserve"> log</w:t>
+      </w:r>
+      <w:r>
+        <w:rPr>
+          <w:b/>
+          <w:bCs/>
+          <w:sz w:val="28"/>
+          <w:szCs w:val="28"/>
+        </w:rPr>
+        <w:t xml:space="preserve"> </w:t>
+      </w:r>
+      <w:r>
+        <w:rPr>
+          <w:sz w:val="28"/>
+          <w:szCs w:val="28"/>
+        </w:rPr>
+        <w:t>que permite ver o histórico de versões (</w:t>
+      </w:r>
+      <w:proofErr w:type="spellStart"/>
+      <w:r>
+        <w:rPr>
+          <w:sz w:val="28"/>
+          <w:szCs w:val="28"/>
+        </w:rPr>
+        <w:t>commits</w:t>
+      </w:r>
+      <w:proofErr w:type="spellEnd"/>
+      <w:r>
+        <w:rPr>
+          <w:sz w:val="28"/>
+          <w:szCs w:val="28"/>
+        </w:rPr>
+        <w:t xml:space="preserve">) de forma detalhada, pode-se também usar a diretiva </w:t>
+      </w:r>
+      <w:proofErr w:type="spellStart"/>
+      <w:r>
+        <w:rPr>
+          <w:b/>
+          <w:bCs/>
+          <w:sz w:val="28"/>
+          <w:szCs w:val="28"/>
+        </w:rPr>
+        <w:t>git</w:t>
+      </w:r>
+      <w:proofErr w:type="spellEnd"/>
+      <w:r>
+        <w:rPr>
+          <w:b/>
+          <w:bCs/>
+          <w:sz w:val="28"/>
+          <w:szCs w:val="28"/>
+        </w:rPr>
+        <w:t xml:space="preserve"> log –</w:t>
+      </w:r>
+      <w:proofErr w:type="spellStart"/>
+      <w:r>
+        <w:rPr>
+          <w:b/>
+          <w:bCs/>
+          <w:sz w:val="28"/>
+          <w:szCs w:val="28"/>
+        </w:rPr>
+        <w:t>on</w:t>
+      </w:r>
+      <w:r>
+        <w:rPr>
+          <w:b/>
+          <w:bCs/>
+          <w:sz w:val="28"/>
+          <w:szCs w:val="28"/>
+        </w:rPr>
+        <w:t>e</w:t>
+      </w:r>
+      <w:r>
+        <w:rPr>
+          <w:b/>
+          <w:bCs/>
+          <w:sz w:val="28"/>
+          <w:szCs w:val="28"/>
+        </w:rPr>
+        <w:t>line</w:t>
+      </w:r>
+      <w:proofErr w:type="spellEnd"/>
+      <w:r>
+        <w:rPr>
+          <w:sz w:val="28"/>
+          <w:szCs w:val="28"/>
+        </w:rPr>
+        <w:t xml:space="preserve">, assim será uma forma resumida: </w:t>
+      </w:r>
+    </w:p>
+    <w:p>
+      <w:pPr>
+        <w:jc w:val="both"/>
+        <w:rPr>
+          <w:sz w:val="28"/>
+          <w:szCs w:val="28"/>
+          <w:lang w:val="en-US"/>
+        </w:rPr>
+      </w:pPr>
+      <w:r>
+        <w:rPr>
+          <w:b/>
+          <w:bCs/>
+          <w:sz w:val="28"/>
+          <w:szCs w:val="28"/>
+          <w:lang w:val="en-US"/>
+        </w:rPr>
+        <w:t xml:space="preserve">$ </w:t>
+      </w:r>
+      <w:r>
+        <w:rPr>
+          <w:b/>
+          <w:bCs/>
+          <w:sz w:val="28"/>
+          <w:szCs w:val="28"/>
+          <w:lang w:val="en-US"/>
+        </w:rPr>
+        <w:t>git log –</w:t>
+      </w:r>
+      <w:proofErr w:type="spellStart"/>
+      <w:r>
+        <w:rPr>
+          <w:b/>
+          <w:bCs/>
+          <w:sz w:val="28"/>
+          <w:szCs w:val="28"/>
+          <w:lang w:val="en-US"/>
+        </w:rPr>
+        <w:t>on</w:t>
+      </w:r>
+      <w:r>
+        <w:rPr>
+          <w:b/>
+          <w:bCs/>
+          <w:sz w:val="28"/>
+          <w:szCs w:val="28"/>
+          <w:lang w:val="en-US"/>
+        </w:rPr>
+        <w:t>e</w:t>
+      </w:r>
+      <w:r>
+        <w:rPr>
+          <w:b/>
+          <w:bCs/>
+          <w:sz w:val="28"/>
+          <w:szCs w:val="28"/>
+          <w:lang w:val="en-US"/>
+        </w:rPr>
+        <w:t>line</w:t>
+      </w:r>
+      <w:proofErr w:type="spellEnd"/>
+    </w:p>
+    <w:p>
+      <w:pPr>
+        <w:jc w:val="both"/>
+        <w:rPr>
+          <w:sz w:val="28"/>
+          <w:szCs w:val="28"/>
+        </w:rPr>
+      </w:pPr>
+      <w:r>
+        <w:rPr>
+          <w:sz w:val="28"/>
+          <w:szCs w:val="28"/>
+        </w:rPr>
+        <w:t xml:space="preserve">Esse </w:t>
+      </w:r>
+      <w:proofErr w:type="spellStart"/>
+      <w:r>
+        <w:rPr>
+          <w:sz w:val="28"/>
+          <w:szCs w:val="28"/>
+        </w:rPr>
+        <w:t>commando</w:t>
+      </w:r>
+      <w:proofErr w:type="spellEnd"/>
+      <w:r>
+        <w:rPr>
+          <w:sz w:val="28"/>
+          <w:szCs w:val="28"/>
+        </w:rPr>
+        <w:t xml:space="preserve"> torna-se ú</w:t>
+      </w:r>
+      <w:r>
+        <w:rPr>
+          <w:sz w:val="28"/>
+          <w:szCs w:val="28"/>
+        </w:rPr>
+        <w:t xml:space="preserve">til em projetos grandes que já possuem uma grande quantidade de </w:t>
+      </w:r>
+      <w:proofErr w:type="spellStart"/>
+      <w:r>
+        <w:rPr>
+          <w:sz w:val="28"/>
+          <w:szCs w:val="28"/>
+        </w:rPr>
+        <w:t>commits</w:t>
+      </w:r>
+      <w:proofErr w:type="spellEnd"/>
+      <w:r>
+        <w:rPr>
+          <w:sz w:val="28"/>
+          <w:szCs w:val="28"/>
+        </w:rPr>
+        <w:t xml:space="preserve">. Dessa forma iremos ver apenas o seu identificador e a mensagem, facilitando a visualização. </w:t>
+      </w:r>
     </w:p>
     <w:p>
       <w:pPr>

</xml_diff>

<commit_message>
Adicionado a importância do Git diff e do Git checkout
</commit_message>
<xml_diff>
--- a/Capitulos/GitGithub/GitGithub.docx
+++ b/Capitulos/GitGithub/GitGithub.docx
@@ -1969,6 +1969,735 @@
           <w:szCs w:val="28"/>
         </w:rPr>
       </w:pPr>
+    </w:p>
+    <w:p>
+      <w:pPr>
+        <w:jc w:val="both"/>
+        <w:rPr>
+          <w:b/>
+          <w:bCs/>
+          <w:sz w:val="28"/>
+          <w:szCs w:val="28"/>
+        </w:rPr>
+      </w:pPr>
+      <w:r>
+        <w:rPr>
+          <w:b/>
+          <w:bCs/>
+          <w:sz w:val="28"/>
+          <w:szCs w:val="28"/>
+        </w:rPr>
+        <w:t xml:space="preserve">106. Entendendo o </w:t>
+      </w:r>
+      <w:proofErr w:type="spellStart"/>
+      <w:r>
+        <w:rPr>
+          <w:b/>
+          <w:bCs/>
+          <w:sz w:val="28"/>
+          <w:szCs w:val="28"/>
+        </w:rPr>
+        <w:t>git</w:t>
+      </w:r>
+      <w:proofErr w:type="spellEnd"/>
+      <w:r>
+        <w:rPr>
+          <w:b/>
+          <w:bCs/>
+          <w:sz w:val="28"/>
+          <w:szCs w:val="28"/>
+        </w:rPr>
+        <w:t xml:space="preserve"> status e </w:t>
+      </w:r>
+      <w:proofErr w:type="spellStart"/>
+      <w:r>
+        <w:rPr>
+          <w:b/>
+          <w:bCs/>
+          <w:sz w:val="28"/>
+          <w:szCs w:val="28"/>
+        </w:rPr>
+        <w:t>stage</w:t>
+      </w:r>
+      <w:proofErr w:type="spellEnd"/>
+    </w:p>
+    <w:p>
+      <w:pPr>
+        <w:jc w:val="both"/>
+        <w:rPr>
+          <w:sz w:val="28"/>
+          <w:szCs w:val="28"/>
+        </w:rPr>
+      </w:pPr>
+      <w:r>
+        <w:rPr>
+          <w:sz w:val="28"/>
+          <w:szCs w:val="28"/>
+        </w:rPr>
+        <w:t xml:space="preserve">Ao dar um </w:t>
+      </w:r>
+      <w:proofErr w:type="spellStart"/>
+      <w:r>
+        <w:rPr>
+          <w:sz w:val="28"/>
+          <w:szCs w:val="28"/>
+        </w:rPr>
+        <w:t>git</w:t>
+      </w:r>
+      <w:proofErr w:type="spellEnd"/>
+      <w:r>
+        <w:rPr>
+          <w:sz w:val="28"/>
+          <w:szCs w:val="28"/>
+        </w:rPr>
+        <w:t xml:space="preserve"> status existem três situações possíve</w:t>
+      </w:r>
+      <w:r>
+        <w:rPr>
+          <w:sz w:val="28"/>
+          <w:szCs w:val="28"/>
+        </w:rPr>
+        <w:t>is</w:t>
+      </w:r>
+      <w:r>
+        <w:rPr>
+          <w:sz w:val="28"/>
+          <w:szCs w:val="28"/>
+        </w:rPr>
+        <w:t xml:space="preserve"> para os arquivos do projeto: </w:t>
+      </w:r>
+      <w:proofErr w:type="spellStart"/>
+      <w:r>
+        <w:rPr>
+          <w:sz w:val="28"/>
+          <w:szCs w:val="28"/>
+        </w:rPr>
+        <w:t>modified</w:t>
+      </w:r>
+      <w:proofErr w:type="spellEnd"/>
+      <w:r>
+        <w:rPr>
+          <w:sz w:val="28"/>
+          <w:szCs w:val="28"/>
+        </w:rPr>
+        <w:t xml:space="preserve">, </w:t>
+      </w:r>
+      <w:proofErr w:type="spellStart"/>
+      <w:r>
+        <w:rPr>
+          <w:sz w:val="28"/>
+          <w:szCs w:val="28"/>
+        </w:rPr>
+        <w:t>untracked</w:t>
+      </w:r>
+      <w:proofErr w:type="spellEnd"/>
+      <w:r>
+        <w:rPr>
+          <w:sz w:val="28"/>
+          <w:szCs w:val="28"/>
+        </w:rPr>
+        <w:t xml:space="preserve"> e </w:t>
+      </w:r>
+      <w:proofErr w:type="spellStart"/>
+      <w:r>
+        <w:rPr>
+          <w:sz w:val="28"/>
+          <w:szCs w:val="28"/>
+        </w:rPr>
+        <w:t>deleted</w:t>
+      </w:r>
+      <w:proofErr w:type="spellEnd"/>
+      <w:r>
+        <w:rPr>
+          <w:sz w:val="28"/>
+          <w:szCs w:val="28"/>
+        </w:rPr>
+        <w:t xml:space="preserve">. </w:t>
+      </w:r>
+      <w:r>
+        <w:rPr>
+          <w:sz w:val="28"/>
+          <w:szCs w:val="28"/>
+        </w:rPr>
+        <w:t xml:space="preserve">Modificado é qualquer arquivo que já está sendo rastreado e por algum motivo foi alterado. Não rastreado são </w:t>
+      </w:r>
+      <w:r>
+        <w:rPr>
+          <w:sz w:val="28"/>
+          <w:szCs w:val="28"/>
+        </w:rPr>
+        <w:lastRenderedPageBreak/>
+        <w:t xml:space="preserve">os arquivos novos que ainda não estão sendo rastreados, ou seja, não foram adicionados e </w:t>
+      </w:r>
+      <w:proofErr w:type="spellStart"/>
+      <w:r>
+        <w:rPr>
+          <w:sz w:val="28"/>
+          <w:szCs w:val="28"/>
+        </w:rPr>
+        <w:t>comitados</w:t>
+      </w:r>
+      <w:proofErr w:type="spellEnd"/>
+      <w:r>
+        <w:rPr>
+          <w:sz w:val="28"/>
+          <w:szCs w:val="28"/>
+        </w:rPr>
+        <w:t xml:space="preserve">. E por fim, o </w:t>
+      </w:r>
+      <w:proofErr w:type="spellStart"/>
+      <w:r>
+        <w:rPr>
+          <w:sz w:val="28"/>
+          <w:szCs w:val="28"/>
+        </w:rPr>
+        <w:t>deleted</w:t>
+      </w:r>
+      <w:proofErr w:type="spellEnd"/>
+      <w:r>
+        <w:rPr>
+          <w:sz w:val="28"/>
+          <w:szCs w:val="28"/>
+        </w:rPr>
+        <w:t xml:space="preserve"> é quando temos um arquivo rastreado e deletamos o mesmo. </w:t>
+      </w:r>
+      <w:r>
+        <w:rPr>
+          <w:sz w:val="28"/>
+          <w:szCs w:val="28"/>
+        </w:rPr>
+        <w:t xml:space="preserve">Toda e qualquer modificação deve ser adicionada a área de </w:t>
+      </w:r>
+      <w:proofErr w:type="spellStart"/>
+      <w:r>
+        <w:rPr>
+          <w:sz w:val="28"/>
+          <w:szCs w:val="28"/>
+        </w:rPr>
+        <w:t>Stage</w:t>
+      </w:r>
+      <w:proofErr w:type="spellEnd"/>
+      <w:r>
+        <w:rPr>
+          <w:sz w:val="28"/>
+          <w:szCs w:val="28"/>
+        </w:rPr>
+        <w:t xml:space="preserve"> para que possamos fazer o </w:t>
+      </w:r>
+      <w:proofErr w:type="spellStart"/>
+      <w:r>
+        <w:rPr>
+          <w:sz w:val="28"/>
+          <w:szCs w:val="28"/>
+        </w:rPr>
+        <w:t>commit</w:t>
+      </w:r>
+      <w:proofErr w:type="spellEnd"/>
+      <w:r>
+        <w:rPr>
+          <w:sz w:val="28"/>
+          <w:szCs w:val="28"/>
+        </w:rPr>
+        <w:t xml:space="preserve">. </w:t>
+      </w:r>
+    </w:p>
+    <w:p>
+      <w:pPr>
+        <w:jc w:val="both"/>
+        <w:rPr>
+          <w:sz w:val="28"/>
+          <w:szCs w:val="28"/>
+        </w:rPr>
+      </w:pPr>
+      <w:r>
+        <w:rPr>
+          <w:noProof/>
+        </w:rPr>
+        <w:drawing>
+          <wp:inline distT="0" distB="0" distL="0" distR="0" wp14:anchorId="5FCAE46D" wp14:editId="1A35342F">
+            <wp:extent cx="4838131" cy="1009271"/>
+            <wp:effectExtent l="0" t="0" r="635" b="635"/>
+            <wp:docPr id="3" name="Imagem 3" descr="Texto&#10;&#10;Descrição gerada automaticamente com confiança média"/>
+            <wp:cNvGraphicFramePr>
+              <a:graphicFrameLocks xmlns:a="http://schemas.openxmlformats.org/drawingml/2006/main" noChangeAspect="1"/>
+            </wp:cNvGraphicFramePr>
+            <a:graphic xmlns:a="http://schemas.openxmlformats.org/drawingml/2006/main">
+              <a:graphicData uri="http://schemas.openxmlformats.org/drawingml/2006/picture">
+                <pic:pic xmlns:pic="http://schemas.openxmlformats.org/drawingml/2006/picture">
+                  <pic:nvPicPr>
+                    <pic:cNvPr id="3" name="Imagem 3" descr="Texto&#10;&#10;Descrição gerada automaticamente com confiança média"/>
+                    <pic:cNvPicPr/>
+                  </pic:nvPicPr>
+                  <pic:blipFill>
+                    <a:blip r:embed="rId6"/>
+                    <a:stretch>
+                      <a:fillRect/>
+                    </a:stretch>
+                  </pic:blipFill>
+                  <pic:spPr>
+                    <a:xfrm>
+                      <a:off x="0" y="0"/>
+                      <a:ext cx="4888482" cy="1019775"/>
+                    </a:xfrm>
+                    <a:prstGeom prst="rect">
+                      <a:avLst/>
+                    </a:prstGeom>
+                  </pic:spPr>
+                </pic:pic>
+              </a:graphicData>
+            </a:graphic>
+          </wp:inline>
+        </w:drawing>
+      </w:r>
+    </w:p>
+    <w:p>
+      <w:pPr>
+        <w:jc w:val="both"/>
+        <w:rPr>
+          <w:sz w:val="28"/>
+          <w:szCs w:val="28"/>
+        </w:rPr>
+      </w:pPr>
+      <w:r>
+        <w:rPr>
+          <w:sz w:val="28"/>
+          <w:szCs w:val="28"/>
+        </w:rPr>
+        <w:t xml:space="preserve">A área de </w:t>
+      </w:r>
+      <w:proofErr w:type="spellStart"/>
+      <w:r>
+        <w:rPr>
+          <w:sz w:val="28"/>
+          <w:szCs w:val="28"/>
+        </w:rPr>
+        <w:t>Stage</w:t>
+      </w:r>
+      <w:proofErr w:type="spellEnd"/>
+      <w:r>
+        <w:rPr>
+          <w:sz w:val="28"/>
+          <w:szCs w:val="28"/>
+        </w:rPr>
+        <w:t xml:space="preserve"> é importante pois podemos controlar os arquivos que queremos adicionar a cada versão. Por exemplo ,ao modificar 10 arquivos, 5 podem estar em uma </w:t>
+      </w:r>
+      <w:proofErr w:type="spellStart"/>
+      <w:r>
+        <w:rPr>
+          <w:sz w:val="28"/>
+          <w:szCs w:val="28"/>
+        </w:rPr>
+        <w:t>commit</w:t>
+      </w:r>
+      <w:proofErr w:type="spellEnd"/>
+      <w:r>
+        <w:rPr>
+          <w:sz w:val="28"/>
+          <w:szCs w:val="28"/>
+        </w:rPr>
+        <w:t xml:space="preserve"> e os outros 5 em  outro </w:t>
+      </w:r>
+      <w:proofErr w:type="spellStart"/>
+      <w:r>
+        <w:rPr>
+          <w:sz w:val="28"/>
+          <w:szCs w:val="28"/>
+        </w:rPr>
+        <w:t>commit</w:t>
+      </w:r>
+      <w:proofErr w:type="spellEnd"/>
+      <w:r>
+        <w:rPr>
+          <w:sz w:val="28"/>
+          <w:szCs w:val="28"/>
+        </w:rPr>
+        <w:t xml:space="preserve">. </w:t>
+      </w:r>
+    </w:p>
+    <w:p>
+      <w:pPr>
+        <w:jc w:val="both"/>
+        <w:rPr>
+          <w:sz w:val="28"/>
+          <w:szCs w:val="28"/>
+        </w:rPr>
+      </w:pPr>
+      <w:r>
+        <w:rPr>
+          <w:sz w:val="28"/>
+          <w:szCs w:val="28"/>
+        </w:rPr>
+        <w:t xml:space="preserve">Um outro comando bastante interessante é o que permite tirar os arquivos da área de </w:t>
+      </w:r>
+      <w:proofErr w:type="spellStart"/>
+      <w:r>
+        <w:rPr>
+          <w:sz w:val="28"/>
+          <w:szCs w:val="28"/>
+        </w:rPr>
+        <w:t>Stage</w:t>
+      </w:r>
+      <w:proofErr w:type="spellEnd"/>
+      <w:r>
+        <w:rPr>
+          <w:sz w:val="28"/>
+          <w:szCs w:val="28"/>
+        </w:rPr>
+        <w:t xml:space="preserve">, ou seja, voltam os arquivos para o estado original. Para isso usamos: </w:t>
+      </w:r>
+    </w:p>
+    <w:p>
+      <w:pPr>
+        <w:jc w:val="both"/>
+        <w:rPr>
+          <w:b/>
+          <w:bCs/>
+          <w:sz w:val="28"/>
+          <w:szCs w:val="28"/>
+        </w:rPr>
+      </w:pPr>
+      <w:r>
+        <w:rPr>
+          <w:sz w:val="28"/>
+          <w:szCs w:val="28"/>
+        </w:rPr>
+        <w:t xml:space="preserve">$ </w:t>
+      </w:r>
+      <w:proofErr w:type="spellStart"/>
+      <w:r>
+        <w:rPr>
+          <w:b/>
+          <w:bCs/>
+          <w:sz w:val="28"/>
+          <w:szCs w:val="28"/>
+        </w:rPr>
+        <w:t>git</w:t>
+      </w:r>
+      <w:proofErr w:type="spellEnd"/>
+      <w:r>
+        <w:rPr>
+          <w:b/>
+          <w:bCs/>
+          <w:sz w:val="28"/>
+          <w:szCs w:val="28"/>
+        </w:rPr>
+        <w:t xml:space="preserve"> reset</w:t>
+      </w:r>
+    </w:p>
+    <w:p>
+      <w:pPr>
+        <w:jc w:val="both"/>
+        <w:rPr>
+          <w:b/>
+          <w:bCs/>
+          <w:sz w:val="28"/>
+          <w:szCs w:val="28"/>
+        </w:rPr>
+      </w:pPr>
+    </w:p>
+    <w:p>
+      <w:pPr>
+        <w:jc w:val="both"/>
+        <w:rPr>
+          <w:b/>
+          <w:bCs/>
+          <w:sz w:val="28"/>
+          <w:szCs w:val="28"/>
+        </w:rPr>
+      </w:pPr>
+      <w:r>
+        <w:rPr>
+          <w:b/>
+          <w:bCs/>
+          <w:sz w:val="28"/>
+          <w:szCs w:val="28"/>
+        </w:rPr>
+        <w:t xml:space="preserve">107. </w:t>
+      </w:r>
+      <w:proofErr w:type="spellStart"/>
+      <w:r>
+        <w:rPr>
+          <w:b/>
+          <w:bCs/>
+          <w:sz w:val="28"/>
+          <w:szCs w:val="28"/>
+        </w:rPr>
+        <w:t>Git</w:t>
+      </w:r>
+      <w:proofErr w:type="spellEnd"/>
+      <w:r>
+        <w:rPr>
+          <w:b/>
+          <w:bCs/>
+          <w:sz w:val="28"/>
+          <w:szCs w:val="28"/>
+        </w:rPr>
+        <w:t xml:space="preserve"> </w:t>
+      </w:r>
+      <w:proofErr w:type="spellStart"/>
+      <w:r>
+        <w:rPr>
+          <w:b/>
+          <w:bCs/>
+          <w:sz w:val="28"/>
+          <w:szCs w:val="28"/>
+        </w:rPr>
+        <w:t>diff</w:t>
+      </w:r>
+      <w:proofErr w:type="spellEnd"/>
+      <w:r>
+        <w:rPr>
+          <w:b/>
+          <w:bCs/>
+          <w:sz w:val="28"/>
+          <w:szCs w:val="28"/>
+        </w:rPr>
+        <w:t xml:space="preserve"> e recurso </w:t>
+      </w:r>
+      <w:proofErr w:type="spellStart"/>
+      <w:r>
+        <w:rPr>
+          <w:b/>
+          <w:bCs/>
+          <w:sz w:val="28"/>
+          <w:szCs w:val="28"/>
+        </w:rPr>
+        <w:t>source</w:t>
+      </w:r>
+      <w:proofErr w:type="spellEnd"/>
+      <w:r>
+        <w:rPr>
+          <w:b/>
+          <w:bCs/>
+          <w:sz w:val="28"/>
+          <w:szCs w:val="28"/>
+        </w:rPr>
+        <w:t xml:space="preserve"> </w:t>
+      </w:r>
+      <w:proofErr w:type="spellStart"/>
+      <w:r>
+        <w:rPr>
+          <w:b/>
+          <w:bCs/>
+          <w:sz w:val="28"/>
+          <w:szCs w:val="28"/>
+        </w:rPr>
+        <w:t>control</w:t>
+      </w:r>
+      <w:proofErr w:type="spellEnd"/>
+      <w:r>
+        <w:rPr>
+          <w:b/>
+          <w:bCs/>
+          <w:sz w:val="28"/>
+          <w:szCs w:val="28"/>
+        </w:rPr>
+        <w:t xml:space="preserve"> do VS</w:t>
+      </w:r>
+      <w:r>
+        <w:rPr>
+          <w:b/>
+          <w:bCs/>
+          <w:sz w:val="28"/>
+          <w:szCs w:val="28"/>
+        </w:rPr>
+        <w:t xml:space="preserve"> </w:t>
+      </w:r>
+      <w:proofErr w:type="spellStart"/>
+      <w:r>
+        <w:rPr>
+          <w:b/>
+          <w:bCs/>
+          <w:sz w:val="28"/>
+          <w:szCs w:val="28"/>
+        </w:rPr>
+        <w:t>Code</w:t>
+      </w:r>
+      <w:proofErr w:type="spellEnd"/>
+    </w:p>
+    <w:p>
+      <w:pPr>
+        <w:jc w:val="both"/>
+        <w:rPr>
+          <w:sz w:val="28"/>
+          <w:szCs w:val="28"/>
+        </w:rPr>
+      </w:pPr>
+      <w:r>
+        <w:rPr>
+          <w:sz w:val="28"/>
+          <w:szCs w:val="28"/>
+        </w:rPr>
+        <w:t xml:space="preserve">O </w:t>
+      </w:r>
+      <w:proofErr w:type="spellStart"/>
+      <w:r>
+        <w:rPr>
+          <w:b/>
+          <w:bCs/>
+          <w:sz w:val="28"/>
+          <w:szCs w:val="28"/>
+        </w:rPr>
+        <w:t>git</w:t>
+      </w:r>
+      <w:proofErr w:type="spellEnd"/>
+      <w:r>
+        <w:rPr>
+          <w:b/>
+          <w:bCs/>
+          <w:sz w:val="28"/>
+          <w:szCs w:val="28"/>
+        </w:rPr>
+        <w:t xml:space="preserve"> </w:t>
+      </w:r>
+      <w:proofErr w:type="spellStart"/>
+      <w:r>
+        <w:rPr>
+          <w:b/>
+          <w:bCs/>
+          <w:sz w:val="28"/>
+          <w:szCs w:val="28"/>
+        </w:rPr>
+        <w:t>diff</w:t>
+      </w:r>
+      <w:proofErr w:type="spellEnd"/>
+      <w:r>
+        <w:rPr>
+          <w:sz w:val="28"/>
+          <w:szCs w:val="28"/>
+        </w:rPr>
+        <w:t xml:space="preserve"> é o comando responsável por mostrar a diferença entre arquivos modificados. A dica é usar o VS </w:t>
+      </w:r>
+      <w:proofErr w:type="spellStart"/>
+      <w:r>
+        <w:rPr>
+          <w:sz w:val="28"/>
+          <w:szCs w:val="28"/>
+        </w:rPr>
+        <w:t>Code</w:t>
+      </w:r>
+      <w:proofErr w:type="spellEnd"/>
+      <w:r>
+        <w:rPr>
+          <w:sz w:val="28"/>
+          <w:szCs w:val="28"/>
+        </w:rPr>
+        <w:t xml:space="preserve">, pois mostra as diferenças graficamente. </w:t>
+      </w:r>
+    </w:p>
+    <w:p>
+      <w:pPr>
+        <w:jc w:val="both"/>
+        <w:rPr>
+          <w:sz w:val="28"/>
+          <w:szCs w:val="28"/>
+        </w:rPr>
+      </w:pPr>
+    </w:p>
+    <w:p>
+      <w:pPr>
+        <w:jc w:val="both"/>
+        <w:rPr>
+          <w:b/>
+          <w:bCs/>
+          <w:sz w:val="28"/>
+          <w:szCs w:val="28"/>
+          <w:u w:val="single"/>
+        </w:rPr>
+      </w:pPr>
+      <w:r>
+        <w:rPr>
+          <w:b/>
+          <w:bCs/>
+          <w:sz w:val="28"/>
+          <w:szCs w:val="28"/>
+        </w:rPr>
+        <w:t xml:space="preserve">108. </w:t>
+      </w:r>
+      <w:proofErr w:type="spellStart"/>
+      <w:r>
+        <w:rPr>
+          <w:b/>
+          <w:bCs/>
+          <w:sz w:val="28"/>
+          <w:szCs w:val="28"/>
+        </w:rPr>
+        <w:t>Git</w:t>
+      </w:r>
+      <w:proofErr w:type="spellEnd"/>
+      <w:r>
+        <w:rPr>
+          <w:b/>
+          <w:bCs/>
+          <w:sz w:val="28"/>
+          <w:szCs w:val="28"/>
+        </w:rPr>
+        <w:t xml:space="preserve"> checkout </w:t>
+      </w:r>
+    </w:p>
+    <w:p>
+      <w:pPr>
+        <w:jc w:val="both"/>
+        <w:rPr>
+          <w:sz w:val="28"/>
+          <w:szCs w:val="28"/>
+        </w:rPr>
+      </w:pPr>
+      <w:r>
+        <w:rPr>
+          <w:sz w:val="28"/>
+          <w:szCs w:val="28"/>
+        </w:rPr>
+        <w:t xml:space="preserve">Modifica os arquivos do projeto ao estado de um dado </w:t>
+      </w:r>
+      <w:proofErr w:type="spellStart"/>
+      <w:r>
+        <w:rPr>
+          <w:sz w:val="28"/>
+          <w:szCs w:val="28"/>
+        </w:rPr>
+        <w:t>Commit</w:t>
+      </w:r>
+      <w:proofErr w:type="spellEnd"/>
+      <w:r>
+        <w:rPr>
+          <w:sz w:val="28"/>
+          <w:szCs w:val="28"/>
+        </w:rPr>
+        <w:t xml:space="preserve"> ou Branch. Como vimos cada </w:t>
+      </w:r>
+      <w:proofErr w:type="spellStart"/>
+      <w:r>
+        <w:rPr>
+          <w:sz w:val="28"/>
+          <w:szCs w:val="28"/>
+        </w:rPr>
+        <w:t>commit</w:t>
+      </w:r>
+      <w:proofErr w:type="spellEnd"/>
+      <w:r>
+        <w:rPr>
+          <w:sz w:val="28"/>
+          <w:szCs w:val="28"/>
+        </w:rPr>
+        <w:t xml:space="preserve"> possui um código usado para referenciá-lo. O último </w:t>
+      </w:r>
+      <w:proofErr w:type="spellStart"/>
+      <w:r>
+        <w:rPr>
+          <w:sz w:val="28"/>
+          <w:szCs w:val="28"/>
+        </w:rPr>
+        <w:t>commit</w:t>
+      </w:r>
+      <w:proofErr w:type="spellEnd"/>
+      <w:r>
+        <w:rPr>
+          <w:sz w:val="28"/>
+          <w:szCs w:val="28"/>
+        </w:rPr>
+        <w:t xml:space="preserve"> do Branch corrente pode ser chamado pela palavra HEAD. </w:t>
+      </w:r>
     </w:p>
     <w:sectPr>
       <w:pgSz w:w="11906" w:h="16838"/>

</xml_diff>

<commit_message>
Modificação desnecessária que será voltada
</commit_message>
<xml_diff>
--- a/Capitulos/GitGithub/GitGithub.docx
+++ b/Capitulos/GitGithub/GitGithub.docx
@@ -2697,6 +2697,41 @@
           <w:szCs w:val="28"/>
         </w:rPr>
         <w:t xml:space="preserve"> do Branch corrente pode ser chamado pela palavra HEAD. </w:t>
+      </w:r>
+    </w:p>
+    <w:p>
+      <w:pPr>
+        <w:jc w:val="both"/>
+        <w:rPr>
+          <w:sz w:val="28"/>
+          <w:szCs w:val="28"/>
+        </w:rPr>
+      </w:pPr>
+    </w:p>
+    <w:p>
+      <w:pPr>
+        <w:jc w:val="both"/>
+        <w:rPr>
+          <w:sz w:val="28"/>
+          <w:szCs w:val="28"/>
+        </w:rPr>
+      </w:pPr>
+    </w:p>
+    <w:p>
+      <w:pPr>
+        <w:jc w:val="both"/>
+        <w:rPr>
+          <w:sz w:val="28"/>
+          <w:szCs w:val="28"/>
+          <w:u w:val="single"/>
+        </w:rPr>
+      </w:pPr>
+      <w:r>
+        <w:rPr>
+          <w:sz w:val="28"/>
+          <w:szCs w:val="28"/>
+        </w:rPr>
+        <w:t xml:space="preserve">Essa trata-se de uma modificação não necessária. </w:t>
       </w:r>
     </w:p>
     <w:sectPr>

</xml_diff>

<commit_message>
Adicionado o comando git checkout
</commit_message>
<xml_diff>
--- a/Capitulos/GitGithub/GitGithub.docx
+++ b/Capitulos/GitGithub/GitGithub.docx
@@ -192,6 +192,7 @@
         <w:t xml:space="preserve">, </w:t>
       </w:r>
       <w:proofErr w:type="spellStart"/>
+      <w:proofErr w:type="gramStart"/>
       <w:r>
         <w:rPr>
           <w:sz w:val="24"/>
@@ -207,6 +208,7 @@
         </w:rPr>
         <w:t>, etc.</w:t>
       </w:r>
+      <w:proofErr w:type="gramEnd"/>
       <w:r>
         <w:rPr>
           <w:sz w:val="24"/>
@@ -595,6 +597,7 @@
         <w:t xml:space="preserve">git config –global </w:t>
       </w:r>
       <w:proofErr w:type="spellStart"/>
+      <w:proofErr w:type="gramStart"/>
       <w:r>
         <w:rPr>
           <w:b/>
@@ -606,6 +609,7 @@
         <w:t>user.email</w:t>
       </w:r>
       <w:proofErr w:type="spellEnd"/>
+      <w:proofErr w:type="gramEnd"/>
       <w:r>
         <w:rPr>
           <w:b/>
@@ -780,7 +784,15 @@
           <w:sz w:val="28"/>
           <w:szCs w:val="28"/>
         </w:rPr>
-        <w:t xml:space="preserve">O primeiro passo é criar um repositório no Github, ou seja, o local para onde os seus arquivos </w:t>
+        <w:t xml:space="preserve">O primeiro passo é criar um repositório no Github, ou seja, </w:t>
+      </w:r>
+      <w:proofErr w:type="gramStart"/>
+      <w:r>
+        <w:rPr>
+          <w:sz w:val="28"/>
+          <w:szCs w:val="28"/>
+        </w:rPr>
+        <w:t xml:space="preserve">o local para onde os seus arquivos </w:t>
       </w:r>
       <w:r>
         <w:rPr>
@@ -789,6 +801,7 @@
         </w:rPr>
         <w:t>ficarão</w:t>
       </w:r>
+      <w:proofErr w:type="gramEnd"/>
       <w:r>
         <w:rPr>
           <w:sz w:val="28"/>
@@ -877,7 +890,23 @@
           <w:sz w:val="28"/>
           <w:szCs w:val="28"/>
         </w:rPr>
-        <w:t xml:space="preserve">Para salvar um versão sempre precisaremos adicionar o arquivo a uma área especial chamada de </w:t>
+        <w:t xml:space="preserve">Para salvar </w:t>
+      </w:r>
+      <w:proofErr w:type="gramStart"/>
+      <w:r>
+        <w:rPr>
+          <w:sz w:val="28"/>
+          <w:szCs w:val="28"/>
+        </w:rPr>
+        <w:t>um versão</w:t>
+      </w:r>
+      <w:proofErr w:type="gramEnd"/>
+      <w:r>
+        <w:rPr>
+          <w:sz w:val="28"/>
+          <w:szCs w:val="28"/>
+        </w:rPr>
+        <w:t xml:space="preserve"> sempre precisaremos adicionar o arquivo a uma área especial chamada de </w:t>
       </w:r>
       <w:proofErr w:type="spellStart"/>
       <w:r>
@@ -920,62 +949,136 @@
           <w:bCs/>
           <w:sz w:val="28"/>
           <w:szCs w:val="28"/>
-          <w:lang w:val="en-US"/>
-        </w:rPr>
-      </w:pPr>
-      <w:r>
-        <w:rPr>
-          <w:b/>
-          <w:bCs/>
-          <w:sz w:val="28"/>
-          <w:szCs w:val="28"/>
-          <w:lang w:val="en-US"/>
-        </w:rPr>
-        <w:t xml:space="preserve">$ git add . </w:t>
-      </w:r>
-    </w:p>
-    <w:p>
-      <w:pPr>
-        <w:jc w:val="both"/>
-        <w:rPr>
-          <w:b/>
-          <w:bCs/>
-          <w:sz w:val="28"/>
-          <w:szCs w:val="28"/>
-          <w:lang w:val="en-US"/>
-        </w:rPr>
-      </w:pPr>
-      <w:r>
-        <w:rPr>
-          <w:b/>
-          <w:bCs/>
-          <w:sz w:val="28"/>
-          <w:szCs w:val="28"/>
-          <w:lang w:val="en-US"/>
-        </w:rPr>
-        <w:t xml:space="preserve">$ git commit -m “Meu commit </w:t>
-      </w:r>
-      <w:proofErr w:type="spellStart"/>
-      <w:r>
-        <w:rPr>
-          <w:b/>
-          <w:bCs/>
-          <w:sz w:val="28"/>
-          <w:szCs w:val="28"/>
-          <w:lang w:val="en-US"/>
-        </w:rPr>
-        <w:t>inicial</w:t>
-      </w:r>
-      <w:proofErr w:type="spellEnd"/>
-      <w:r>
-        <w:rPr>
-          <w:b/>
-          <w:bCs/>
-          <w:sz w:val="28"/>
-          <w:szCs w:val="28"/>
-          <w:lang w:val="en-US"/>
-        </w:rPr>
-        <w:t>”</w:t>
+        </w:rPr>
+      </w:pPr>
+      <w:r>
+        <w:rPr>
+          <w:b/>
+          <w:bCs/>
+          <w:sz w:val="28"/>
+          <w:szCs w:val="28"/>
+        </w:rPr>
+        <w:t xml:space="preserve">$ </w:t>
+      </w:r>
+      <w:proofErr w:type="spellStart"/>
+      <w:r>
+        <w:rPr>
+          <w:b/>
+          <w:bCs/>
+          <w:sz w:val="28"/>
+          <w:szCs w:val="28"/>
+        </w:rPr>
+        <w:t>git</w:t>
+      </w:r>
+      <w:proofErr w:type="spellEnd"/>
+      <w:r>
+        <w:rPr>
+          <w:b/>
+          <w:bCs/>
+          <w:sz w:val="28"/>
+          <w:szCs w:val="28"/>
+        </w:rPr>
+        <w:t xml:space="preserve"> </w:t>
+      </w:r>
+      <w:proofErr w:type="gramStart"/>
+      <w:r>
+        <w:rPr>
+          <w:b/>
+          <w:bCs/>
+          <w:sz w:val="28"/>
+          <w:szCs w:val="28"/>
+        </w:rPr>
+        <w:t>add .</w:t>
+      </w:r>
+      <w:proofErr w:type="gramEnd"/>
+      <w:r>
+        <w:rPr>
+          <w:b/>
+          <w:bCs/>
+          <w:sz w:val="28"/>
+          <w:szCs w:val="28"/>
+        </w:rPr>
+        <w:t xml:space="preserve"> </w:t>
+      </w:r>
+    </w:p>
+    <w:p>
+      <w:pPr>
+        <w:jc w:val="both"/>
+        <w:rPr>
+          <w:b/>
+          <w:bCs/>
+          <w:sz w:val="28"/>
+          <w:szCs w:val="28"/>
+        </w:rPr>
+      </w:pPr>
+      <w:r>
+        <w:rPr>
+          <w:b/>
+          <w:bCs/>
+          <w:sz w:val="28"/>
+          <w:szCs w:val="28"/>
+        </w:rPr>
+        <w:t xml:space="preserve">$ </w:t>
+      </w:r>
+      <w:proofErr w:type="spellStart"/>
+      <w:r>
+        <w:rPr>
+          <w:b/>
+          <w:bCs/>
+          <w:sz w:val="28"/>
+          <w:szCs w:val="28"/>
+        </w:rPr>
+        <w:t>git</w:t>
+      </w:r>
+      <w:proofErr w:type="spellEnd"/>
+      <w:r>
+        <w:rPr>
+          <w:b/>
+          <w:bCs/>
+          <w:sz w:val="28"/>
+          <w:szCs w:val="28"/>
+        </w:rPr>
+        <w:t xml:space="preserve"> </w:t>
+      </w:r>
+      <w:proofErr w:type="spellStart"/>
+      <w:r>
+        <w:rPr>
+          <w:b/>
+          <w:bCs/>
+          <w:sz w:val="28"/>
+          <w:szCs w:val="28"/>
+        </w:rPr>
+        <w:t>commit</w:t>
+      </w:r>
+      <w:proofErr w:type="spellEnd"/>
+      <w:r>
+        <w:rPr>
+          <w:b/>
+          <w:bCs/>
+          <w:sz w:val="28"/>
+          <w:szCs w:val="28"/>
+        </w:rPr>
+        <w:t xml:space="preserve"> -m “Meu </w:t>
+      </w:r>
+      <w:proofErr w:type="spellStart"/>
+      <w:r>
+        <w:rPr>
+          <w:b/>
+          <w:bCs/>
+          <w:sz w:val="28"/>
+          <w:szCs w:val="28"/>
+        </w:rPr>
+        <w:t>commit</w:t>
+      </w:r>
+      <w:proofErr w:type="spellEnd"/>
+      <w:r>
+        <w:rPr>
+          <w:b/>
+          <w:bCs/>
+          <w:sz w:val="28"/>
+          <w:szCs w:val="28"/>
+        </w:rPr>
+        <w:t xml:space="preserve"> inicial”</w:t>
       </w:r>
     </w:p>
     <w:p>
@@ -1184,14 +1287,30 @@
           <w:sz w:val="28"/>
           <w:szCs w:val="28"/>
         </w:rPr>
-        <w:t>Por fim para enviar os a</w:t>
-      </w:r>
-      <w:r>
-        <w:rPr>
-          <w:sz w:val="28"/>
-          <w:szCs w:val="28"/>
-        </w:rPr>
-        <w:t xml:space="preserve">rquivo de fato use: </w:t>
+        <w:t xml:space="preserve">Por fim para enviar </w:t>
+      </w:r>
+      <w:proofErr w:type="gramStart"/>
+      <w:r>
+        <w:rPr>
+          <w:sz w:val="28"/>
+          <w:szCs w:val="28"/>
+        </w:rPr>
+        <w:t>os a</w:t>
+      </w:r>
+      <w:r>
+        <w:rPr>
+          <w:sz w:val="28"/>
+          <w:szCs w:val="28"/>
+        </w:rPr>
+        <w:t>rquivo</w:t>
+      </w:r>
+      <w:proofErr w:type="gramEnd"/>
+      <w:r>
+        <w:rPr>
+          <w:sz w:val="28"/>
+          <w:szCs w:val="28"/>
+        </w:rPr>
+        <w:t xml:space="preserve"> de fato use: </w:t>
       </w:r>
     </w:p>
     <w:p>
@@ -1377,6 +1496,7 @@
         <w:t xml:space="preserve"> </w:t>
       </w:r>
       <w:proofErr w:type="spellStart"/>
+      <w:proofErr w:type="gramStart"/>
       <w:r>
         <w:rPr>
           <w:sz w:val="28"/>
@@ -1390,7 +1510,15 @@
           <w:sz w:val="28"/>
           <w:szCs w:val="28"/>
         </w:rPr>
-        <w:t xml:space="preserve"> .), faça o </w:t>
+        <w:t xml:space="preserve"> .</w:t>
+      </w:r>
+      <w:proofErr w:type="gramEnd"/>
+      <w:r>
+        <w:rPr>
+          <w:sz w:val="28"/>
+          <w:szCs w:val="28"/>
+        </w:rPr>
+        <w:t xml:space="preserve">), faça o </w:t>
       </w:r>
       <w:proofErr w:type="spellStart"/>
       <w:r>
@@ -1848,59 +1976,46 @@
         <w:rPr>
           <w:sz w:val="28"/>
           <w:szCs w:val="28"/>
-          <w:lang w:val="en-US"/>
-        </w:rPr>
-      </w:pPr>
-      <w:r>
-        <w:rPr>
-          <w:b/>
-          <w:bCs/>
-          <w:sz w:val="28"/>
-          <w:szCs w:val="28"/>
-          <w:lang w:val="en-US"/>
+        </w:rPr>
+      </w:pPr>
+      <w:r>
+        <w:rPr>
+          <w:b/>
+          <w:bCs/>
+          <w:sz w:val="28"/>
+          <w:szCs w:val="28"/>
         </w:rPr>
         <w:t xml:space="preserve">$ </w:t>
       </w:r>
-      <w:r>
-        <w:rPr>
-          <w:b/>
-          <w:bCs/>
-          <w:sz w:val="28"/>
-          <w:szCs w:val="28"/>
-          <w:lang w:val="en-US"/>
-        </w:rPr>
-        <w:t>git log –</w:t>
-      </w:r>
-      <w:proofErr w:type="spellStart"/>
-      <w:r>
-        <w:rPr>
-          <w:b/>
-          <w:bCs/>
-          <w:sz w:val="28"/>
-          <w:szCs w:val="28"/>
-          <w:lang w:val="en-US"/>
-        </w:rPr>
-        <w:t>on</w:t>
-      </w:r>
-      <w:r>
-        <w:rPr>
-          <w:b/>
-          <w:bCs/>
-          <w:sz w:val="28"/>
-          <w:szCs w:val="28"/>
-          <w:lang w:val="en-US"/>
-        </w:rPr>
-        <w:t>e</w:t>
-      </w:r>
-      <w:r>
-        <w:rPr>
-          <w:b/>
-          <w:bCs/>
-          <w:sz w:val="28"/>
-          <w:szCs w:val="28"/>
-          <w:lang w:val="en-US"/>
-        </w:rPr>
-        <w:t>line</w:t>
+      <w:proofErr w:type="spellStart"/>
+      <w:r>
+        <w:rPr>
+          <w:b/>
+          <w:bCs/>
+          <w:sz w:val="28"/>
+          <w:szCs w:val="28"/>
+        </w:rPr>
+        <w:t>git</w:t>
+      </w:r>
+      <w:proofErr w:type="spellEnd"/>
+      <w:r>
+        <w:rPr>
+          <w:b/>
+          <w:bCs/>
+          <w:sz w:val="28"/>
+          <w:szCs w:val="28"/>
+        </w:rPr>
+        <w:t xml:space="preserve"> log –</w:t>
+      </w:r>
+      <w:proofErr w:type="spellStart"/>
+      <w:r>
+        <w:rPr>
+          <w:b/>
+          <w:bCs/>
+          <w:sz w:val="28"/>
+          <w:szCs w:val="28"/>
+        </w:rPr>
+        <w:t>oneline</w:t>
       </w:r>
       <w:proofErr w:type="spellEnd"/>
     </w:p>
@@ -2279,7 +2394,23 @@
           <w:sz w:val="28"/>
           <w:szCs w:val="28"/>
         </w:rPr>
-        <w:t xml:space="preserve"> é importante pois podemos controlar os arquivos que queremos adicionar a cada versão. Por exemplo ,ao modificar 10 arquivos, 5 podem estar em uma </w:t>
+        <w:t xml:space="preserve"> é importante pois podemos controlar os arquivos que queremos adicionar a cada versão. Por </w:t>
+      </w:r>
+      <w:proofErr w:type="gramStart"/>
+      <w:r>
+        <w:rPr>
+          <w:sz w:val="28"/>
+          <w:szCs w:val="28"/>
+        </w:rPr>
+        <w:t>exemplo ,ao</w:t>
+      </w:r>
+      <w:proofErr w:type="gramEnd"/>
+      <w:r>
+        <w:rPr>
+          <w:sz w:val="28"/>
+          <w:szCs w:val="28"/>
+        </w:rPr>
+        <w:t xml:space="preserve"> modificar 10 arquivos, 5 podem estar em uma </w:t>
       </w:r>
       <w:proofErr w:type="spellStart"/>
       <w:r>
@@ -2707,6 +2838,83 @@
           <w:szCs w:val="28"/>
         </w:rPr>
       </w:pPr>
+      <w:r>
+        <w:rPr>
+          <w:sz w:val="28"/>
+          <w:szCs w:val="28"/>
+        </w:rPr>
+        <w:t xml:space="preserve">Para voltar ao último </w:t>
+      </w:r>
+      <w:proofErr w:type="spellStart"/>
+      <w:r>
+        <w:rPr>
+          <w:sz w:val="28"/>
+          <w:szCs w:val="28"/>
+        </w:rPr>
+        <w:t>commit</w:t>
+      </w:r>
+      <w:proofErr w:type="spellEnd"/>
+      <w:r>
+        <w:rPr>
+          <w:sz w:val="28"/>
+          <w:szCs w:val="28"/>
+        </w:rPr>
+        <w:t xml:space="preserve"> realizado, ou seja, ao seu estado original podemos usar o comando: </w:t>
+      </w:r>
+    </w:p>
+    <w:p>
+      <w:pPr>
+        <w:jc w:val="both"/>
+        <w:rPr>
+          <w:b/>
+          <w:bCs/>
+          <w:sz w:val="28"/>
+          <w:szCs w:val="28"/>
+        </w:rPr>
+      </w:pPr>
+      <w:r>
+        <w:rPr>
+          <w:sz w:val="28"/>
+          <w:szCs w:val="28"/>
+        </w:rPr>
+        <w:t xml:space="preserve">$ </w:t>
+      </w:r>
+      <w:proofErr w:type="spellStart"/>
+      <w:r>
+        <w:rPr>
+          <w:b/>
+          <w:bCs/>
+          <w:sz w:val="28"/>
+          <w:szCs w:val="28"/>
+        </w:rPr>
+        <w:t>git</w:t>
+      </w:r>
+      <w:proofErr w:type="spellEnd"/>
+      <w:r>
+        <w:rPr>
+          <w:b/>
+          <w:bCs/>
+          <w:sz w:val="28"/>
+          <w:szCs w:val="28"/>
+        </w:rPr>
+        <w:t xml:space="preserve"> checkout master</w:t>
+      </w:r>
+    </w:p>
+    <w:p>
+      <w:pPr>
+        <w:jc w:val="both"/>
+        <w:rPr>
+          <w:sz w:val="28"/>
+          <w:szCs w:val="28"/>
+        </w:rPr>
+      </w:pPr>
+      <w:r>
+        <w:rPr>
+          <w:sz w:val="28"/>
+          <w:szCs w:val="28"/>
+        </w:rPr>
+        <w:t xml:space="preserve">Dessa forma conseguimos navegar e testar as versões de um projeto existente. </w:t>
+      </w:r>
     </w:p>
     <w:p>
       <w:pPr>
@@ -2731,6 +2939,7 @@
           <w:sz w:val="28"/>
           <w:szCs w:val="28"/>
         </w:rPr>
+        <w:lastRenderedPageBreak/>
         <w:t xml:space="preserve">Essa trata-se de uma modificação não necessária. </w:t>
       </w:r>
     </w:p>

</xml_diff>

<commit_message>
Adicionado formas de limpar modificações após um git checkout
</commit_message>
<xml_diff>
--- a/Capitulos/GitGithub/GitGithub.docx
+++ b/Capitulos/GitGithub/GitGithub.docx
@@ -1496,7 +1496,6 @@
         <w:t xml:space="preserve"> </w:t>
       </w:r>
       <w:proofErr w:type="spellStart"/>
-      <w:proofErr w:type="gramStart"/>
       <w:r>
         <w:rPr>
           <w:sz w:val="28"/>
@@ -1510,15 +1509,7 @@
           <w:sz w:val="28"/>
           <w:szCs w:val="28"/>
         </w:rPr>
-        <w:t xml:space="preserve"> .</w:t>
-      </w:r>
-      <w:proofErr w:type="gramEnd"/>
-      <w:r>
-        <w:rPr>
-          <w:sz w:val="28"/>
-          <w:szCs w:val="28"/>
-        </w:rPr>
-        <w:t xml:space="preserve">), faça o </w:t>
+        <w:t xml:space="preserve"> .), faça o </w:t>
       </w:r>
       <w:proofErr w:type="spellStart"/>
       <w:r>
@@ -2843,6 +2834,134 @@
           <w:sz w:val="28"/>
           <w:szCs w:val="28"/>
         </w:rPr>
+        <w:t xml:space="preserve">Para </w:t>
+      </w:r>
+      <w:proofErr w:type="spellStart"/>
+      <w:r>
+        <w:rPr>
+          <w:sz w:val="28"/>
+          <w:szCs w:val="28"/>
+        </w:rPr>
+        <w:t>nevegar</w:t>
+      </w:r>
+      <w:proofErr w:type="spellEnd"/>
+      <w:r>
+        <w:rPr>
+          <w:sz w:val="28"/>
+          <w:szCs w:val="28"/>
+        </w:rPr>
+        <w:t xml:space="preserve"> para uma versão específica de um dado </w:t>
+      </w:r>
+      <w:proofErr w:type="spellStart"/>
+      <w:r>
+        <w:rPr>
+          <w:sz w:val="28"/>
+          <w:szCs w:val="28"/>
+        </w:rPr>
+        <w:t>commit</w:t>
+      </w:r>
+      <w:proofErr w:type="spellEnd"/>
+      <w:r>
+        <w:rPr>
+          <w:sz w:val="28"/>
+          <w:szCs w:val="28"/>
+        </w:rPr>
+        <w:t xml:space="preserve"> usamos o seguinte comando: </w:t>
+      </w:r>
+    </w:p>
+    <w:p>
+      <w:pPr>
+        <w:jc w:val="both"/>
+        <w:rPr>
+          <w:b/>
+          <w:bCs/>
+          <w:sz w:val="28"/>
+          <w:szCs w:val="28"/>
+        </w:rPr>
+      </w:pPr>
+      <w:r>
+        <w:rPr>
+          <w:b/>
+          <w:bCs/>
+          <w:sz w:val="28"/>
+          <w:szCs w:val="28"/>
+        </w:rPr>
+        <w:t xml:space="preserve">$ </w:t>
+      </w:r>
+      <w:proofErr w:type="spellStart"/>
+      <w:r>
+        <w:rPr>
+          <w:b/>
+          <w:bCs/>
+          <w:sz w:val="28"/>
+          <w:szCs w:val="28"/>
+        </w:rPr>
+        <w:t>git</w:t>
+      </w:r>
+      <w:proofErr w:type="spellEnd"/>
+      <w:r>
+        <w:rPr>
+          <w:b/>
+          <w:bCs/>
+          <w:sz w:val="28"/>
+          <w:szCs w:val="28"/>
+        </w:rPr>
+        <w:t xml:space="preserve"> checkout &lt;</w:t>
+      </w:r>
+      <w:proofErr w:type="spellStart"/>
+      <w:r>
+        <w:rPr>
+          <w:b/>
+          <w:bCs/>
+          <w:sz w:val="28"/>
+          <w:szCs w:val="28"/>
+        </w:rPr>
+        <w:t>commit</w:t>
+      </w:r>
+      <w:proofErr w:type="spellEnd"/>
+      <w:r>
+        <w:rPr>
+          <w:b/>
+          <w:bCs/>
+          <w:sz w:val="28"/>
+          <w:szCs w:val="28"/>
+        </w:rPr>
+        <w:t xml:space="preserve"> </w:t>
+      </w:r>
+      <w:proofErr w:type="spellStart"/>
+      <w:r>
+        <w:rPr>
+          <w:b/>
+          <w:bCs/>
+          <w:sz w:val="28"/>
+          <w:szCs w:val="28"/>
+        </w:rPr>
+        <w:t>number</w:t>
+      </w:r>
+      <w:proofErr w:type="spellEnd"/>
+      <w:r>
+        <w:rPr>
+          <w:b/>
+          <w:bCs/>
+          <w:sz w:val="28"/>
+          <w:szCs w:val="28"/>
+        </w:rPr>
+        <w:t>&gt;</w:t>
+      </w:r>
+    </w:p>
+    <w:p>
+      <w:pPr>
+        <w:jc w:val="both"/>
+        <w:rPr>
+          <w:sz w:val="28"/>
+          <w:szCs w:val="28"/>
+        </w:rPr>
+      </w:pPr>
+      <w:r>
+        <w:rPr>
+          <w:sz w:val="28"/>
+          <w:szCs w:val="28"/>
+        </w:rPr>
         <w:t xml:space="preserve">Para voltar ao último </w:t>
       </w:r>
       <w:proofErr w:type="spellStart"/>
@@ -2906,6 +3025,77 @@
         <w:rPr>
           <w:sz w:val="28"/>
           <w:szCs w:val="28"/>
+        </w:rPr>
+      </w:pPr>
+      <w:r>
+        <w:rPr>
+          <w:sz w:val="28"/>
+          <w:szCs w:val="28"/>
+        </w:rPr>
+        <w:lastRenderedPageBreak/>
+        <w:t xml:space="preserve">Para voltar a qualquer </w:t>
+      </w:r>
+      <w:proofErr w:type="spellStart"/>
+      <w:r>
+        <w:rPr>
+          <w:sz w:val="28"/>
+          <w:szCs w:val="28"/>
+        </w:rPr>
+        <w:t>commit</w:t>
+      </w:r>
+      <w:proofErr w:type="spellEnd"/>
+      <w:r>
+        <w:rPr>
+          <w:sz w:val="28"/>
+          <w:szCs w:val="28"/>
+        </w:rPr>
+        <w:t xml:space="preserve"> a partir de sua posição inicial (HEAD) usamos o seguinte comando: </w:t>
+      </w:r>
+    </w:p>
+    <w:p>
+      <w:pPr>
+        <w:jc w:val="both"/>
+        <w:rPr>
+          <w:b/>
+          <w:bCs/>
+          <w:sz w:val="28"/>
+          <w:szCs w:val="28"/>
+          <w:lang w:val="en-US"/>
+        </w:rPr>
+      </w:pPr>
+      <w:r>
+        <w:rPr>
+          <w:sz w:val="28"/>
+          <w:szCs w:val="28"/>
+          <w:lang w:val="en-US"/>
+        </w:rPr>
+        <w:t>$</w:t>
+      </w:r>
+      <w:r>
+        <w:rPr>
+          <w:sz w:val="28"/>
+          <w:szCs w:val="28"/>
+          <w:lang w:val="en-US"/>
+        </w:rPr>
+        <w:t xml:space="preserve"> </w:t>
+      </w:r>
+      <w:r>
+        <w:rPr>
+          <w:b/>
+          <w:bCs/>
+          <w:sz w:val="28"/>
+          <w:szCs w:val="28"/>
+          <w:lang w:val="en-US"/>
+        </w:rPr>
+        <w:t>git checkout HEAD~&lt;number of previous commits&gt;</w:t>
+      </w:r>
+    </w:p>
+    <w:p>
+      <w:pPr>
+        <w:jc w:val="both"/>
+        <w:rPr>
+          <w:sz w:val="28"/>
+          <w:szCs w:val="28"/>
           <w:u w:val="single"/>
         </w:rPr>
       </w:pPr>
@@ -2916,6 +3106,170 @@
         </w:rPr>
         <w:t xml:space="preserve">Dessa forma conseguimos navegar e testar as versões de um projeto existente. </w:t>
       </w:r>
+    </w:p>
+    <w:p>
+      <w:pPr>
+        <w:jc w:val="both"/>
+        <w:rPr>
+          <w:sz w:val="28"/>
+          <w:szCs w:val="28"/>
+        </w:rPr>
+      </w:pPr>
+      <w:r>
+        <w:rPr>
+          <w:sz w:val="28"/>
+          <w:szCs w:val="28"/>
+        </w:rPr>
+        <w:t xml:space="preserve">Antes de voltar para a versão inicial do projeto certifique-se que não foram feitas modificações nos arquivos. Sempre ao dar um </w:t>
+      </w:r>
+      <w:proofErr w:type="spellStart"/>
+      <w:r>
+        <w:rPr>
+          <w:sz w:val="28"/>
+          <w:szCs w:val="28"/>
+        </w:rPr>
+        <w:t>git</w:t>
+      </w:r>
+      <w:proofErr w:type="spellEnd"/>
+      <w:r>
+        <w:rPr>
+          <w:sz w:val="28"/>
+          <w:szCs w:val="28"/>
+        </w:rPr>
+        <w:t xml:space="preserve"> checkout para alguma versão anterior nunca realize modificações. Caso tenha sido feita alguma modificação por acidente, limpe-as: </w:t>
+      </w:r>
+    </w:p>
+    <w:p>
+      <w:pPr>
+        <w:jc w:val="both"/>
+        <w:rPr>
+          <w:sz w:val="28"/>
+          <w:szCs w:val="28"/>
+        </w:rPr>
+      </w:pPr>
+      <w:r>
+        <w:rPr>
+          <w:sz w:val="28"/>
+          <w:szCs w:val="28"/>
+        </w:rPr>
+        <w:t xml:space="preserve">$ </w:t>
+      </w:r>
+      <w:proofErr w:type="spellStart"/>
+      <w:r>
+        <w:rPr>
+          <w:b/>
+          <w:bCs/>
+          <w:sz w:val="28"/>
+          <w:szCs w:val="28"/>
+        </w:rPr>
+        <w:t>git</w:t>
+      </w:r>
+      <w:proofErr w:type="spellEnd"/>
+      <w:r>
+        <w:rPr>
+          <w:b/>
+          <w:bCs/>
+          <w:sz w:val="28"/>
+          <w:szCs w:val="28"/>
+        </w:rPr>
+        <w:t xml:space="preserve"> reset</w:t>
+      </w:r>
+    </w:p>
+    <w:p>
+      <w:pPr>
+        <w:jc w:val="both"/>
+        <w:rPr>
+          <w:b/>
+          <w:bCs/>
+          <w:sz w:val="28"/>
+          <w:szCs w:val="28"/>
+        </w:rPr>
+      </w:pPr>
+      <w:r>
+        <w:rPr>
+          <w:sz w:val="28"/>
+          <w:szCs w:val="28"/>
+        </w:rPr>
+        <w:t xml:space="preserve">$ </w:t>
+      </w:r>
+      <w:proofErr w:type="spellStart"/>
+      <w:r>
+        <w:rPr>
+          <w:b/>
+          <w:bCs/>
+          <w:sz w:val="28"/>
+          <w:szCs w:val="28"/>
+        </w:rPr>
+        <w:t>git</w:t>
+      </w:r>
+      <w:proofErr w:type="spellEnd"/>
+      <w:r>
+        <w:rPr>
+          <w:b/>
+          <w:bCs/>
+          <w:sz w:val="28"/>
+          <w:szCs w:val="28"/>
+        </w:rPr>
+        <w:t xml:space="preserve"> clean -</w:t>
+      </w:r>
+      <w:proofErr w:type="spellStart"/>
+      <w:r>
+        <w:rPr>
+          <w:b/>
+          <w:bCs/>
+          <w:sz w:val="28"/>
+          <w:szCs w:val="28"/>
+        </w:rPr>
+        <w:t>df</w:t>
+      </w:r>
+      <w:proofErr w:type="spellEnd"/>
+    </w:p>
+    <w:p>
+      <w:pPr>
+        <w:jc w:val="both"/>
+        <w:rPr>
+          <w:sz w:val="28"/>
+          <w:szCs w:val="28"/>
+        </w:rPr>
+      </w:pPr>
+      <w:r>
+        <w:rPr>
+          <w:sz w:val="28"/>
+          <w:szCs w:val="28"/>
+        </w:rPr>
+        <w:t xml:space="preserve">$ </w:t>
+      </w:r>
+      <w:proofErr w:type="spellStart"/>
+      <w:r>
+        <w:rPr>
+          <w:b/>
+          <w:bCs/>
+          <w:sz w:val="28"/>
+          <w:szCs w:val="28"/>
+        </w:rPr>
+        <w:t>git</w:t>
+      </w:r>
+      <w:proofErr w:type="spellEnd"/>
+      <w:r>
+        <w:rPr>
+          <w:b/>
+          <w:bCs/>
+          <w:sz w:val="28"/>
+          <w:szCs w:val="28"/>
+        </w:rPr>
+        <w:t xml:space="preserve"> checkout </w:t>
+      </w:r>
+      <w:proofErr w:type="gramStart"/>
+      <w:r>
+        <w:rPr>
+          <w:b/>
+          <w:bCs/>
+          <w:sz w:val="28"/>
+          <w:szCs w:val="28"/>
+        </w:rPr>
+        <w:t>-- .</w:t>
+      </w:r>
+      <w:proofErr w:type="gramEnd"/>
     </w:p>
     <w:sectPr>
       <w:pgSz w:w="11906" w:h="16838"/>

</xml_diff>

<commit_message>
Adicionado arquivo gitignore e outras configs
</commit_message>
<xml_diff>
--- a/Capitulos/GitGithub/GitGithub.docx
+++ b/Capitulos/GitGithub/GitGithub.docx
@@ -980,6 +980,7 @@
         </w:rPr>
         <w:t xml:space="preserve"> </w:t>
       </w:r>
+      <w:proofErr w:type="spellStart"/>
       <w:proofErr w:type="gramStart"/>
       <w:r>
         <w:rPr>
@@ -988,7 +989,17 @@
           <w:sz w:val="28"/>
           <w:szCs w:val="28"/>
         </w:rPr>
-        <w:t>add .</w:t>
+        <w:t>add</w:t>
+      </w:r>
+      <w:proofErr w:type="spellEnd"/>
+      <w:r>
+        <w:rPr>
+          <w:b/>
+          <w:bCs/>
+          <w:sz w:val="28"/>
+          <w:szCs w:val="28"/>
+        </w:rPr>
+        <w:t xml:space="preserve"> .</w:t>
       </w:r>
       <w:proofErr w:type="gramEnd"/>
       <w:r>
@@ -1496,6 +1507,7 @@
         <w:t xml:space="preserve"> </w:t>
       </w:r>
       <w:proofErr w:type="spellStart"/>
+      <w:proofErr w:type="gramStart"/>
       <w:r>
         <w:rPr>
           <w:sz w:val="28"/>
@@ -1509,7 +1521,15 @@
           <w:sz w:val="28"/>
           <w:szCs w:val="28"/>
         </w:rPr>
-        <w:t xml:space="preserve"> .), faça o </w:t>
+        <w:t xml:space="preserve"> .</w:t>
+      </w:r>
+      <w:proofErr w:type="gramEnd"/>
+      <w:r>
+        <w:rPr>
+          <w:sz w:val="28"/>
+          <w:szCs w:val="28"/>
+        </w:rPr>
+        <w:t xml:space="preserve">), faça o </w:t>
       </w:r>
       <w:proofErr w:type="spellStart"/>
       <w:r>
@@ -3145,20 +3165,431 @@
         <w:rPr>
           <w:sz w:val="28"/>
           <w:szCs w:val="28"/>
-        </w:rPr>
-      </w:pPr>
-      <w:r>
-        <w:rPr>
-          <w:sz w:val="28"/>
-          <w:szCs w:val="28"/>
+          <w:lang w:val="en-US"/>
+        </w:rPr>
+      </w:pPr>
+      <w:r>
+        <w:rPr>
+          <w:sz w:val="28"/>
+          <w:szCs w:val="28"/>
+          <w:lang w:val="en-US"/>
         </w:rPr>
         <w:t xml:space="preserve">$ </w:t>
       </w:r>
-      <w:proofErr w:type="spellStart"/>
-      <w:r>
-        <w:rPr>
-          <w:b/>
-          <w:bCs/>
+      <w:r>
+        <w:rPr>
+          <w:b/>
+          <w:bCs/>
+          <w:sz w:val="28"/>
+          <w:szCs w:val="28"/>
+          <w:lang w:val="en-US"/>
+        </w:rPr>
+        <w:t xml:space="preserve">git </w:t>
+      </w:r>
+      <w:proofErr w:type="gramStart"/>
+      <w:r>
+        <w:rPr>
+          <w:b/>
+          <w:bCs/>
+          <w:sz w:val="28"/>
+          <w:szCs w:val="28"/>
+          <w:lang w:val="en-US"/>
+        </w:rPr>
+        <w:t>reset</w:t>
+      </w:r>
+      <w:proofErr w:type="gramEnd"/>
+    </w:p>
+    <w:p>
+      <w:pPr>
+        <w:jc w:val="both"/>
+        <w:rPr>
+          <w:b/>
+          <w:bCs/>
+          <w:sz w:val="28"/>
+          <w:szCs w:val="28"/>
+          <w:lang w:val="en-US"/>
+        </w:rPr>
+      </w:pPr>
+      <w:r>
+        <w:rPr>
+          <w:sz w:val="28"/>
+          <w:szCs w:val="28"/>
+          <w:lang w:val="en-US"/>
+        </w:rPr>
+        <w:t xml:space="preserve">$ </w:t>
+      </w:r>
+      <w:r>
+        <w:rPr>
+          <w:b/>
+          <w:bCs/>
+          <w:sz w:val="28"/>
+          <w:szCs w:val="28"/>
+          <w:lang w:val="en-US"/>
+        </w:rPr>
+        <w:t>git clean -</w:t>
+      </w:r>
+      <w:proofErr w:type="spellStart"/>
+      <w:r>
+        <w:rPr>
+          <w:b/>
+          <w:bCs/>
+          <w:sz w:val="28"/>
+          <w:szCs w:val="28"/>
+          <w:lang w:val="en-US"/>
+        </w:rPr>
+        <w:t>df</w:t>
+      </w:r>
+      <w:proofErr w:type="spellEnd"/>
+    </w:p>
+    <w:p>
+      <w:pPr>
+        <w:jc w:val="both"/>
+        <w:rPr>
+          <w:b/>
+          <w:bCs/>
+          <w:sz w:val="28"/>
+          <w:szCs w:val="28"/>
+          <w:lang w:val="en-US"/>
+        </w:rPr>
+      </w:pPr>
+      <w:r>
+        <w:rPr>
+          <w:sz w:val="28"/>
+          <w:szCs w:val="28"/>
+          <w:lang w:val="en-US"/>
+        </w:rPr>
+        <w:t xml:space="preserve">$ </w:t>
+      </w:r>
+      <w:r>
+        <w:rPr>
+          <w:b/>
+          <w:bCs/>
+          <w:sz w:val="28"/>
+          <w:szCs w:val="28"/>
+          <w:lang w:val="en-US"/>
+        </w:rPr>
+        <w:t xml:space="preserve">git checkout </w:t>
+      </w:r>
+      <w:proofErr w:type="gramStart"/>
+      <w:r>
+        <w:rPr>
+          <w:b/>
+          <w:bCs/>
+          <w:sz w:val="28"/>
+          <w:szCs w:val="28"/>
+          <w:lang w:val="en-US"/>
+        </w:rPr>
+        <w:t>-- .</w:t>
+      </w:r>
+      <w:proofErr w:type="gramEnd"/>
+    </w:p>
+    <w:p>
+      <w:pPr>
+        <w:jc w:val="both"/>
+        <w:rPr>
+          <w:b/>
+          <w:bCs/>
+          <w:sz w:val="28"/>
+          <w:szCs w:val="28"/>
+          <w:lang w:val="en-US"/>
+        </w:rPr>
+      </w:pPr>
+    </w:p>
+    <w:p>
+      <w:pPr>
+        <w:jc w:val="both"/>
+        <w:rPr>
+          <w:b/>
+          <w:bCs/>
+          <w:sz w:val="28"/>
+          <w:szCs w:val="28"/>
+        </w:rPr>
+      </w:pPr>
+      <w:r>
+        <w:rPr>
+          <w:b/>
+          <w:bCs/>
+          <w:sz w:val="28"/>
+          <w:szCs w:val="28"/>
+        </w:rPr>
+        <w:t xml:space="preserve">109. </w:t>
+      </w:r>
+      <w:proofErr w:type="gramStart"/>
+      <w:r>
+        <w:rPr>
+          <w:b/>
+          <w:bCs/>
+          <w:sz w:val="28"/>
+          <w:szCs w:val="28"/>
+        </w:rPr>
+        <w:t>Arquivo .</w:t>
+      </w:r>
+      <w:proofErr w:type="spellStart"/>
+      <w:r>
+        <w:rPr>
+          <w:b/>
+          <w:bCs/>
+          <w:sz w:val="28"/>
+          <w:szCs w:val="28"/>
+        </w:rPr>
+        <w:t>gitignore</w:t>
+      </w:r>
+      <w:proofErr w:type="spellEnd"/>
+      <w:proofErr w:type="gramEnd"/>
+    </w:p>
+    <w:p>
+      <w:pPr>
+        <w:jc w:val="both"/>
+        <w:rPr>
+          <w:sz w:val="28"/>
+          <w:szCs w:val="28"/>
+        </w:rPr>
+      </w:pPr>
+      <w:r>
+        <w:rPr>
+          <w:sz w:val="28"/>
+          <w:szCs w:val="28"/>
+        </w:rPr>
+        <w:t xml:space="preserve">Esse arquivo só faz sentido quando é necessário ignorar arquivos específicos como por exemplo de um dado framework. </w:t>
+      </w:r>
+      <w:r>
+        <w:rPr>
+          <w:sz w:val="28"/>
+          <w:szCs w:val="28"/>
+        </w:rPr>
+        <w:t>Em outras palavras, o GIT não deve salvar/</w:t>
+      </w:r>
+      <w:proofErr w:type="spellStart"/>
+      <w:r>
+        <w:rPr>
+          <w:sz w:val="28"/>
+          <w:szCs w:val="28"/>
+        </w:rPr>
+        <w:t>versionar</w:t>
+      </w:r>
+      <w:proofErr w:type="spellEnd"/>
+      <w:r>
+        <w:rPr>
+          <w:sz w:val="28"/>
+          <w:szCs w:val="28"/>
+        </w:rPr>
+        <w:t xml:space="preserve"> estes arquivos. </w:t>
+      </w:r>
+    </w:p>
+    <w:p>
+      <w:pPr>
+        <w:jc w:val="both"/>
+        <w:rPr>
+          <w:sz w:val="28"/>
+          <w:szCs w:val="28"/>
+        </w:rPr>
+      </w:pPr>
+      <w:r>
+        <w:rPr>
+          <w:sz w:val="28"/>
+          <w:szCs w:val="28"/>
+        </w:rPr>
+        <w:t xml:space="preserve">Geralmente esse arquivo fica na raiz do projeto. </w:t>
+      </w:r>
+      <w:r>
+        <w:rPr>
+          <w:sz w:val="28"/>
+          <w:szCs w:val="28"/>
+        </w:rPr>
+        <w:t>Mas</w:t>
+      </w:r>
+      <w:r>
+        <w:rPr>
+          <w:sz w:val="28"/>
+          <w:szCs w:val="28"/>
+        </w:rPr>
+        <w:t xml:space="preserve"> é possível ter um arquivo desse em cada subpasta do projeto para indicar o que ela não deve salvar. </w:t>
+      </w:r>
+      <w:r>
+        <w:rPr>
+          <w:sz w:val="28"/>
+          <w:szCs w:val="28"/>
+        </w:rPr>
+        <w:t xml:space="preserve">Essa funcionalidade se torna útil principalmente em projetos que separam o front do </w:t>
+      </w:r>
+      <w:proofErr w:type="spellStart"/>
+      <w:r>
+        <w:rPr>
+          <w:sz w:val="28"/>
+          <w:szCs w:val="28"/>
+        </w:rPr>
+        <w:t>back</w:t>
+      </w:r>
+      <w:proofErr w:type="spellEnd"/>
+      <w:r>
+        <w:rPr>
+          <w:sz w:val="28"/>
+          <w:szCs w:val="28"/>
+        </w:rPr>
+        <w:t xml:space="preserve"> e devem ser salvos no mesmo repositório. </w:t>
+      </w:r>
+    </w:p>
+    <w:p>
+      <w:pPr>
+        <w:jc w:val="both"/>
+        <w:rPr>
+          <w:sz w:val="28"/>
+          <w:szCs w:val="28"/>
+        </w:rPr>
+      </w:pPr>
+      <w:r>
+        <w:rPr>
+          <w:sz w:val="28"/>
+          <w:szCs w:val="28"/>
+        </w:rPr>
+        <w:t>Não é necessário decorar o conteúdo desse arquivo. Basta ir no google e pesquisar por “</w:t>
+      </w:r>
+      <w:proofErr w:type="gramStart"/>
+      <w:r>
+        <w:rPr>
+          <w:sz w:val="28"/>
+          <w:szCs w:val="28"/>
+        </w:rPr>
+        <w:t>.net .</w:t>
+      </w:r>
+      <w:proofErr w:type="spellStart"/>
+      <w:r>
+        <w:rPr>
+          <w:sz w:val="28"/>
+          <w:szCs w:val="28"/>
+        </w:rPr>
+        <w:t>gitignore</w:t>
+      </w:r>
+      <w:proofErr w:type="spellEnd"/>
+      <w:proofErr w:type="gramEnd"/>
+      <w:r>
+        <w:rPr>
+          <w:sz w:val="28"/>
+          <w:szCs w:val="28"/>
+        </w:rPr>
+        <w:t xml:space="preserve">” e vários modelos serão apresentados a você. </w:t>
+      </w:r>
+      <w:r>
+        <w:rPr>
+          <w:sz w:val="28"/>
+          <w:szCs w:val="28"/>
+        </w:rPr>
+        <w:t xml:space="preserve">É importante salientar que dependendo da tecnologia usada os arquivos a serem ignorados serão outros. </w:t>
+      </w:r>
+    </w:p>
+    <w:p>
+      <w:pPr>
+        <w:jc w:val="both"/>
+        <w:rPr>
+          <w:sz w:val="28"/>
+          <w:szCs w:val="28"/>
+        </w:rPr>
+      </w:pPr>
+      <w:r>
+        <w:rPr>
+          <w:sz w:val="28"/>
+          <w:szCs w:val="28"/>
+        </w:rPr>
+        <w:t xml:space="preserve">Exemplos de arquivos que não devem ser salvos: arquivos compilados; arquivos de bibliotecas externas; arquivos de configuração de IDE; e arquivos de configuração do sistema. </w:t>
+      </w:r>
+    </w:p>
+    <w:p>
+      <w:pPr>
+        <w:jc w:val="both"/>
+        <w:rPr>
+          <w:sz w:val="28"/>
+          <w:szCs w:val="28"/>
+        </w:rPr>
+      </w:pPr>
+    </w:p>
+    <w:p>
+      <w:pPr>
+        <w:rPr>
+          <w:sz w:val="28"/>
+          <w:szCs w:val="28"/>
+        </w:rPr>
+      </w:pPr>
+      <w:r>
+        <w:rPr>
+          <w:sz w:val="28"/>
+          <w:szCs w:val="28"/>
+        </w:rPr>
+        <w:br w:type="page"/>
+      </w:r>
+    </w:p>
+    <w:p>
+      <w:pPr>
+        <w:jc w:val="both"/>
+        <w:rPr>
+          <w:b/>
+          <w:bCs/>
+          <w:sz w:val="28"/>
+          <w:szCs w:val="28"/>
+        </w:rPr>
+      </w:pPr>
+      <w:r>
+        <w:rPr>
+          <w:b/>
+          <w:bCs/>
+          <w:sz w:val="28"/>
+          <w:szCs w:val="28"/>
+        </w:rPr>
+        <w:lastRenderedPageBreak/>
+        <w:t xml:space="preserve">111. Removendo arquivos da área de </w:t>
+      </w:r>
+      <w:proofErr w:type="spellStart"/>
+      <w:r>
+        <w:rPr>
+          <w:b/>
+          <w:bCs/>
+          <w:sz w:val="28"/>
+          <w:szCs w:val="28"/>
+        </w:rPr>
+        <w:t>stage</w:t>
+      </w:r>
+      <w:proofErr w:type="spellEnd"/>
+    </w:p>
+    <w:p>
+      <w:pPr>
+        <w:jc w:val="both"/>
+        <w:rPr>
+          <w:sz w:val="28"/>
+          <w:szCs w:val="28"/>
+        </w:rPr>
+      </w:pPr>
+      <w:r>
+        <w:rPr>
+          <w:sz w:val="28"/>
+          <w:szCs w:val="28"/>
+        </w:rPr>
+        <w:t xml:space="preserve">Sempre </w:t>
+      </w:r>
+      <w:r>
+        <w:rPr>
+          <w:sz w:val="28"/>
+          <w:szCs w:val="28"/>
+        </w:rPr>
+        <w:t xml:space="preserve">que precisar remover um ou mais arquivos da área de </w:t>
+      </w:r>
+      <w:proofErr w:type="spellStart"/>
+      <w:r>
+        <w:rPr>
+          <w:sz w:val="28"/>
+          <w:szCs w:val="28"/>
+        </w:rPr>
+        <w:t>Stage</w:t>
+      </w:r>
+      <w:proofErr w:type="spellEnd"/>
+      <w:r>
+        <w:rPr>
+          <w:sz w:val="28"/>
+          <w:szCs w:val="28"/>
+        </w:rPr>
+        <w:t xml:space="preserve"> podemos usar o comando </w:t>
+      </w:r>
+      <w:proofErr w:type="spellStart"/>
+      <w:r>
+        <w:rPr>
           <w:sz w:val="28"/>
           <w:szCs w:val="28"/>
         </w:rPr>
@@ -3167,8 +3598,250 @@
       <w:proofErr w:type="spellEnd"/>
       <w:r>
         <w:rPr>
-          <w:b/>
-          <w:bCs/>
+          <w:sz w:val="28"/>
+          <w:szCs w:val="28"/>
+        </w:rPr>
+        <w:t xml:space="preserve"> reset. </w:t>
+      </w:r>
+    </w:p>
+    <w:p>
+      <w:pPr>
+        <w:jc w:val="both"/>
+        <w:rPr>
+          <w:sz w:val="28"/>
+          <w:szCs w:val="28"/>
+          <w:u w:val="single"/>
+        </w:rPr>
+      </w:pPr>
+      <w:r>
+        <w:rPr>
+          <w:sz w:val="28"/>
+          <w:szCs w:val="28"/>
+          <w:u w:val="single"/>
+        </w:rPr>
+        <w:t xml:space="preserve">Voltando </w:t>
+      </w:r>
+      <w:r>
+        <w:rPr>
+          <w:sz w:val="28"/>
+          <w:szCs w:val="28"/>
+          <w:u w:val="single"/>
+        </w:rPr>
+        <w:t>todos os</w:t>
+      </w:r>
+      <w:r>
+        <w:rPr>
+          <w:sz w:val="28"/>
+          <w:szCs w:val="28"/>
+          <w:u w:val="single"/>
+        </w:rPr>
+        <w:t xml:space="preserve"> arquivo</w:t>
+      </w:r>
+      <w:r>
+        <w:rPr>
+          <w:sz w:val="28"/>
+          <w:szCs w:val="28"/>
+          <w:u w:val="single"/>
+        </w:rPr>
+        <w:t>s</w:t>
+      </w:r>
+      <w:r>
+        <w:rPr>
+          <w:sz w:val="28"/>
+          <w:szCs w:val="28"/>
+          <w:u w:val="single"/>
+        </w:rPr>
+        <w:t xml:space="preserve">: </w:t>
+      </w:r>
+    </w:p>
+    <w:p>
+      <w:pPr>
+        <w:jc w:val="both"/>
+        <w:rPr>
+          <w:sz w:val="28"/>
+          <w:szCs w:val="28"/>
+        </w:rPr>
+      </w:pPr>
+      <w:r>
+        <w:rPr>
+          <w:sz w:val="28"/>
+          <w:szCs w:val="28"/>
+        </w:rPr>
+        <w:t xml:space="preserve">$ </w:t>
+      </w:r>
+      <w:proofErr w:type="spellStart"/>
+      <w:r>
+        <w:rPr>
+          <w:sz w:val="28"/>
+          <w:szCs w:val="28"/>
+        </w:rPr>
+        <w:t>git</w:t>
+      </w:r>
+      <w:proofErr w:type="spellEnd"/>
+      <w:r>
+        <w:rPr>
+          <w:sz w:val="28"/>
+          <w:szCs w:val="28"/>
+        </w:rPr>
+        <w:t xml:space="preserve"> </w:t>
+      </w:r>
+      <w:r>
+        <w:rPr>
+          <w:sz w:val="28"/>
+          <w:szCs w:val="28"/>
+        </w:rPr>
+        <w:t>reset</w:t>
+      </w:r>
+    </w:p>
+    <w:p>
+      <w:pPr>
+        <w:jc w:val="both"/>
+        <w:rPr>
+          <w:sz w:val="28"/>
+          <w:szCs w:val="28"/>
+          <w:u w:val="single"/>
+        </w:rPr>
+      </w:pPr>
+      <w:r>
+        <w:rPr>
+          <w:sz w:val="28"/>
+          <w:szCs w:val="28"/>
+          <w:u w:val="single"/>
+        </w:rPr>
+        <w:t xml:space="preserve">Voltando arquivo específico: </w:t>
+      </w:r>
+    </w:p>
+    <w:p>
+      <w:pPr>
+        <w:jc w:val="both"/>
+        <w:rPr>
+          <w:sz w:val="28"/>
+          <w:szCs w:val="28"/>
+          <w:lang w:val="en-US"/>
+        </w:rPr>
+      </w:pPr>
+      <w:r>
+        <w:rPr>
+          <w:sz w:val="28"/>
+          <w:szCs w:val="28"/>
+          <w:lang w:val="en-US"/>
+        </w:rPr>
+        <w:t xml:space="preserve">$ </w:t>
+      </w:r>
+      <w:proofErr w:type="gramStart"/>
+      <w:r>
+        <w:rPr>
+          <w:sz w:val="28"/>
+          <w:szCs w:val="28"/>
+          <w:lang w:val="en-US"/>
+        </w:rPr>
+        <w:t>git</w:t>
+      </w:r>
+      <w:proofErr w:type="gramEnd"/>
+      <w:r>
+        <w:rPr>
+          <w:sz w:val="28"/>
+          <w:szCs w:val="28"/>
+          <w:lang w:val="en-US"/>
+        </w:rPr>
+        <w:t xml:space="preserve"> restore –staged &lt;file name&gt;</w:t>
+      </w:r>
+    </w:p>
+    <w:p>
+      <w:pPr>
+        <w:jc w:val="both"/>
+        <w:rPr>
+          <w:sz w:val="28"/>
+          <w:szCs w:val="28"/>
+          <w:lang w:val="en-US"/>
+        </w:rPr>
+      </w:pPr>
+    </w:p>
+    <w:p>
+      <w:pPr>
+        <w:jc w:val="both"/>
+        <w:rPr>
+          <w:b/>
+          <w:bCs/>
+          <w:sz w:val="28"/>
+          <w:szCs w:val="28"/>
+        </w:rPr>
+      </w:pPr>
+      <w:r>
+        <w:rPr>
+          <w:b/>
+          <w:bCs/>
+          <w:sz w:val="28"/>
+          <w:szCs w:val="28"/>
+        </w:rPr>
+        <w:t>112. Desfazendo modificações não salvas</w:t>
+      </w:r>
+    </w:p>
+    <w:p>
+      <w:pPr>
+        <w:jc w:val="both"/>
+        <w:rPr>
+          <w:sz w:val="28"/>
+          <w:szCs w:val="28"/>
+        </w:rPr>
+      </w:pPr>
+      <w:r>
+        <w:rPr>
+          <w:sz w:val="28"/>
+          <w:szCs w:val="28"/>
+        </w:rPr>
+        <w:t>Imagine que você esteja trabalhando e</w:t>
+      </w:r>
+      <w:r>
+        <w:rPr>
+          <w:sz w:val="28"/>
+          <w:szCs w:val="28"/>
+        </w:rPr>
+        <w:t xml:space="preserve">m uma modificação e de repente nota que está tudo errado e precisa voltar tudo ao estado inicial. Execute o seguinte: </w:t>
+      </w:r>
+    </w:p>
+    <w:p>
+      <w:pPr>
+        <w:jc w:val="both"/>
+        <w:rPr>
+          <w:sz w:val="28"/>
+          <w:szCs w:val="28"/>
+        </w:rPr>
+      </w:pPr>
+      <w:r>
+        <w:rPr>
+          <w:sz w:val="28"/>
+          <w:szCs w:val="28"/>
+        </w:rPr>
+        <w:t xml:space="preserve">1º) Tire os arquivos de </w:t>
+      </w:r>
+      <w:proofErr w:type="spellStart"/>
+      <w:r>
+        <w:rPr>
+          <w:sz w:val="28"/>
+          <w:szCs w:val="28"/>
+        </w:rPr>
+        <w:t>Stage</w:t>
+      </w:r>
+      <w:proofErr w:type="spellEnd"/>
+      <w:r>
+        <w:rPr>
+          <w:sz w:val="28"/>
+          <w:szCs w:val="28"/>
+        </w:rPr>
+        <w:t xml:space="preserve">: $ </w:t>
+      </w:r>
+      <w:proofErr w:type="spellStart"/>
+      <w:r>
+        <w:rPr>
+          <w:sz w:val="28"/>
+          <w:szCs w:val="28"/>
+        </w:rPr>
+        <w:t>git</w:t>
+      </w:r>
+      <w:proofErr w:type="spellEnd"/>
+      <w:r>
+        <w:rPr>
           <w:sz w:val="28"/>
           <w:szCs w:val="28"/>
         </w:rPr>
@@ -3179,10 +3852,202 @@
       <w:pPr>
         <w:jc w:val="both"/>
         <w:rPr>
-          <w:b/>
-          <w:bCs/>
-          <w:sz w:val="28"/>
-          <w:szCs w:val="28"/>
+          <w:sz w:val="28"/>
+          <w:szCs w:val="28"/>
+        </w:rPr>
+      </w:pPr>
+      <w:r>
+        <w:rPr>
+          <w:sz w:val="28"/>
+          <w:szCs w:val="28"/>
+        </w:rPr>
+        <w:t xml:space="preserve">2º) </w:t>
+      </w:r>
+      <w:r>
+        <w:rPr>
+          <w:sz w:val="28"/>
+          <w:szCs w:val="28"/>
+        </w:rPr>
+        <w:t xml:space="preserve">Execute: $ </w:t>
+      </w:r>
+      <w:proofErr w:type="spellStart"/>
+      <w:r>
+        <w:rPr>
+          <w:sz w:val="28"/>
+          <w:szCs w:val="28"/>
+        </w:rPr>
+        <w:t>git</w:t>
+      </w:r>
+      <w:proofErr w:type="spellEnd"/>
+      <w:r>
+        <w:rPr>
+          <w:sz w:val="28"/>
+          <w:szCs w:val="28"/>
+        </w:rPr>
+        <w:t xml:space="preserve"> clean -</w:t>
+      </w:r>
+      <w:proofErr w:type="spellStart"/>
+      <w:r>
+        <w:rPr>
+          <w:sz w:val="28"/>
+          <w:szCs w:val="28"/>
+        </w:rPr>
+        <w:t>df</w:t>
+      </w:r>
+      <w:proofErr w:type="spellEnd"/>
+    </w:p>
+    <w:p>
+      <w:pPr>
+        <w:jc w:val="both"/>
+        <w:rPr>
+          <w:sz w:val="28"/>
+          <w:szCs w:val="28"/>
+        </w:rPr>
+      </w:pPr>
+      <w:r>
+        <w:rPr>
+          <w:sz w:val="28"/>
+          <w:szCs w:val="28"/>
+        </w:rPr>
+        <w:t xml:space="preserve">3º) Execute: $ </w:t>
+      </w:r>
+      <w:proofErr w:type="spellStart"/>
+      <w:r>
+        <w:rPr>
+          <w:sz w:val="28"/>
+          <w:szCs w:val="28"/>
+        </w:rPr>
+        <w:t>git</w:t>
+      </w:r>
+      <w:proofErr w:type="spellEnd"/>
+      <w:r>
+        <w:rPr>
+          <w:sz w:val="28"/>
+          <w:szCs w:val="28"/>
+        </w:rPr>
+        <w:t xml:space="preserve"> checkout </w:t>
+      </w:r>
+      <w:proofErr w:type="gramStart"/>
+      <w:r>
+        <w:rPr>
+          <w:sz w:val="28"/>
+          <w:szCs w:val="28"/>
+        </w:rPr>
+        <w:t>-- .</w:t>
+      </w:r>
+      <w:proofErr w:type="gramEnd"/>
+      <w:r>
+        <w:rPr>
+          <w:sz w:val="28"/>
+          <w:szCs w:val="28"/>
+        </w:rPr>
+        <w:t xml:space="preserve"> </w:t>
+      </w:r>
+    </w:p>
+    <w:p>
+      <w:pPr>
+        <w:jc w:val="both"/>
+        <w:rPr>
+          <w:sz w:val="28"/>
+          <w:szCs w:val="28"/>
+        </w:rPr>
+      </w:pPr>
+    </w:p>
+    <w:p>
+      <w:pPr>
+        <w:jc w:val="both"/>
+        <w:rPr>
+          <w:b/>
+          <w:bCs/>
+          <w:sz w:val="28"/>
+          <w:szCs w:val="28"/>
+        </w:rPr>
+      </w:pPr>
+      <w:r>
+        <w:rPr>
+          <w:b/>
+          <w:bCs/>
+          <w:sz w:val="28"/>
+          <w:szCs w:val="28"/>
+        </w:rPr>
+        <w:t xml:space="preserve">114. Deletando último </w:t>
+      </w:r>
+      <w:proofErr w:type="spellStart"/>
+      <w:r>
+        <w:rPr>
+          <w:b/>
+          <w:bCs/>
+          <w:sz w:val="28"/>
+          <w:szCs w:val="28"/>
+        </w:rPr>
+        <w:t>commit</w:t>
+      </w:r>
+      <w:proofErr w:type="spellEnd"/>
+      <w:r>
+        <w:rPr>
+          <w:b/>
+          <w:bCs/>
+          <w:sz w:val="28"/>
+          <w:szCs w:val="28"/>
+        </w:rPr>
+        <w:t xml:space="preserve"> sem deletar modificações no arquivo</w:t>
+      </w:r>
+    </w:p>
+    <w:p>
+      <w:pPr>
+        <w:jc w:val="both"/>
+        <w:rPr>
+          <w:sz w:val="28"/>
+          <w:szCs w:val="28"/>
+        </w:rPr>
+      </w:pPr>
+      <w:r>
+        <w:rPr>
+          <w:sz w:val="28"/>
+          <w:szCs w:val="28"/>
+        </w:rPr>
+        <w:t xml:space="preserve">Imagina que você tenha feito um </w:t>
+      </w:r>
+      <w:proofErr w:type="spellStart"/>
+      <w:r>
+        <w:rPr>
+          <w:sz w:val="28"/>
+          <w:szCs w:val="28"/>
+        </w:rPr>
+        <w:t>commit</w:t>
+      </w:r>
+      <w:proofErr w:type="spellEnd"/>
+      <w:r>
+        <w:rPr>
+          <w:sz w:val="28"/>
+          <w:szCs w:val="28"/>
+        </w:rPr>
+        <w:t xml:space="preserve">, porém por algum motivo você esqueceu de algum ajuste. Ao invés de fazer outro </w:t>
+      </w:r>
+      <w:proofErr w:type="spellStart"/>
+      <w:r>
+        <w:rPr>
+          <w:sz w:val="28"/>
+          <w:szCs w:val="28"/>
+        </w:rPr>
+        <w:t>commit</w:t>
+      </w:r>
+      <w:proofErr w:type="spellEnd"/>
+      <w:r>
+        <w:rPr>
+          <w:sz w:val="28"/>
+          <w:szCs w:val="28"/>
+        </w:rPr>
+        <w:t xml:space="preserve">, você quer desfazer o anterior e voltar a fazer outro mantendo as modificações já existentes e a nova. Use o seguinte comando: </w:t>
+      </w:r>
+    </w:p>
+    <w:p>
+      <w:pPr>
+        <w:jc w:val="both"/>
+        <w:rPr>
+          <w:sz w:val="28"/>
+          <w:szCs w:val="28"/>
+          <w:u w:val="single"/>
         </w:rPr>
       </w:pPr>
       <w:r>
@@ -3195,8 +4060,6 @@
       <w:proofErr w:type="spellStart"/>
       <w:r>
         <w:rPr>
-          <w:b/>
-          <w:bCs/>
           <w:sz w:val="28"/>
           <w:szCs w:val="28"/>
         </w:rPr>
@@ -3205,71 +4068,18 @@
       <w:proofErr w:type="spellEnd"/>
       <w:r>
         <w:rPr>
-          <w:b/>
-          <w:bCs/>
-          <w:sz w:val="28"/>
-          <w:szCs w:val="28"/>
-        </w:rPr>
-        <w:t xml:space="preserve"> clean -</w:t>
-      </w:r>
-      <w:proofErr w:type="spellStart"/>
-      <w:r>
-        <w:rPr>
-          <w:b/>
-          <w:bCs/>
-          <w:sz w:val="28"/>
-          <w:szCs w:val="28"/>
-        </w:rPr>
-        <w:t>df</w:t>
-      </w:r>
-      <w:proofErr w:type="spellEnd"/>
-    </w:p>
-    <w:p>
-      <w:pPr>
-        <w:jc w:val="both"/>
-        <w:rPr>
-          <w:sz w:val="28"/>
-          <w:szCs w:val="28"/>
-        </w:rPr>
-      </w:pPr>
-      <w:r>
-        <w:rPr>
-          <w:sz w:val="28"/>
-          <w:szCs w:val="28"/>
-        </w:rPr>
-        <w:t xml:space="preserve">$ </w:t>
-      </w:r>
-      <w:proofErr w:type="spellStart"/>
-      <w:r>
-        <w:rPr>
-          <w:b/>
-          <w:bCs/>
-          <w:sz w:val="28"/>
-          <w:szCs w:val="28"/>
-        </w:rPr>
-        <w:t>git</w:t>
-      </w:r>
-      <w:proofErr w:type="spellEnd"/>
-      <w:r>
-        <w:rPr>
-          <w:b/>
-          <w:bCs/>
-          <w:sz w:val="28"/>
-          <w:szCs w:val="28"/>
-        </w:rPr>
-        <w:t xml:space="preserve"> checkout </w:t>
-      </w:r>
-      <w:proofErr w:type="gramStart"/>
-      <w:r>
-        <w:rPr>
-          <w:b/>
-          <w:bCs/>
-          <w:sz w:val="28"/>
-          <w:szCs w:val="28"/>
-        </w:rPr>
-        <w:t>-- .</w:t>
-      </w:r>
-      <w:proofErr w:type="gramEnd"/>
+          <w:sz w:val="28"/>
+          <w:szCs w:val="28"/>
+        </w:rPr>
+        <w:t xml:space="preserve"> reset –soft HEAD~1</w:t>
+      </w:r>
+      <w:r>
+        <w:rPr>
+          <w:sz w:val="28"/>
+          <w:szCs w:val="28"/>
+        </w:rPr>
+        <w:t xml:space="preserve"> </w:t>
+      </w:r>
     </w:p>
     <w:sectPr>
       <w:pgSz w:w="11906" w:h="16838"/>

</xml_diff>

<commit_message>
Adicionado o remoção de commits e alterações
</commit_message>
<xml_diff>
--- a/Capitulos/GitGithub/GitGithub.docx
+++ b/Capitulos/GitGithub/GitGithub.docx
@@ -768,23 +768,50 @@
           <w:sz w:val="28"/>
           <w:szCs w:val="28"/>
         </w:rPr>
-        <w:t>102. Salvando a primeira versão de um projeto no Github</w:t>
-      </w:r>
-    </w:p>
-    <w:p>
-      <w:pPr>
-        <w:jc w:val="both"/>
-        <w:rPr>
-          <w:sz w:val="28"/>
-          <w:szCs w:val="28"/>
-        </w:rPr>
-      </w:pPr>
-      <w:r>
-        <w:rPr>
-          <w:sz w:val="28"/>
-          <w:szCs w:val="28"/>
-        </w:rPr>
-        <w:t xml:space="preserve">O primeiro passo é criar um repositório no Github, ou seja, </w:t>
+        <w:t xml:space="preserve">102. Salvando a primeira versão de um projeto no </w:t>
+      </w:r>
+      <w:proofErr w:type="spellStart"/>
+      <w:r>
+        <w:rPr>
+          <w:b/>
+          <w:bCs/>
+          <w:sz w:val="28"/>
+          <w:szCs w:val="28"/>
+        </w:rPr>
+        <w:t>Github</w:t>
+      </w:r>
+      <w:proofErr w:type="spellEnd"/>
+    </w:p>
+    <w:p>
+      <w:pPr>
+        <w:jc w:val="both"/>
+        <w:rPr>
+          <w:sz w:val="28"/>
+          <w:szCs w:val="28"/>
+        </w:rPr>
+      </w:pPr>
+      <w:r>
+        <w:rPr>
+          <w:sz w:val="28"/>
+          <w:szCs w:val="28"/>
+        </w:rPr>
+        <w:t xml:space="preserve">O primeiro passo é criar um repositório no </w:t>
+      </w:r>
+      <w:proofErr w:type="spellStart"/>
+      <w:r>
+        <w:rPr>
+          <w:sz w:val="28"/>
+          <w:szCs w:val="28"/>
+        </w:rPr>
+        <w:t>Github</w:t>
+      </w:r>
+      <w:proofErr w:type="spellEnd"/>
+      <w:r>
+        <w:rPr>
+          <w:sz w:val="28"/>
+          <w:szCs w:val="28"/>
+        </w:rPr>
+        <w:t xml:space="preserve">, ou seja, </w:t>
       </w:r>
       <w:proofErr w:type="gramStart"/>
       <w:r>
@@ -823,7 +850,23 @@
           <w:sz w:val="28"/>
           <w:szCs w:val="28"/>
         </w:rPr>
-        <w:t xml:space="preserve">Depois iremos criar localmente a pasta com o projeto ou os arquivos que queremos versionar em nosso computador. Devemos informar que essa pasta será um repositório usando o comando: </w:t>
+        <w:t xml:space="preserve">Depois iremos criar localmente a pasta com o projeto ou os arquivos que queremos </w:t>
+      </w:r>
+      <w:proofErr w:type="spellStart"/>
+      <w:r>
+        <w:rPr>
+          <w:sz w:val="28"/>
+          <w:szCs w:val="28"/>
+        </w:rPr>
+        <w:t>versionar</w:t>
+      </w:r>
+      <w:proofErr w:type="spellEnd"/>
+      <w:r>
+        <w:rPr>
+          <w:sz w:val="28"/>
+          <w:szCs w:val="28"/>
+        </w:rPr>
+        <w:t xml:space="preserve"> em nosso computador. Devemos informar que essa pasta será um repositório usando o comando: </w:t>
       </w:r>
     </w:p>
     <w:p>
@@ -1161,7 +1204,23 @@
           <w:sz w:val="28"/>
           <w:szCs w:val="28"/>
         </w:rPr>
-        <w:t xml:space="preserve">Para conseguir enviar os arquivos para o Github é necessário associar o repositório local ao remoto. </w:t>
+        <w:t xml:space="preserve">Para conseguir enviar os arquivos para o </w:t>
+      </w:r>
+      <w:proofErr w:type="spellStart"/>
+      <w:r>
+        <w:rPr>
+          <w:sz w:val="28"/>
+          <w:szCs w:val="28"/>
+        </w:rPr>
+        <w:t>Github</w:t>
+      </w:r>
+      <w:proofErr w:type="spellEnd"/>
+      <w:r>
+        <w:rPr>
+          <w:sz w:val="28"/>
+          <w:szCs w:val="28"/>
+        </w:rPr>
+        <w:t xml:space="preserve"> é necessário associar o repositório local ao remoto. </w:t>
       </w:r>
       <w:r>
         <w:rPr>
@@ -2405,23 +2464,7 @@
           <w:sz w:val="28"/>
           <w:szCs w:val="28"/>
         </w:rPr>
-        <w:t xml:space="preserve"> é importante pois podemos controlar os arquivos que queremos adicionar a cada versão. Por </w:t>
-      </w:r>
-      <w:proofErr w:type="gramStart"/>
-      <w:r>
-        <w:rPr>
-          <w:sz w:val="28"/>
-          <w:szCs w:val="28"/>
-        </w:rPr>
-        <w:t>exemplo ,ao</w:t>
-      </w:r>
-      <w:proofErr w:type="gramEnd"/>
-      <w:r>
-        <w:rPr>
-          <w:sz w:val="28"/>
-          <w:szCs w:val="28"/>
-        </w:rPr>
-        <w:t xml:space="preserve"> modificar 10 arquivos, 5 podem estar em uma </w:t>
+        <w:t xml:space="preserve"> é importante pois podemos controlar os arquivos que queremos adicionar a cada versão. Por exemplo ,ao modificar 10 arquivos, 5 podem estar em uma </w:t>
       </w:r>
       <w:proofErr w:type="spellStart"/>
       <w:r>
@@ -3442,15 +3485,7 @@
           <w:sz w:val="28"/>
           <w:szCs w:val="28"/>
         </w:rPr>
-        <w:t>Não é necessário decorar o conteúdo desse arquivo. Basta ir no google e pesquisar por “</w:t>
-      </w:r>
-      <w:proofErr w:type="gramStart"/>
-      <w:r>
-        <w:rPr>
-          <w:sz w:val="28"/>
-          <w:szCs w:val="28"/>
-        </w:rPr>
-        <w:t>.net .</w:t>
+        <w:t>Não é necessário decorar o conteúdo desse arquivo. Basta ir no google e pesquisar por “.net .</w:t>
       </w:r>
       <w:proofErr w:type="spellStart"/>
       <w:r>
@@ -3461,7 +3496,6 @@
         <w:t>gitignore</w:t>
       </w:r>
       <w:proofErr w:type="spellEnd"/>
-      <w:proofErr w:type="gramEnd"/>
       <w:r>
         <w:rPr>
           <w:sz w:val="28"/>
@@ -3717,6 +3751,186 @@
         <w:rPr>
           <w:sz w:val="28"/>
           <w:szCs w:val="28"/>
+        </w:rPr>
+      </w:pPr>
+      <w:r>
+        <w:rPr>
+          <w:sz w:val="28"/>
+          <w:szCs w:val="28"/>
+        </w:rPr>
+        <w:t xml:space="preserve">$ </w:t>
+      </w:r>
+      <w:proofErr w:type="spellStart"/>
+      <w:r>
+        <w:rPr>
+          <w:sz w:val="28"/>
+          <w:szCs w:val="28"/>
+        </w:rPr>
+        <w:t>git</w:t>
+      </w:r>
+      <w:proofErr w:type="spellEnd"/>
+      <w:r>
+        <w:rPr>
+          <w:sz w:val="28"/>
+          <w:szCs w:val="28"/>
+        </w:rPr>
+        <w:t xml:space="preserve"> </w:t>
+      </w:r>
+      <w:proofErr w:type="spellStart"/>
+      <w:r>
+        <w:rPr>
+          <w:sz w:val="28"/>
+          <w:szCs w:val="28"/>
+        </w:rPr>
+        <w:t>restore</w:t>
+      </w:r>
+      <w:proofErr w:type="spellEnd"/>
+      <w:r>
+        <w:rPr>
+          <w:sz w:val="28"/>
+          <w:szCs w:val="28"/>
+        </w:rPr>
+        <w:t xml:space="preserve"> –</w:t>
+      </w:r>
+      <w:proofErr w:type="spellStart"/>
+      <w:r>
+        <w:rPr>
+          <w:sz w:val="28"/>
+          <w:szCs w:val="28"/>
+        </w:rPr>
+        <w:t>staged</w:t>
+      </w:r>
+      <w:proofErr w:type="spellEnd"/>
+      <w:r>
+        <w:rPr>
+          <w:sz w:val="28"/>
+          <w:szCs w:val="28"/>
+        </w:rPr>
+        <w:t xml:space="preserve"> &lt;file </w:t>
+      </w:r>
+      <w:proofErr w:type="spellStart"/>
+      <w:r>
+        <w:rPr>
+          <w:sz w:val="28"/>
+          <w:szCs w:val="28"/>
+        </w:rPr>
+        <w:t>name</w:t>
+      </w:r>
+      <w:proofErr w:type="spellEnd"/>
+      <w:r>
+        <w:rPr>
+          <w:sz w:val="28"/>
+          <w:szCs w:val="28"/>
+        </w:rPr>
+        <w:t>&gt;</w:t>
+      </w:r>
+    </w:p>
+    <w:p>
+      <w:pPr>
+        <w:jc w:val="both"/>
+        <w:rPr>
+          <w:sz w:val="28"/>
+          <w:szCs w:val="28"/>
+        </w:rPr>
+      </w:pPr>
+    </w:p>
+    <w:p>
+      <w:pPr>
+        <w:jc w:val="both"/>
+        <w:rPr>
+          <w:b/>
+          <w:bCs/>
+          <w:sz w:val="28"/>
+          <w:szCs w:val="28"/>
+        </w:rPr>
+      </w:pPr>
+      <w:r>
+        <w:rPr>
+          <w:b/>
+          <w:bCs/>
+          <w:sz w:val="28"/>
+          <w:szCs w:val="28"/>
+        </w:rPr>
+        <w:t>112. Desfazendo modificações não salvas</w:t>
+      </w:r>
+    </w:p>
+    <w:p>
+      <w:pPr>
+        <w:jc w:val="both"/>
+        <w:rPr>
+          <w:sz w:val="28"/>
+          <w:szCs w:val="28"/>
+        </w:rPr>
+      </w:pPr>
+      <w:r>
+        <w:rPr>
+          <w:sz w:val="28"/>
+          <w:szCs w:val="28"/>
+        </w:rPr>
+        <w:t>Imagine que você esteja trabalhando e</w:t>
+      </w:r>
+      <w:r>
+        <w:rPr>
+          <w:sz w:val="28"/>
+          <w:szCs w:val="28"/>
+        </w:rPr>
+        <w:t xml:space="preserve">m uma modificação e de repente nota que está tudo errado e precisa voltar tudo ao estado inicial. Execute o seguinte: </w:t>
+      </w:r>
+    </w:p>
+    <w:p>
+      <w:pPr>
+        <w:jc w:val="both"/>
+        <w:rPr>
+          <w:sz w:val="28"/>
+          <w:szCs w:val="28"/>
+        </w:rPr>
+      </w:pPr>
+      <w:r>
+        <w:rPr>
+          <w:sz w:val="28"/>
+          <w:szCs w:val="28"/>
+        </w:rPr>
+        <w:t xml:space="preserve">1º) Tire os arquivos de </w:t>
+      </w:r>
+      <w:proofErr w:type="spellStart"/>
+      <w:r>
+        <w:rPr>
+          <w:sz w:val="28"/>
+          <w:szCs w:val="28"/>
+        </w:rPr>
+        <w:t>Stage</w:t>
+      </w:r>
+      <w:proofErr w:type="spellEnd"/>
+      <w:r>
+        <w:rPr>
+          <w:sz w:val="28"/>
+          <w:szCs w:val="28"/>
+        </w:rPr>
+        <w:t xml:space="preserve">: $ </w:t>
+      </w:r>
+      <w:proofErr w:type="spellStart"/>
+      <w:r>
+        <w:rPr>
+          <w:sz w:val="28"/>
+          <w:szCs w:val="28"/>
+        </w:rPr>
+        <w:t>git</w:t>
+      </w:r>
+      <w:proofErr w:type="spellEnd"/>
+      <w:r>
+        <w:rPr>
+          <w:sz w:val="28"/>
+          <w:szCs w:val="28"/>
+        </w:rPr>
+        <w:t xml:space="preserve"> reset</w:t>
+      </w:r>
+    </w:p>
+    <w:p>
+      <w:pPr>
+        <w:jc w:val="both"/>
+        <w:rPr>
+          <w:sz w:val="28"/>
+          <w:szCs w:val="28"/>
           <w:lang w:val="en-US"/>
         </w:rPr>
       </w:pPr>
@@ -3726,359 +3940,458 @@
           <w:szCs w:val="28"/>
           <w:lang w:val="en-US"/>
         </w:rPr>
+        <w:t xml:space="preserve">2º) </w:t>
+      </w:r>
+      <w:r>
+        <w:rPr>
+          <w:sz w:val="28"/>
+          <w:szCs w:val="28"/>
+          <w:lang w:val="en-US"/>
+        </w:rPr>
+        <w:t>Execute: $ git clean -</w:t>
+      </w:r>
+      <w:proofErr w:type="spellStart"/>
+      <w:r>
+        <w:rPr>
+          <w:sz w:val="28"/>
+          <w:szCs w:val="28"/>
+          <w:lang w:val="en-US"/>
+        </w:rPr>
+        <w:t>df</w:t>
+      </w:r>
+      <w:proofErr w:type="spellEnd"/>
+    </w:p>
+    <w:p>
+      <w:pPr>
+        <w:jc w:val="both"/>
+        <w:rPr>
+          <w:sz w:val="28"/>
+          <w:szCs w:val="28"/>
+          <w:lang w:val="en-US"/>
+        </w:rPr>
+      </w:pPr>
+      <w:r>
+        <w:rPr>
+          <w:sz w:val="28"/>
+          <w:szCs w:val="28"/>
+          <w:lang w:val="en-US"/>
+        </w:rPr>
+        <w:t xml:space="preserve">3º) Execute: $ git checkout </w:t>
+      </w:r>
+      <w:proofErr w:type="gramStart"/>
+      <w:r>
+        <w:rPr>
+          <w:sz w:val="28"/>
+          <w:szCs w:val="28"/>
+          <w:lang w:val="en-US"/>
+        </w:rPr>
+        <w:t>-- .</w:t>
+      </w:r>
+      <w:proofErr w:type="gramEnd"/>
+      <w:r>
+        <w:rPr>
+          <w:sz w:val="28"/>
+          <w:szCs w:val="28"/>
+          <w:lang w:val="en-US"/>
+        </w:rPr>
+        <w:t xml:space="preserve"> </w:t>
+      </w:r>
+    </w:p>
+    <w:p>
+      <w:pPr>
+        <w:jc w:val="both"/>
+        <w:rPr>
+          <w:sz w:val="6"/>
+          <w:szCs w:val="6"/>
+          <w:lang w:val="en-US"/>
+        </w:rPr>
+      </w:pPr>
+    </w:p>
+    <w:p>
+      <w:pPr>
+        <w:jc w:val="both"/>
+        <w:rPr>
+          <w:b/>
+          <w:bCs/>
+          <w:sz w:val="28"/>
+          <w:szCs w:val="28"/>
+        </w:rPr>
+      </w:pPr>
+      <w:r>
+        <w:rPr>
+          <w:b/>
+          <w:bCs/>
+          <w:sz w:val="28"/>
+          <w:szCs w:val="28"/>
+        </w:rPr>
+        <w:t xml:space="preserve">114. Deletando último </w:t>
+      </w:r>
+      <w:proofErr w:type="spellStart"/>
+      <w:r>
+        <w:rPr>
+          <w:b/>
+          <w:bCs/>
+          <w:sz w:val="28"/>
+          <w:szCs w:val="28"/>
+        </w:rPr>
+        <w:t>c</w:t>
+      </w:r>
+      <w:r>
+        <w:rPr>
+          <w:b/>
+          <w:bCs/>
+          <w:sz w:val="28"/>
+          <w:szCs w:val="28"/>
+        </w:rPr>
+        <w:t>ommit</w:t>
+      </w:r>
+      <w:proofErr w:type="spellEnd"/>
+      <w:r>
+        <w:rPr>
+          <w:b/>
+          <w:bCs/>
+          <w:sz w:val="28"/>
+          <w:szCs w:val="28"/>
+        </w:rPr>
+        <w:t xml:space="preserve"> sem deletar modificações no arquivo</w:t>
+      </w:r>
+    </w:p>
+    <w:p>
+      <w:pPr>
+        <w:jc w:val="both"/>
+        <w:rPr>
+          <w:sz w:val="28"/>
+          <w:szCs w:val="28"/>
+        </w:rPr>
+      </w:pPr>
+      <w:r>
+        <w:rPr>
+          <w:sz w:val="28"/>
+          <w:szCs w:val="28"/>
+        </w:rPr>
+        <w:t xml:space="preserve">Imagina que você tenha feito um </w:t>
+      </w:r>
+      <w:proofErr w:type="spellStart"/>
+      <w:r>
+        <w:rPr>
+          <w:sz w:val="28"/>
+          <w:szCs w:val="28"/>
+        </w:rPr>
+        <w:t>commit</w:t>
+      </w:r>
+      <w:proofErr w:type="spellEnd"/>
+      <w:r>
+        <w:rPr>
+          <w:sz w:val="28"/>
+          <w:szCs w:val="28"/>
+        </w:rPr>
+        <w:t xml:space="preserve">, porém por algum motivo você esqueceu de algum ajuste. </w:t>
+      </w:r>
+      <w:r>
+        <w:rPr>
+          <w:sz w:val="28"/>
+          <w:szCs w:val="28"/>
+        </w:rPr>
+        <w:t>Ao</w:t>
+      </w:r>
+      <w:r>
+        <w:rPr>
+          <w:sz w:val="28"/>
+          <w:szCs w:val="28"/>
+        </w:rPr>
+        <w:t xml:space="preserve"> invés de fazer outro </w:t>
+      </w:r>
+      <w:proofErr w:type="spellStart"/>
+      <w:r>
+        <w:rPr>
+          <w:sz w:val="28"/>
+          <w:szCs w:val="28"/>
+        </w:rPr>
+        <w:t>commit</w:t>
+      </w:r>
+      <w:proofErr w:type="spellEnd"/>
+      <w:r>
+        <w:rPr>
+          <w:sz w:val="28"/>
+          <w:szCs w:val="28"/>
+        </w:rPr>
+        <w:t xml:space="preserve">, você quer desfazer o anterior e voltar a fazer outro </w:t>
+      </w:r>
+      <w:r>
+        <w:rPr>
+          <w:sz w:val="28"/>
+          <w:szCs w:val="28"/>
+          <w:u w:val="single"/>
+        </w:rPr>
+        <w:t>mantendo as modificações já existentes</w:t>
+      </w:r>
+      <w:r>
+        <w:rPr>
+          <w:sz w:val="28"/>
+          <w:szCs w:val="28"/>
+        </w:rPr>
+        <w:t xml:space="preserve"> e a nova. Use o seguinte comando: </w:t>
+      </w:r>
+    </w:p>
+    <w:p>
+      <w:pPr>
+        <w:jc w:val="both"/>
+        <w:rPr>
+          <w:sz w:val="28"/>
+          <w:szCs w:val="28"/>
+        </w:rPr>
+      </w:pPr>
+      <w:r>
+        <w:rPr>
+          <w:sz w:val="28"/>
+          <w:szCs w:val="28"/>
+        </w:rPr>
         <w:t xml:space="preserve">$ </w:t>
       </w:r>
-      <w:proofErr w:type="gramStart"/>
-      <w:r>
+      <w:proofErr w:type="spellStart"/>
+      <w:r>
+        <w:rPr>
+          <w:sz w:val="28"/>
+          <w:szCs w:val="28"/>
+        </w:rPr>
+        <w:t>git</w:t>
+      </w:r>
+      <w:proofErr w:type="spellEnd"/>
+      <w:r>
+        <w:rPr>
+          <w:sz w:val="28"/>
+          <w:szCs w:val="28"/>
+        </w:rPr>
+        <w:t xml:space="preserve"> reset –soft HEAD~1</w:t>
+      </w:r>
+      <w:r>
+        <w:rPr>
+          <w:sz w:val="28"/>
+          <w:szCs w:val="28"/>
+        </w:rPr>
+        <w:t xml:space="preserve"> </w:t>
+      </w:r>
+    </w:p>
+    <w:p>
+      <w:pPr>
+        <w:jc w:val="both"/>
+        <w:rPr>
+          <w:sz w:val="14"/>
+          <w:szCs w:val="14"/>
+        </w:rPr>
+      </w:pPr>
+    </w:p>
+    <w:p>
+      <w:pPr>
+        <w:jc w:val="both"/>
+        <w:rPr>
+          <w:b/>
+          <w:bCs/>
+          <w:sz w:val="28"/>
+          <w:szCs w:val="28"/>
+        </w:rPr>
+      </w:pPr>
+      <w:r>
+        <w:rPr>
+          <w:b/>
+          <w:bCs/>
+          <w:sz w:val="28"/>
+          <w:szCs w:val="28"/>
+        </w:rPr>
+        <w:t xml:space="preserve">115. Deletando </w:t>
+      </w:r>
+      <w:proofErr w:type="spellStart"/>
+      <w:r>
+        <w:rPr>
+          <w:b/>
+          <w:bCs/>
+          <w:sz w:val="28"/>
+          <w:szCs w:val="28"/>
+        </w:rPr>
+        <w:t>commits</w:t>
+      </w:r>
+      <w:proofErr w:type="spellEnd"/>
+      <w:r>
+        <w:rPr>
+          <w:b/>
+          <w:bCs/>
+          <w:sz w:val="28"/>
+          <w:szCs w:val="28"/>
+        </w:rPr>
+        <w:t xml:space="preserve"> e</w:t>
+      </w:r>
+      <w:r>
+        <w:rPr>
+          <w:b/>
+          <w:bCs/>
+          <w:sz w:val="28"/>
+          <w:szCs w:val="28"/>
+        </w:rPr>
+        <w:t xml:space="preserve"> as</w:t>
+      </w:r>
+      <w:r>
+        <w:rPr>
+          <w:b/>
+          <w:bCs/>
+          <w:sz w:val="28"/>
+          <w:szCs w:val="28"/>
+        </w:rPr>
+        <w:t xml:space="preserve"> modificações em arquivos</w:t>
+      </w:r>
+    </w:p>
+    <w:p>
+      <w:pPr>
+        <w:jc w:val="both"/>
+        <w:rPr>
+          <w:sz w:val="28"/>
+          <w:szCs w:val="28"/>
+        </w:rPr>
+      </w:pPr>
+      <w:r>
+        <w:rPr>
+          <w:sz w:val="28"/>
+          <w:szCs w:val="28"/>
+        </w:rPr>
+        <w:t xml:space="preserve">Voltar o projeto ao estado de um dado </w:t>
+      </w:r>
+      <w:proofErr w:type="spellStart"/>
+      <w:r>
+        <w:rPr>
+          <w:sz w:val="28"/>
+          <w:szCs w:val="28"/>
+        </w:rPr>
+        <w:t>commit</w:t>
+      </w:r>
+      <w:proofErr w:type="spellEnd"/>
+      <w:r>
+        <w:rPr>
+          <w:sz w:val="28"/>
+          <w:szCs w:val="28"/>
+        </w:rPr>
+        <w:t xml:space="preserve">, </w:t>
+      </w:r>
+      <w:r>
+        <w:rPr>
+          <w:sz w:val="28"/>
+          <w:szCs w:val="28"/>
+          <w:u w:val="single"/>
+        </w:rPr>
+        <w:t>deletando as modificações</w:t>
+      </w:r>
+      <w:r>
+        <w:rPr>
+          <w:sz w:val="28"/>
+          <w:szCs w:val="28"/>
+        </w:rPr>
+        <w:t xml:space="preserve"> que ocorreram posteriormente: </w:t>
+      </w:r>
+    </w:p>
+    <w:p>
+      <w:pPr>
+        <w:jc w:val="both"/>
         <w:rPr>
           <w:sz w:val="28"/>
           <w:szCs w:val="28"/>
           <w:lang w:val="en-US"/>
         </w:rPr>
+      </w:pPr>
+      <w:r>
+        <w:rPr>
+          <w:sz w:val="28"/>
+          <w:szCs w:val="28"/>
+          <w:lang w:val="en-US"/>
+        </w:rPr>
+        <w:t>$ git reset –hard &lt;</w:t>
+      </w:r>
+      <w:proofErr w:type="spellStart"/>
+      <w:r>
+        <w:rPr>
+          <w:sz w:val="28"/>
+          <w:szCs w:val="28"/>
+          <w:lang w:val="en-US"/>
+        </w:rPr>
+        <w:t>código</w:t>
+      </w:r>
+      <w:proofErr w:type="spellEnd"/>
+      <w:r>
+        <w:rPr>
+          <w:sz w:val="28"/>
+          <w:szCs w:val="28"/>
+          <w:lang w:val="en-US"/>
+        </w:rPr>
+        <w:t xml:space="preserve"> commit&gt;</w:t>
+      </w:r>
+    </w:p>
+    <w:p>
+      <w:pPr>
+        <w:jc w:val="both"/>
+        <w:rPr>
+          <w:sz w:val="28"/>
+          <w:szCs w:val="28"/>
+        </w:rPr>
+      </w:pPr>
+      <w:r>
+        <w:rPr>
+          <w:sz w:val="28"/>
+          <w:szCs w:val="28"/>
+        </w:rPr>
+        <w:t>Voltar o projeto ao estado d</w:t>
+      </w:r>
+      <w:r>
+        <w:rPr>
+          <w:sz w:val="28"/>
+          <w:szCs w:val="28"/>
+        </w:rPr>
+        <w:t xml:space="preserve">o último penúltimo </w:t>
+      </w:r>
+      <w:proofErr w:type="spellStart"/>
+      <w:r>
+        <w:rPr>
+          <w:sz w:val="28"/>
+          <w:szCs w:val="28"/>
+        </w:rPr>
+        <w:t>commit</w:t>
+      </w:r>
+      <w:proofErr w:type="spellEnd"/>
+      <w:r>
+        <w:rPr>
+          <w:sz w:val="28"/>
+          <w:szCs w:val="28"/>
+        </w:rPr>
+        <w:t xml:space="preserve">: </w:t>
+      </w:r>
+    </w:p>
+    <w:p>
+      <w:pPr>
+        <w:jc w:val="both"/>
+        <w:rPr>
+          <w:sz w:val="28"/>
+          <w:szCs w:val="28"/>
+          <w:u w:val="single"/>
+        </w:rPr>
+      </w:pPr>
+      <w:r>
+        <w:rPr>
+          <w:sz w:val="28"/>
+          <w:szCs w:val="28"/>
+        </w:rPr>
+        <w:t>$</w:t>
+      </w:r>
+      <w:proofErr w:type="spellStart"/>
+      <w:r>
+        <w:rPr>
+          <w:sz w:val="28"/>
+          <w:szCs w:val="28"/>
+        </w:rPr>
         <w:t>git</w:t>
       </w:r>
-      <w:proofErr w:type="gramEnd"/>
-      <w:r>
-        <w:rPr>
-          <w:sz w:val="28"/>
-          <w:szCs w:val="28"/>
-          <w:lang w:val="en-US"/>
-        </w:rPr>
-        <w:t xml:space="preserve"> restore –staged &lt;file name&gt;</w:t>
-      </w:r>
-    </w:p>
-    <w:p>
-      <w:pPr>
-        <w:jc w:val="both"/>
-        <w:rPr>
-          <w:sz w:val="28"/>
-          <w:szCs w:val="28"/>
-          <w:lang w:val="en-US"/>
-        </w:rPr>
-      </w:pPr>
-    </w:p>
-    <w:p>
-      <w:pPr>
-        <w:jc w:val="both"/>
-        <w:rPr>
-          <w:b/>
-          <w:bCs/>
-          <w:sz w:val="28"/>
-          <w:szCs w:val="28"/>
-        </w:rPr>
-      </w:pPr>
-      <w:r>
-        <w:rPr>
-          <w:b/>
-          <w:bCs/>
-          <w:sz w:val="28"/>
-          <w:szCs w:val="28"/>
-        </w:rPr>
-        <w:t>112. Desfazendo modificações não salvas</w:t>
-      </w:r>
-    </w:p>
-    <w:p>
-      <w:pPr>
-        <w:jc w:val="both"/>
-        <w:rPr>
-          <w:sz w:val="28"/>
-          <w:szCs w:val="28"/>
-        </w:rPr>
-      </w:pPr>
-      <w:r>
-        <w:rPr>
-          <w:sz w:val="28"/>
-          <w:szCs w:val="28"/>
-        </w:rPr>
-        <w:t>Imagine que você esteja trabalhando e</w:t>
-      </w:r>
-      <w:r>
-        <w:rPr>
-          <w:sz w:val="28"/>
-          <w:szCs w:val="28"/>
-        </w:rPr>
-        <w:t xml:space="preserve">m uma modificação e de repente nota que está tudo errado e precisa voltar tudo ao estado inicial. Execute o seguinte: </w:t>
-      </w:r>
-    </w:p>
-    <w:p>
-      <w:pPr>
-        <w:jc w:val="both"/>
-        <w:rPr>
-          <w:sz w:val="28"/>
-          <w:szCs w:val="28"/>
-        </w:rPr>
-      </w:pPr>
-      <w:r>
-        <w:rPr>
-          <w:sz w:val="28"/>
-          <w:szCs w:val="28"/>
-        </w:rPr>
-        <w:t xml:space="preserve">1º) Tire os arquivos de </w:t>
-      </w:r>
-      <w:proofErr w:type="spellStart"/>
-      <w:r>
-        <w:rPr>
-          <w:sz w:val="28"/>
-          <w:szCs w:val="28"/>
-        </w:rPr>
-        <w:t>Stage</w:t>
-      </w:r>
-      <w:proofErr w:type="spellEnd"/>
-      <w:r>
-        <w:rPr>
-          <w:sz w:val="28"/>
-          <w:szCs w:val="28"/>
-        </w:rPr>
-        <w:t xml:space="preserve">: $ </w:t>
-      </w:r>
-      <w:proofErr w:type="spellStart"/>
-      <w:r>
-        <w:rPr>
-          <w:sz w:val="28"/>
-          <w:szCs w:val="28"/>
-        </w:rPr>
-        <w:t>git</w:t>
-      </w:r>
-      <w:proofErr w:type="spellEnd"/>
-      <w:r>
-        <w:rPr>
-          <w:sz w:val="28"/>
-          <w:szCs w:val="28"/>
-        </w:rPr>
-        <w:t xml:space="preserve"> reset</w:t>
-      </w:r>
-    </w:p>
-    <w:p>
-      <w:pPr>
-        <w:jc w:val="both"/>
-        <w:rPr>
-          <w:sz w:val="28"/>
-          <w:szCs w:val="28"/>
-        </w:rPr>
-      </w:pPr>
-      <w:r>
-        <w:rPr>
-          <w:sz w:val="28"/>
-          <w:szCs w:val="28"/>
-        </w:rPr>
-        <w:t xml:space="preserve">2º) </w:t>
-      </w:r>
-      <w:r>
-        <w:rPr>
-          <w:sz w:val="28"/>
-          <w:szCs w:val="28"/>
-        </w:rPr>
-        <w:t xml:space="preserve">Execute: $ </w:t>
-      </w:r>
-      <w:proofErr w:type="spellStart"/>
-      <w:r>
-        <w:rPr>
-          <w:sz w:val="28"/>
-          <w:szCs w:val="28"/>
-        </w:rPr>
-        <w:t>git</w:t>
-      </w:r>
-      <w:proofErr w:type="spellEnd"/>
-      <w:r>
-        <w:rPr>
-          <w:sz w:val="28"/>
-          <w:szCs w:val="28"/>
-        </w:rPr>
-        <w:t xml:space="preserve"> clean -</w:t>
-      </w:r>
-      <w:proofErr w:type="spellStart"/>
-      <w:r>
-        <w:rPr>
-          <w:sz w:val="28"/>
-          <w:szCs w:val="28"/>
-        </w:rPr>
-        <w:t>df</w:t>
-      </w:r>
-      <w:proofErr w:type="spellEnd"/>
-    </w:p>
-    <w:p>
-      <w:pPr>
-        <w:jc w:val="both"/>
-        <w:rPr>
-          <w:sz w:val="28"/>
-          <w:szCs w:val="28"/>
-        </w:rPr>
-      </w:pPr>
-      <w:r>
-        <w:rPr>
-          <w:sz w:val="28"/>
-          <w:szCs w:val="28"/>
-        </w:rPr>
-        <w:t xml:space="preserve">3º) Execute: $ </w:t>
-      </w:r>
-      <w:proofErr w:type="spellStart"/>
-      <w:r>
-        <w:rPr>
-          <w:sz w:val="28"/>
-          <w:szCs w:val="28"/>
-        </w:rPr>
-        <w:t>git</w:t>
-      </w:r>
-      <w:proofErr w:type="spellEnd"/>
-      <w:r>
-        <w:rPr>
-          <w:sz w:val="28"/>
-          <w:szCs w:val="28"/>
-        </w:rPr>
-        <w:t xml:space="preserve"> checkout </w:t>
-      </w:r>
-      <w:proofErr w:type="gramStart"/>
-      <w:r>
-        <w:rPr>
-          <w:sz w:val="28"/>
-          <w:szCs w:val="28"/>
-        </w:rPr>
-        <w:t>-- .</w:t>
-      </w:r>
-      <w:proofErr w:type="gramEnd"/>
-      <w:r>
-        <w:rPr>
-          <w:sz w:val="28"/>
-          <w:szCs w:val="28"/>
-        </w:rPr>
-        <w:t xml:space="preserve"> </w:t>
-      </w:r>
-    </w:p>
-    <w:p>
-      <w:pPr>
-        <w:jc w:val="both"/>
-        <w:rPr>
-          <w:sz w:val="28"/>
-          <w:szCs w:val="28"/>
-        </w:rPr>
-      </w:pPr>
-    </w:p>
-    <w:p>
-      <w:pPr>
-        <w:jc w:val="both"/>
-        <w:rPr>
-          <w:b/>
-          <w:bCs/>
-          <w:sz w:val="28"/>
-          <w:szCs w:val="28"/>
-        </w:rPr>
-      </w:pPr>
-      <w:r>
-        <w:rPr>
-          <w:b/>
-          <w:bCs/>
-          <w:sz w:val="28"/>
-          <w:szCs w:val="28"/>
-        </w:rPr>
-        <w:t xml:space="preserve">114. Deletando último </w:t>
-      </w:r>
-      <w:proofErr w:type="spellStart"/>
-      <w:r>
-        <w:rPr>
-          <w:b/>
-          <w:bCs/>
-          <w:sz w:val="28"/>
-          <w:szCs w:val="28"/>
-        </w:rPr>
-        <w:t>commit</w:t>
-      </w:r>
-      <w:proofErr w:type="spellEnd"/>
-      <w:r>
-        <w:rPr>
-          <w:b/>
-          <w:bCs/>
-          <w:sz w:val="28"/>
-          <w:szCs w:val="28"/>
-        </w:rPr>
-        <w:t xml:space="preserve"> sem deletar modificações no arquivo</w:t>
-      </w:r>
-    </w:p>
-    <w:p>
-      <w:pPr>
-        <w:jc w:val="both"/>
-        <w:rPr>
-          <w:sz w:val="28"/>
-          <w:szCs w:val="28"/>
-        </w:rPr>
-      </w:pPr>
-      <w:r>
-        <w:rPr>
-          <w:sz w:val="28"/>
-          <w:szCs w:val="28"/>
-        </w:rPr>
-        <w:t xml:space="preserve">Imagina que você tenha feito um </w:t>
-      </w:r>
-      <w:proofErr w:type="spellStart"/>
-      <w:r>
-        <w:rPr>
-          <w:sz w:val="28"/>
-          <w:szCs w:val="28"/>
-        </w:rPr>
-        <w:t>commit</w:t>
-      </w:r>
-      <w:proofErr w:type="spellEnd"/>
-      <w:r>
-        <w:rPr>
-          <w:sz w:val="28"/>
-          <w:szCs w:val="28"/>
-        </w:rPr>
-        <w:t xml:space="preserve">, porém por algum motivo você esqueceu de algum ajuste. Ao invés de fazer outro </w:t>
-      </w:r>
-      <w:proofErr w:type="spellStart"/>
-      <w:r>
-        <w:rPr>
-          <w:sz w:val="28"/>
-          <w:szCs w:val="28"/>
-        </w:rPr>
-        <w:t>commit</w:t>
-      </w:r>
-      <w:proofErr w:type="spellEnd"/>
-      <w:r>
-        <w:rPr>
-          <w:sz w:val="28"/>
-          <w:szCs w:val="28"/>
-        </w:rPr>
-        <w:t xml:space="preserve">, você quer desfazer o anterior e voltar a fazer outro mantendo as modificações já existentes e a nova. Use o seguinte comando: </w:t>
-      </w:r>
-    </w:p>
-    <w:p>
-      <w:pPr>
-        <w:jc w:val="both"/>
-        <w:rPr>
-          <w:sz w:val="28"/>
-          <w:szCs w:val="28"/>
-          <w:u w:val="single"/>
-        </w:rPr>
-      </w:pPr>
-      <w:r>
-        <w:rPr>
-          <w:sz w:val="28"/>
-          <w:szCs w:val="28"/>
-        </w:rPr>
-        <w:t xml:space="preserve">$ </w:t>
-      </w:r>
-      <w:proofErr w:type="spellStart"/>
-      <w:r>
-        <w:rPr>
-          <w:sz w:val="28"/>
-          <w:szCs w:val="28"/>
-        </w:rPr>
-        <w:t>git</w:t>
-      </w:r>
-      <w:proofErr w:type="spellEnd"/>
-      <w:r>
-        <w:rPr>
-          <w:sz w:val="28"/>
-          <w:szCs w:val="28"/>
-        </w:rPr>
-        <w:t xml:space="preserve"> reset –soft HEAD~1</w:t>
-      </w:r>
-      <w:r>
-        <w:rPr>
-          <w:sz w:val="28"/>
-          <w:szCs w:val="28"/>
-        </w:rPr>
-        <w:t xml:space="preserve"> </w:t>
+      <w:proofErr w:type="spellEnd"/>
+      <w:r>
+        <w:rPr>
+          <w:sz w:val="28"/>
+          <w:szCs w:val="28"/>
+        </w:rPr>
+        <w:t xml:space="preserve"> reset –hard HEAD~1</w:t>
       </w:r>
     </w:p>
     <w:sectPr>

</xml_diff>

<commit_message>
adicionado o comando git pull
</commit_message>
<xml_diff>
--- a/Capitulos/GitGithub/GitGithub.docx
+++ b/Capitulos/GitGithub/GitGithub.docx
@@ -1023,7 +1023,6 @@
         </w:rPr>
         <w:t xml:space="preserve"> </w:t>
       </w:r>
-      <w:proofErr w:type="spellStart"/>
       <w:proofErr w:type="gramStart"/>
       <w:r>
         <w:rPr>
@@ -1032,17 +1031,7 @@
           <w:sz w:val="28"/>
           <w:szCs w:val="28"/>
         </w:rPr>
-        <w:t>add</w:t>
-      </w:r>
-      <w:proofErr w:type="spellEnd"/>
-      <w:r>
-        <w:rPr>
-          <w:b/>
-          <w:bCs/>
-          <w:sz w:val="28"/>
-          <w:szCs w:val="28"/>
-        </w:rPr>
-        <w:t xml:space="preserve"> .</w:t>
+        <w:t>add .</w:t>
       </w:r>
       <w:proofErr w:type="gramEnd"/>
       <w:r>
@@ -3208,26 +3197,121 @@
         <w:rPr>
           <w:sz w:val="28"/>
           <w:szCs w:val="28"/>
-          <w:lang w:val="en-US"/>
-        </w:rPr>
-      </w:pPr>
-      <w:r>
-        <w:rPr>
-          <w:sz w:val="28"/>
-          <w:szCs w:val="28"/>
-          <w:lang w:val="en-US"/>
+        </w:rPr>
+      </w:pPr>
+      <w:r>
+        <w:rPr>
+          <w:sz w:val="28"/>
+          <w:szCs w:val="28"/>
         </w:rPr>
         <w:t xml:space="preserve">$ </w:t>
       </w:r>
-      <w:r>
-        <w:rPr>
-          <w:b/>
-          <w:bCs/>
-          <w:sz w:val="28"/>
-          <w:szCs w:val="28"/>
-          <w:lang w:val="en-US"/>
-        </w:rPr>
-        <w:t xml:space="preserve">git </w:t>
+      <w:proofErr w:type="spellStart"/>
+      <w:r>
+        <w:rPr>
+          <w:b/>
+          <w:bCs/>
+          <w:sz w:val="28"/>
+          <w:szCs w:val="28"/>
+        </w:rPr>
+        <w:t>git</w:t>
+      </w:r>
+      <w:proofErr w:type="spellEnd"/>
+      <w:r>
+        <w:rPr>
+          <w:b/>
+          <w:bCs/>
+          <w:sz w:val="28"/>
+          <w:szCs w:val="28"/>
+        </w:rPr>
+        <w:t xml:space="preserve"> reset</w:t>
+      </w:r>
+    </w:p>
+    <w:p>
+      <w:pPr>
+        <w:jc w:val="both"/>
+        <w:rPr>
+          <w:b/>
+          <w:bCs/>
+          <w:sz w:val="28"/>
+          <w:szCs w:val="28"/>
+        </w:rPr>
+      </w:pPr>
+      <w:r>
+        <w:rPr>
+          <w:sz w:val="28"/>
+          <w:szCs w:val="28"/>
+        </w:rPr>
+        <w:t xml:space="preserve">$ </w:t>
+      </w:r>
+      <w:proofErr w:type="spellStart"/>
+      <w:r>
+        <w:rPr>
+          <w:b/>
+          <w:bCs/>
+          <w:sz w:val="28"/>
+          <w:szCs w:val="28"/>
+        </w:rPr>
+        <w:t>git</w:t>
+      </w:r>
+      <w:proofErr w:type="spellEnd"/>
+      <w:r>
+        <w:rPr>
+          <w:b/>
+          <w:bCs/>
+          <w:sz w:val="28"/>
+          <w:szCs w:val="28"/>
+        </w:rPr>
+        <w:t xml:space="preserve"> clean -</w:t>
+      </w:r>
+      <w:proofErr w:type="spellStart"/>
+      <w:r>
+        <w:rPr>
+          <w:b/>
+          <w:bCs/>
+          <w:sz w:val="28"/>
+          <w:szCs w:val="28"/>
+        </w:rPr>
+        <w:t>df</w:t>
+      </w:r>
+      <w:proofErr w:type="spellEnd"/>
+    </w:p>
+    <w:p>
+      <w:pPr>
+        <w:jc w:val="both"/>
+        <w:rPr>
+          <w:b/>
+          <w:bCs/>
+          <w:sz w:val="28"/>
+          <w:szCs w:val="28"/>
+        </w:rPr>
+      </w:pPr>
+      <w:r>
+        <w:rPr>
+          <w:sz w:val="28"/>
+          <w:szCs w:val="28"/>
+        </w:rPr>
+        <w:t xml:space="preserve">$ </w:t>
+      </w:r>
+      <w:proofErr w:type="spellStart"/>
+      <w:r>
+        <w:rPr>
+          <w:b/>
+          <w:bCs/>
+          <w:sz w:val="28"/>
+          <w:szCs w:val="28"/>
+        </w:rPr>
+        <w:t>git</w:t>
+      </w:r>
+      <w:proofErr w:type="spellEnd"/>
+      <w:r>
+        <w:rPr>
+          <w:b/>
+          <w:bCs/>
+          <w:sz w:val="28"/>
+          <w:szCs w:val="28"/>
+        </w:rPr>
+        <w:t xml:space="preserve"> checkout </w:t>
       </w:r>
       <w:proofErr w:type="gramStart"/>
       <w:r>
@@ -3236,9 +3320,8 @@
           <w:bCs/>
           <w:sz w:val="28"/>
           <w:szCs w:val="28"/>
-          <w:lang w:val="en-US"/>
-        </w:rPr>
-        <w:t>reset</w:t>
+        </w:rPr>
+        <w:t>-- .</w:t>
       </w:r>
       <w:proofErr w:type="gramEnd"/>
     </w:p>
@@ -3250,91 +3333,6 @@
           <w:bCs/>
           <w:sz w:val="28"/>
           <w:szCs w:val="28"/>
-          <w:lang w:val="en-US"/>
-        </w:rPr>
-      </w:pPr>
-      <w:r>
-        <w:rPr>
-          <w:sz w:val="28"/>
-          <w:szCs w:val="28"/>
-          <w:lang w:val="en-US"/>
-        </w:rPr>
-        <w:t xml:space="preserve">$ </w:t>
-      </w:r>
-      <w:r>
-        <w:rPr>
-          <w:b/>
-          <w:bCs/>
-          <w:sz w:val="28"/>
-          <w:szCs w:val="28"/>
-          <w:lang w:val="en-US"/>
-        </w:rPr>
-        <w:t>git clean -</w:t>
-      </w:r>
-      <w:proofErr w:type="spellStart"/>
-      <w:r>
-        <w:rPr>
-          <w:b/>
-          <w:bCs/>
-          <w:sz w:val="28"/>
-          <w:szCs w:val="28"/>
-          <w:lang w:val="en-US"/>
-        </w:rPr>
-        <w:t>df</w:t>
-      </w:r>
-      <w:proofErr w:type="spellEnd"/>
-    </w:p>
-    <w:p>
-      <w:pPr>
-        <w:jc w:val="both"/>
-        <w:rPr>
-          <w:b/>
-          <w:bCs/>
-          <w:sz w:val="28"/>
-          <w:szCs w:val="28"/>
-          <w:lang w:val="en-US"/>
-        </w:rPr>
-      </w:pPr>
-      <w:r>
-        <w:rPr>
-          <w:sz w:val="28"/>
-          <w:szCs w:val="28"/>
-          <w:lang w:val="en-US"/>
-        </w:rPr>
-        <w:t xml:space="preserve">$ </w:t>
-      </w:r>
-      <w:r>
-        <w:rPr>
-          <w:b/>
-          <w:bCs/>
-          <w:sz w:val="28"/>
-          <w:szCs w:val="28"/>
-          <w:lang w:val="en-US"/>
-        </w:rPr>
-        <w:t xml:space="preserve">git checkout </w:t>
-      </w:r>
-      <w:proofErr w:type="gramStart"/>
-      <w:r>
-        <w:rPr>
-          <w:b/>
-          <w:bCs/>
-          <w:sz w:val="28"/>
-          <w:szCs w:val="28"/>
-          <w:lang w:val="en-US"/>
-        </w:rPr>
-        <w:t>-- .</w:t>
-      </w:r>
-      <w:proofErr w:type="gramEnd"/>
-    </w:p>
-    <w:p>
-      <w:pPr>
-        <w:jc w:val="both"/>
-        <w:rPr>
-          <w:b/>
-          <w:bCs/>
-          <w:sz w:val="28"/>
-          <w:szCs w:val="28"/>
-          <w:lang w:val="en-US"/>
         </w:rPr>
       </w:pPr>
     </w:p>
@@ -3931,14 +3929,12 @@
         <w:rPr>
           <w:sz w:val="28"/>
           <w:szCs w:val="28"/>
-          <w:lang w:val="en-US"/>
-        </w:rPr>
-      </w:pPr>
-      <w:r>
-        <w:rPr>
-          <w:sz w:val="28"/>
-          <w:szCs w:val="28"/>
-          <w:lang w:val="en-US"/>
+        </w:rPr>
+      </w:pPr>
+      <w:r>
+        <w:rPr>
+          <w:sz w:val="28"/>
+          <w:szCs w:val="28"/>
         </w:rPr>
         <w:t xml:space="preserve">2º) </w:t>
       </w:r>
@@ -3946,16 +3942,30 @@
         <w:rPr>
           <w:sz w:val="28"/>
           <w:szCs w:val="28"/>
-          <w:lang w:val="en-US"/>
-        </w:rPr>
-        <w:t>Execute: $ git clean -</w:t>
-      </w:r>
-      <w:proofErr w:type="spellStart"/>
-      <w:r>
-        <w:rPr>
-          <w:sz w:val="28"/>
-          <w:szCs w:val="28"/>
-          <w:lang w:val="en-US"/>
+        </w:rPr>
+        <w:t xml:space="preserve">Execute: $ </w:t>
+      </w:r>
+      <w:proofErr w:type="spellStart"/>
+      <w:r>
+        <w:rPr>
+          <w:sz w:val="28"/>
+          <w:szCs w:val="28"/>
+        </w:rPr>
+        <w:t>git</w:t>
+      </w:r>
+      <w:proofErr w:type="spellEnd"/>
+      <w:r>
+        <w:rPr>
+          <w:sz w:val="28"/>
+          <w:szCs w:val="28"/>
+        </w:rPr>
+        <w:t xml:space="preserve"> clean -</w:t>
+      </w:r>
+      <w:proofErr w:type="spellStart"/>
+      <w:r>
+        <w:rPr>
+          <w:sz w:val="28"/>
+          <w:szCs w:val="28"/>
         </w:rPr>
         <w:t>df</w:t>
       </w:r>
@@ -3967,23 +3977,36 @@
         <w:rPr>
           <w:sz w:val="28"/>
           <w:szCs w:val="28"/>
-          <w:lang w:val="en-US"/>
-        </w:rPr>
-      </w:pPr>
-      <w:r>
-        <w:rPr>
-          <w:sz w:val="28"/>
-          <w:szCs w:val="28"/>
-          <w:lang w:val="en-US"/>
-        </w:rPr>
-        <w:t xml:space="preserve">3º) Execute: $ git checkout </w:t>
+        </w:rPr>
+      </w:pPr>
+      <w:r>
+        <w:rPr>
+          <w:sz w:val="28"/>
+          <w:szCs w:val="28"/>
+        </w:rPr>
+        <w:t xml:space="preserve">3º) Execute: $ </w:t>
+      </w:r>
+      <w:proofErr w:type="spellStart"/>
+      <w:r>
+        <w:rPr>
+          <w:sz w:val="28"/>
+          <w:szCs w:val="28"/>
+        </w:rPr>
+        <w:t>git</w:t>
+      </w:r>
+      <w:proofErr w:type="spellEnd"/>
+      <w:r>
+        <w:rPr>
+          <w:sz w:val="28"/>
+          <w:szCs w:val="28"/>
+        </w:rPr>
+        <w:t xml:space="preserve"> checkout </w:t>
       </w:r>
       <w:proofErr w:type="gramStart"/>
       <w:r>
         <w:rPr>
           <w:sz w:val="28"/>
           <w:szCs w:val="28"/>
-          <w:lang w:val="en-US"/>
         </w:rPr>
         <w:t>-- .</w:t>
       </w:r>
@@ -3992,7 +4015,6 @@
         <w:rPr>
           <w:sz w:val="28"/>
           <w:szCs w:val="28"/>
-          <w:lang w:val="en-US"/>
         </w:rPr>
         <w:t xml:space="preserve"> </w:t>
       </w:r>
@@ -4003,7 +4025,6 @@
         <w:rPr>
           <w:sz w:val="6"/>
           <w:szCs w:val="6"/>
-          <w:lang w:val="en-US"/>
         </w:rPr>
       </w:pPr>
     </w:p>
@@ -4367,32 +4388,215 @@
         <w:rPr>
           <w:sz w:val="28"/>
           <w:szCs w:val="28"/>
+        </w:rPr>
+      </w:pPr>
+      <w:r>
+        <w:rPr>
+          <w:sz w:val="28"/>
+          <w:szCs w:val="28"/>
+        </w:rPr>
+        <w:t>$</w:t>
+      </w:r>
+      <w:proofErr w:type="spellStart"/>
+      <w:r>
+        <w:rPr>
+          <w:sz w:val="28"/>
+          <w:szCs w:val="28"/>
+        </w:rPr>
+        <w:t>git</w:t>
+      </w:r>
+      <w:proofErr w:type="spellEnd"/>
+      <w:r>
+        <w:rPr>
+          <w:sz w:val="28"/>
+          <w:szCs w:val="28"/>
+        </w:rPr>
+        <w:t xml:space="preserve"> reset –hard HEAD~1</w:t>
+      </w:r>
+    </w:p>
+    <w:p>
+      <w:pPr>
+        <w:jc w:val="both"/>
+        <w:rPr>
+          <w:b/>
+          <w:bCs/>
+          <w:sz w:val="28"/>
+          <w:szCs w:val="28"/>
+        </w:rPr>
+      </w:pPr>
+      <w:r>
+        <w:rPr>
+          <w:b/>
+          <w:bCs/>
+          <w:sz w:val="28"/>
+          <w:szCs w:val="28"/>
+        </w:rPr>
+        <w:lastRenderedPageBreak/>
+        <w:t>116. Atualizar o repositório local em relação ao remoto</w:t>
+      </w:r>
+    </w:p>
+    <w:p>
+      <w:pPr>
+        <w:jc w:val="both"/>
+        <w:rPr>
+          <w:sz w:val="28"/>
+          <w:szCs w:val="28"/>
+        </w:rPr>
+      </w:pPr>
+      <w:r>
+        <w:rPr>
+          <w:sz w:val="28"/>
+          <w:szCs w:val="28"/>
+        </w:rPr>
+        <w:t xml:space="preserve">Para atualizar devemos usar o comando </w:t>
+      </w:r>
+      <w:proofErr w:type="spellStart"/>
+      <w:r>
+        <w:rPr>
+          <w:sz w:val="28"/>
+          <w:szCs w:val="28"/>
+        </w:rPr>
+        <w:t>git</w:t>
+      </w:r>
+      <w:proofErr w:type="spellEnd"/>
+      <w:r>
+        <w:rPr>
+          <w:sz w:val="28"/>
+          <w:szCs w:val="28"/>
+        </w:rPr>
+        <w:t xml:space="preserve"> </w:t>
+      </w:r>
+      <w:proofErr w:type="spellStart"/>
+      <w:r>
+        <w:rPr>
+          <w:sz w:val="28"/>
+          <w:szCs w:val="28"/>
+        </w:rPr>
+        <w:t>pull</w:t>
+      </w:r>
+      <w:proofErr w:type="spellEnd"/>
+      <w:r>
+        <w:rPr>
+          <w:sz w:val="28"/>
+          <w:szCs w:val="28"/>
+        </w:rPr>
+        <w:t xml:space="preserve"> usando o nome do </w:t>
+      </w:r>
+      <w:proofErr w:type="spellStart"/>
+      <w:r>
+        <w:rPr>
+          <w:sz w:val="28"/>
+          <w:szCs w:val="28"/>
+        </w:rPr>
+        <w:t>remote</w:t>
+      </w:r>
+      <w:proofErr w:type="spellEnd"/>
+      <w:r>
+        <w:rPr>
+          <w:sz w:val="28"/>
+          <w:szCs w:val="28"/>
+        </w:rPr>
+        <w:t xml:space="preserve"> e da </w:t>
+      </w:r>
+      <w:proofErr w:type="spellStart"/>
+      <w:r>
+        <w:rPr>
+          <w:sz w:val="28"/>
+          <w:szCs w:val="28"/>
+        </w:rPr>
+        <w:t>b</w:t>
+      </w:r>
+      <w:r>
+        <w:rPr>
+          <w:sz w:val="28"/>
+          <w:szCs w:val="28"/>
+        </w:rPr>
+        <w:t>ranch</w:t>
+      </w:r>
+      <w:proofErr w:type="spellEnd"/>
+      <w:r>
+        <w:rPr>
+          <w:sz w:val="28"/>
+          <w:szCs w:val="28"/>
+        </w:rPr>
+        <w:t xml:space="preserve">. Veja: </w:t>
+      </w:r>
+    </w:p>
+    <w:p>
+      <w:pPr>
+        <w:jc w:val="both"/>
+        <w:rPr>
+          <w:sz w:val="28"/>
+          <w:szCs w:val="28"/>
+        </w:rPr>
+      </w:pPr>
+      <w:r>
+        <w:rPr>
+          <w:sz w:val="28"/>
+          <w:szCs w:val="28"/>
+        </w:rPr>
+        <w:t>$</w:t>
+      </w:r>
+      <w:proofErr w:type="spellStart"/>
+      <w:r>
+        <w:rPr>
+          <w:sz w:val="28"/>
+          <w:szCs w:val="28"/>
+        </w:rPr>
+        <w:t>git</w:t>
+      </w:r>
+      <w:proofErr w:type="spellEnd"/>
+      <w:r>
+        <w:rPr>
+          <w:sz w:val="28"/>
+          <w:szCs w:val="28"/>
+        </w:rPr>
+        <w:t xml:space="preserve"> </w:t>
+      </w:r>
+      <w:proofErr w:type="spellStart"/>
+      <w:r>
+        <w:rPr>
+          <w:sz w:val="28"/>
+          <w:szCs w:val="28"/>
+        </w:rPr>
+        <w:t>pull</w:t>
+      </w:r>
+      <w:proofErr w:type="spellEnd"/>
+      <w:r>
+        <w:rPr>
+          <w:sz w:val="28"/>
+          <w:szCs w:val="28"/>
+        </w:rPr>
+        <w:t xml:space="preserve"> </w:t>
+      </w:r>
+      <w:proofErr w:type="spellStart"/>
+      <w:r>
+        <w:rPr>
+          <w:sz w:val="28"/>
+          <w:szCs w:val="28"/>
+        </w:rPr>
+        <w:t>origin</w:t>
+      </w:r>
+      <w:proofErr w:type="spellEnd"/>
+      <w:r>
+        <w:rPr>
+          <w:sz w:val="28"/>
+          <w:szCs w:val="28"/>
+        </w:rPr>
+        <w:t xml:space="preserve"> master</w:t>
+      </w:r>
+    </w:p>
+    <w:p>
+      <w:pPr>
+        <w:jc w:val="both"/>
+        <w:rPr>
+          <w:b/>
+          <w:bCs/>
+          <w:sz w:val="28"/>
+          <w:szCs w:val="28"/>
           <w:u w:val="single"/>
         </w:rPr>
       </w:pPr>
-      <w:r>
-        <w:rPr>
-          <w:sz w:val="28"/>
-          <w:szCs w:val="28"/>
-        </w:rPr>
-        <w:t>$</w:t>
-      </w:r>
-      <w:proofErr w:type="spellStart"/>
-      <w:r>
-        <w:rPr>
-          <w:sz w:val="28"/>
-          <w:szCs w:val="28"/>
-        </w:rPr>
-        <w:t>git</w:t>
-      </w:r>
-      <w:proofErr w:type="spellEnd"/>
-      <w:r>
-        <w:rPr>
-          <w:sz w:val="28"/>
-          <w:szCs w:val="28"/>
-        </w:rPr>
-        <w:t xml:space="preserve"> reset –hard HEAD~1</w:t>
-      </w:r>
     </w:p>
     <w:sectPr>
       <w:pgSz w:w="11906" w:h="16838"/>

</xml_diff>

<commit_message>
Adicionado rejeição de push por histórico
</commit_message>
<xml_diff>
--- a/Capitulos/GitGithub/GitGithub.docx
+++ b/Capitulos/GitGithub/GitGithub.docx
@@ -369,19 +369,8 @@
           <w:sz w:val="24"/>
           <w:szCs w:val="24"/>
         </w:rPr>
-        <w:t xml:space="preserve"> </w:t>
-      </w:r>
-      <w:proofErr w:type="spellStart"/>
-      <w:r>
-        <w:rPr>
-          <w:b/>
-          <w:bCs/>
-          <w:sz w:val="24"/>
-          <w:szCs w:val="24"/>
-        </w:rPr>
-        <w:t>push</w:t>
-      </w:r>
-      <w:proofErr w:type="spellEnd"/>
+        <w:t xml:space="preserve"> push</w:t>
+      </w:r>
       <w:r>
         <w:rPr>
           <w:sz w:val="24"/>
@@ -1409,27 +1398,7 @@
           <w:sz w:val="28"/>
           <w:szCs w:val="28"/>
         </w:rPr>
-        <w:t xml:space="preserve"> </w:t>
-      </w:r>
-      <w:proofErr w:type="spellStart"/>
-      <w:r>
-        <w:rPr>
-          <w:b/>
-          <w:bCs/>
-          <w:sz w:val="28"/>
-          <w:szCs w:val="28"/>
-        </w:rPr>
-        <w:t>push</w:t>
-      </w:r>
-      <w:proofErr w:type="spellEnd"/>
-      <w:r>
-        <w:rPr>
-          <w:b/>
-          <w:bCs/>
-          <w:sz w:val="28"/>
-          <w:szCs w:val="28"/>
-        </w:rPr>
-        <w:t xml:space="preserve"> -u </w:t>
+        <w:t xml:space="preserve"> push -u </w:t>
       </w:r>
       <w:proofErr w:type="spellStart"/>
       <w:r>
@@ -1641,23 +1610,7 @@
           <w:sz w:val="28"/>
           <w:szCs w:val="28"/>
         </w:rPr>
-        <w:t xml:space="preserve"> </w:t>
-      </w:r>
-      <w:proofErr w:type="spellStart"/>
-      <w:r>
-        <w:rPr>
-          <w:sz w:val="28"/>
-          <w:szCs w:val="28"/>
-        </w:rPr>
-        <w:t>push</w:t>
-      </w:r>
-      <w:proofErr w:type="spellEnd"/>
-      <w:r>
-        <w:rPr>
-          <w:sz w:val="28"/>
-          <w:szCs w:val="28"/>
-        </w:rPr>
-        <w:t xml:space="preserve"> -u </w:t>
+        <w:t xml:space="preserve"> push -u </w:t>
       </w:r>
       <w:proofErr w:type="spellStart"/>
       <w:r>
@@ -4597,6 +4550,209 @@
           <w:u w:val="single"/>
         </w:rPr>
       </w:pPr>
+    </w:p>
+    <w:p>
+      <w:pPr>
+        <w:jc w:val="both"/>
+        <w:rPr>
+          <w:b/>
+          <w:bCs/>
+          <w:sz w:val="28"/>
+          <w:szCs w:val="28"/>
+        </w:rPr>
+      </w:pPr>
+      <w:r>
+        <w:rPr>
+          <w:b/>
+          <w:bCs/>
+          <w:sz w:val="28"/>
+          <w:szCs w:val="28"/>
+        </w:rPr>
+        <w:t>117. Como resolver push rejeitado</w:t>
+      </w:r>
+      <w:r>
+        <w:rPr>
+          <w:b/>
+          <w:bCs/>
+          <w:sz w:val="28"/>
+          <w:szCs w:val="28"/>
+        </w:rPr>
+        <w:t xml:space="preserve"> por históricos diferentes</w:t>
+      </w:r>
+    </w:p>
+    <w:p>
+      <w:pPr>
+        <w:jc w:val="both"/>
+        <w:rPr>
+          <w:sz w:val="28"/>
+          <w:szCs w:val="28"/>
+        </w:rPr>
+      </w:pPr>
+      <w:r>
+        <w:rPr>
+          <w:sz w:val="28"/>
+          <w:szCs w:val="28"/>
+        </w:rPr>
+        <w:t xml:space="preserve">Não é possível fazer um push para o repositório remoto se o seu repositório local estiver atrasado. </w:t>
+      </w:r>
+    </w:p>
+    <w:p>
+      <w:pPr>
+        <w:jc w:val="both"/>
+        <w:rPr>
+          <w:sz w:val="28"/>
+          <w:szCs w:val="28"/>
+        </w:rPr>
+      </w:pPr>
+      <w:r>
+        <w:rPr>
+          <w:noProof/>
+        </w:rPr>
+        <w:drawing>
+          <wp:inline distT="0" distB="0" distL="0" distR="0" wp14:anchorId="3A9B23BE" wp14:editId="770E879D">
+            <wp:extent cx="5400040" cy="1648460"/>
+            <wp:effectExtent l="0" t="0" r="0" b="8890"/>
+            <wp:docPr id="4" name="Imagem 4" descr="Diagrama&#10;&#10;Descrição gerada automaticamente"/>
+            <wp:cNvGraphicFramePr>
+              <a:graphicFrameLocks xmlns:a="http://schemas.openxmlformats.org/drawingml/2006/main" noChangeAspect="1"/>
+            </wp:cNvGraphicFramePr>
+            <a:graphic xmlns:a="http://schemas.openxmlformats.org/drawingml/2006/main">
+              <a:graphicData uri="http://schemas.openxmlformats.org/drawingml/2006/picture">
+                <pic:pic xmlns:pic="http://schemas.openxmlformats.org/drawingml/2006/picture">
+                  <pic:nvPicPr>
+                    <pic:cNvPr id="4" name="Imagem 4" descr="Diagrama&#10;&#10;Descrição gerada automaticamente"/>
+                    <pic:cNvPicPr/>
+                  </pic:nvPicPr>
+                  <pic:blipFill>
+                    <a:blip r:embed="rId7"/>
+                    <a:stretch>
+                      <a:fillRect/>
+                    </a:stretch>
+                  </pic:blipFill>
+                  <pic:spPr>
+                    <a:xfrm>
+                      <a:off x="0" y="0"/>
+                      <a:ext cx="5400040" cy="1648460"/>
+                    </a:xfrm>
+                    <a:prstGeom prst="rect">
+                      <a:avLst/>
+                    </a:prstGeom>
+                  </pic:spPr>
+                </pic:pic>
+              </a:graphicData>
+            </a:graphic>
+          </wp:inline>
+        </w:drawing>
+      </w:r>
+    </w:p>
+    <w:p>
+      <w:pPr>
+        <w:jc w:val="both"/>
+        <w:rPr>
+          <w:sz w:val="28"/>
+          <w:szCs w:val="28"/>
+        </w:rPr>
+      </w:pPr>
+      <w:r>
+        <w:rPr>
+          <w:sz w:val="28"/>
+          <w:szCs w:val="28"/>
+        </w:rPr>
+        <w:t xml:space="preserve">É necessário primeiro atualizar o repositório local: </w:t>
+      </w:r>
+    </w:p>
+    <w:p>
+      <w:pPr>
+        <w:jc w:val="both"/>
+        <w:rPr>
+          <w:sz w:val="28"/>
+          <w:szCs w:val="28"/>
+          <w:u w:val="single"/>
+        </w:rPr>
+      </w:pPr>
+      <w:r>
+        <w:rPr>
+          <w:sz w:val="28"/>
+          <w:szCs w:val="28"/>
+        </w:rPr>
+        <w:t xml:space="preserve">$ </w:t>
+      </w:r>
+      <w:proofErr w:type="spellStart"/>
+      <w:r>
+        <w:rPr>
+          <w:sz w:val="28"/>
+          <w:szCs w:val="28"/>
+        </w:rPr>
+        <w:t>git</w:t>
+      </w:r>
+      <w:proofErr w:type="spellEnd"/>
+      <w:r>
+        <w:rPr>
+          <w:sz w:val="28"/>
+          <w:szCs w:val="28"/>
+        </w:rPr>
+        <w:t xml:space="preserve"> </w:t>
+      </w:r>
+      <w:proofErr w:type="spellStart"/>
+      <w:r>
+        <w:rPr>
+          <w:sz w:val="28"/>
+          <w:szCs w:val="28"/>
+        </w:rPr>
+        <w:t>pull</w:t>
+      </w:r>
+      <w:proofErr w:type="spellEnd"/>
+      <w:r>
+        <w:rPr>
+          <w:sz w:val="28"/>
+          <w:szCs w:val="28"/>
+        </w:rPr>
+        <w:t xml:space="preserve"> </w:t>
+      </w:r>
+      <w:r>
+        <w:rPr>
+          <w:color w:val="002060"/>
+          <w:sz w:val="28"/>
+          <w:szCs w:val="28"/>
+        </w:rPr>
+        <w:t xml:space="preserve">&lt;nome do </w:t>
+      </w:r>
+      <w:proofErr w:type="spellStart"/>
+      <w:r>
+        <w:rPr>
+          <w:color w:val="002060"/>
+          <w:sz w:val="28"/>
+          <w:szCs w:val="28"/>
+        </w:rPr>
+        <w:t>remote</w:t>
+      </w:r>
+      <w:proofErr w:type="spellEnd"/>
+      <w:r>
+        <w:rPr>
+          <w:color w:val="002060"/>
+          <w:sz w:val="28"/>
+          <w:szCs w:val="28"/>
+        </w:rPr>
+        <w:t xml:space="preserve">&gt; &lt;nome do </w:t>
+      </w:r>
+      <w:proofErr w:type="spellStart"/>
+      <w:r>
+        <w:rPr>
+          <w:color w:val="002060"/>
+          <w:sz w:val="28"/>
+          <w:szCs w:val="28"/>
+        </w:rPr>
+        <w:t>branch</w:t>
+      </w:r>
+      <w:proofErr w:type="spellEnd"/>
+      <w:r>
+        <w:rPr>
+          <w:color w:val="002060"/>
+          <w:sz w:val="28"/>
+          <w:szCs w:val="28"/>
+        </w:rPr>
+        <w:t>&gt;</w:t>
+      </w:r>
     </w:p>
     <w:sectPr>
       <w:pgSz w:w="11906" w:h="16838"/>

</xml_diff>

<commit_message>
Adicionado resolução de conflitos
</commit_message>
<xml_diff>
--- a/Capitulos/GitGithub/GitGithub.docx
+++ b/Capitulos/GitGithub/GitGithub.docx
@@ -369,8 +369,19 @@
           <w:sz w:val="24"/>
           <w:szCs w:val="24"/>
         </w:rPr>
-        <w:t xml:space="preserve"> push</w:t>
-      </w:r>
+        <w:t xml:space="preserve"> </w:t>
+      </w:r>
+      <w:proofErr w:type="spellStart"/>
+      <w:r>
+        <w:rPr>
+          <w:b/>
+          <w:bCs/>
+          <w:sz w:val="24"/>
+          <w:szCs w:val="24"/>
+        </w:rPr>
+        <w:t>push</w:t>
+      </w:r>
+      <w:proofErr w:type="spellEnd"/>
       <w:r>
         <w:rPr>
           <w:sz w:val="24"/>
@@ -1398,7 +1409,27 @@
           <w:sz w:val="28"/>
           <w:szCs w:val="28"/>
         </w:rPr>
-        <w:t xml:space="preserve"> push -u </w:t>
+        <w:t xml:space="preserve"> </w:t>
+      </w:r>
+      <w:proofErr w:type="spellStart"/>
+      <w:r>
+        <w:rPr>
+          <w:b/>
+          <w:bCs/>
+          <w:sz w:val="28"/>
+          <w:szCs w:val="28"/>
+        </w:rPr>
+        <w:t>push</w:t>
+      </w:r>
+      <w:proofErr w:type="spellEnd"/>
+      <w:r>
+        <w:rPr>
+          <w:b/>
+          <w:bCs/>
+          <w:sz w:val="28"/>
+          <w:szCs w:val="28"/>
+        </w:rPr>
+        <w:t xml:space="preserve"> -u </w:t>
       </w:r>
       <w:proofErr w:type="spellStart"/>
       <w:r>
@@ -1610,7 +1641,23 @@
           <w:sz w:val="28"/>
           <w:szCs w:val="28"/>
         </w:rPr>
-        <w:t xml:space="preserve"> push -u </w:t>
+        <w:t xml:space="preserve"> </w:t>
+      </w:r>
+      <w:proofErr w:type="spellStart"/>
+      <w:r>
+        <w:rPr>
+          <w:sz w:val="28"/>
+          <w:szCs w:val="28"/>
+        </w:rPr>
+        <w:t>push</w:t>
+      </w:r>
+      <w:proofErr w:type="spellEnd"/>
+      <w:r>
+        <w:rPr>
+          <w:sz w:val="28"/>
+          <w:szCs w:val="28"/>
+        </w:rPr>
+        <w:t xml:space="preserve"> -u </w:t>
       </w:r>
       <w:proofErr w:type="spellStart"/>
       <w:r>
@@ -4667,6 +4714,145 @@
         <w:rPr>
           <w:sz w:val="28"/>
           <w:szCs w:val="28"/>
+        </w:rPr>
+      </w:pPr>
+      <w:r>
+        <w:rPr>
+          <w:sz w:val="28"/>
+          <w:szCs w:val="28"/>
+        </w:rPr>
+        <w:t xml:space="preserve">$ </w:t>
+      </w:r>
+      <w:proofErr w:type="spellStart"/>
+      <w:r>
+        <w:rPr>
+          <w:sz w:val="28"/>
+          <w:szCs w:val="28"/>
+        </w:rPr>
+        <w:t>git</w:t>
+      </w:r>
+      <w:proofErr w:type="spellEnd"/>
+      <w:r>
+        <w:rPr>
+          <w:sz w:val="28"/>
+          <w:szCs w:val="28"/>
+        </w:rPr>
+        <w:t xml:space="preserve"> </w:t>
+      </w:r>
+      <w:proofErr w:type="spellStart"/>
+      <w:r>
+        <w:rPr>
+          <w:sz w:val="28"/>
+          <w:szCs w:val="28"/>
+        </w:rPr>
+        <w:t>pull</w:t>
+      </w:r>
+      <w:proofErr w:type="spellEnd"/>
+      <w:r>
+        <w:rPr>
+          <w:sz w:val="28"/>
+          <w:szCs w:val="28"/>
+        </w:rPr>
+        <w:t xml:space="preserve"> </w:t>
+      </w:r>
+      <w:r>
+        <w:rPr>
+          <w:color w:val="002060"/>
+          <w:sz w:val="28"/>
+          <w:szCs w:val="28"/>
+        </w:rPr>
+        <w:t xml:space="preserve">&lt;nome do </w:t>
+      </w:r>
+      <w:proofErr w:type="spellStart"/>
+      <w:r>
+        <w:rPr>
+          <w:color w:val="002060"/>
+          <w:sz w:val="28"/>
+          <w:szCs w:val="28"/>
+        </w:rPr>
+        <w:t>remote</w:t>
+      </w:r>
+      <w:proofErr w:type="spellEnd"/>
+      <w:r>
+        <w:rPr>
+          <w:color w:val="002060"/>
+          <w:sz w:val="28"/>
+          <w:szCs w:val="28"/>
+        </w:rPr>
+        <w:t xml:space="preserve">&gt; &lt;nome do </w:t>
+      </w:r>
+      <w:proofErr w:type="spellStart"/>
+      <w:r>
+        <w:rPr>
+          <w:color w:val="002060"/>
+          <w:sz w:val="28"/>
+          <w:szCs w:val="28"/>
+        </w:rPr>
+        <w:t>branch</w:t>
+      </w:r>
+      <w:proofErr w:type="spellEnd"/>
+      <w:r>
+        <w:rPr>
+          <w:color w:val="002060"/>
+          <w:sz w:val="28"/>
+          <w:szCs w:val="28"/>
+        </w:rPr>
+        <w:t>&gt;</w:t>
+      </w:r>
+    </w:p>
+    <w:p>
+      <w:pPr>
+        <w:rPr>
+          <w:sz w:val="28"/>
+          <w:szCs w:val="28"/>
+        </w:rPr>
+      </w:pPr>
+    </w:p>
+    <w:p>
+      <w:pPr>
+        <w:rPr>
+          <w:b/>
+          <w:bCs/>
+          <w:sz w:val="28"/>
+          <w:szCs w:val="28"/>
+        </w:rPr>
+      </w:pPr>
+      <w:r>
+        <w:rPr>
+          <w:b/>
+          <w:bCs/>
+          <w:sz w:val="28"/>
+          <w:szCs w:val="28"/>
+        </w:rPr>
+        <w:t xml:space="preserve">118. Resolvendo </w:t>
+      </w:r>
+      <w:proofErr w:type="spellStart"/>
+      <w:r>
+        <w:rPr>
+          <w:b/>
+          <w:bCs/>
+          <w:sz w:val="28"/>
+          <w:szCs w:val="28"/>
+        </w:rPr>
+        <w:t>pull</w:t>
+      </w:r>
+      <w:proofErr w:type="spellEnd"/>
+      <w:r>
+        <w:rPr>
+          <w:b/>
+          <w:bCs/>
+          <w:sz w:val="28"/>
+          <w:szCs w:val="28"/>
+        </w:rPr>
+        <w:t xml:space="preserve"> com conflito</w:t>
+      </w:r>
+    </w:p>
+    <w:p>
+      <w:pPr>
+        <w:jc w:val="both"/>
+        <w:rPr>
+          <w:sz w:val="28"/>
+          <w:szCs w:val="28"/>
           <w:u w:val="single"/>
         </w:rPr>
       </w:pPr>
@@ -4675,83 +4861,45 @@
           <w:sz w:val="28"/>
           <w:szCs w:val="28"/>
         </w:rPr>
-        <w:t xml:space="preserve">$ </w:t>
-      </w:r>
-      <w:proofErr w:type="spellStart"/>
-      <w:r>
-        <w:rPr>
-          <w:sz w:val="28"/>
-          <w:szCs w:val="28"/>
-        </w:rPr>
-        <w:t>git</w:t>
-      </w:r>
-      <w:proofErr w:type="spellEnd"/>
-      <w:r>
-        <w:rPr>
-          <w:sz w:val="28"/>
-          <w:szCs w:val="28"/>
-        </w:rPr>
-        <w:t xml:space="preserve"> </w:t>
-      </w:r>
-      <w:proofErr w:type="spellStart"/>
-      <w:r>
-        <w:rPr>
-          <w:sz w:val="28"/>
-          <w:szCs w:val="28"/>
-        </w:rPr>
-        <w:t>pull</w:t>
-      </w:r>
-      <w:proofErr w:type="spellEnd"/>
-      <w:r>
-        <w:rPr>
-          <w:sz w:val="28"/>
-          <w:szCs w:val="28"/>
-        </w:rPr>
-        <w:t xml:space="preserve"> </w:t>
-      </w:r>
-      <w:r>
-        <w:rPr>
-          <w:color w:val="002060"/>
-          <w:sz w:val="28"/>
-          <w:szCs w:val="28"/>
-        </w:rPr>
-        <w:t xml:space="preserve">&lt;nome do </w:t>
-      </w:r>
-      <w:proofErr w:type="spellStart"/>
-      <w:r>
-        <w:rPr>
-          <w:color w:val="002060"/>
-          <w:sz w:val="28"/>
-          <w:szCs w:val="28"/>
-        </w:rPr>
-        <w:t>remote</w:t>
-      </w:r>
-      <w:proofErr w:type="spellEnd"/>
-      <w:r>
-        <w:rPr>
-          <w:color w:val="002060"/>
-          <w:sz w:val="28"/>
-          <w:szCs w:val="28"/>
-        </w:rPr>
-        <w:t xml:space="preserve">&gt; &lt;nome do </w:t>
-      </w:r>
-      <w:proofErr w:type="spellStart"/>
-      <w:r>
-        <w:rPr>
-          <w:color w:val="002060"/>
-          <w:sz w:val="28"/>
-          <w:szCs w:val="28"/>
-        </w:rPr>
-        <w:t>branch</w:t>
-      </w:r>
-      <w:proofErr w:type="spellEnd"/>
-      <w:r>
-        <w:rPr>
-          <w:color w:val="002060"/>
-          <w:sz w:val="28"/>
-          <w:szCs w:val="28"/>
-        </w:rPr>
-        <w:t>&gt;</w:t>
+        <w:t xml:space="preserve">Um conflito acontece quando você vai mesclar dois históricos e ambos mexeram em um mesmo arquivo. </w:t>
+      </w:r>
+      <w:r>
+        <w:rPr>
+          <w:sz w:val="28"/>
+          <w:szCs w:val="28"/>
+          <w:u w:val="single"/>
+        </w:rPr>
+        <w:t>Então</w:t>
+      </w:r>
+      <w:r>
+        <w:rPr>
+          <w:sz w:val="28"/>
+          <w:szCs w:val="28"/>
+        </w:rPr>
+        <w:t xml:space="preserve"> é necessário dizer qual é o correto. </w:t>
+      </w:r>
+      <w:r>
+        <w:rPr>
+          <w:sz w:val="28"/>
+          <w:szCs w:val="28"/>
+        </w:rPr>
+        <w:t xml:space="preserve">Após escolher qual é o correto, deverá ser feito um novo </w:t>
+      </w:r>
+      <w:proofErr w:type="spellStart"/>
+      <w:r>
+        <w:rPr>
+          <w:sz w:val="28"/>
+          <w:szCs w:val="28"/>
+        </w:rPr>
+        <w:t>commit</w:t>
+      </w:r>
+      <w:proofErr w:type="spellEnd"/>
+      <w:r>
+        <w:rPr>
+          <w:sz w:val="28"/>
+          <w:szCs w:val="28"/>
+        </w:rPr>
+        <w:t xml:space="preserve"> com a resolução do conflito em questão. </w:t>
       </w:r>
     </w:p>
     <w:sectPr>

</xml_diff>